<commit_message>
Intro of Ensemble Models is progressing!
</commit_message>
<xml_diff>
--- a/Blogs/Project Pro/Ensemble Learning/Ensemble Learning v1.docx
+++ b/Blogs/Project Pro/Ensemble Learning/Ensemble Learning v1.docx
@@ -4,170 +4,2049 @@
   <w:body>
     <w:p>
       <w:pPr>
+        <w:spacing w:line="276" w:lineRule="auto"/>
+        <w:jc w:val="center"/>
+      </w:pPr>
+      <w:r>
+        <w:rPr>
+          <w:sz w:val="48"/>
+        </w:rPr>
+        <w:t>ENSEMBLE LEARNING</w:t>
+      </w:r>
+      <w:r>
+        <w:rPr>
+          <w:sz w:val="48"/>
+        </w:rPr>
+        <w:br/>
+      </w:r>
+      <w:r>
+        <w:rPr>
+          <w:i/>
+          <w:color w:val="7F7F7F" w:themeColor="text1" w:themeTint="80"/>
+          <w:sz w:val="32"/>
+        </w:rPr>
+        <w:t>End to End Understanding</w:t>
+      </w:r>
+    </w:p>
+    <w:p>
+      <w:pPr>
+        <w:spacing w:line="276" w:lineRule="auto"/>
+        <w:jc w:val="center"/>
+      </w:pPr>
+      <w:r>
+        <w:br/>
+      </w:r>
+      <w:r>
+        <w:br/>
+      </w:r>
+      <w:r>
+        <w:br/>
+      </w:r>
+      <w:r>
+        <w:br/>
+      </w:r>
+      <w:r>
+        <w:br/>
+      </w:r>
+      <w:r>
+        <w:drawing>
+          <wp:inline distT="0" distB="0" distL="0" distR="0" wp14:anchorId="475CE7A6" wp14:editId="11BEB238">
+            <wp:extent cx="1700613" cy="1133742"/>
+            <wp:effectExtent l="0" t="0" r="0" b="9525"/>
+            <wp:docPr id="2" name="Picture 2"/>
+            <wp:cNvGraphicFramePr>
+              <a:graphicFrameLocks xmlns:a="http://schemas.openxmlformats.org/drawingml/2006/main" noChangeAspect="1"/>
+            </wp:cNvGraphicFramePr>
+            <a:graphic xmlns:a="http://schemas.openxmlformats.org/drawingml/2006/main">
+              <a:graphicData uri="http://schemas.openxmlformats.org/drawingml/2006/picture">
+                <pic:pic xmlns:pic="http://schemas.openxmlformats.org/drawingml/2006/picture">
+                  <pic:nvPicPr>
+                    <pic:cNvPr id="2" name="ProjectPro Logo.jpg"/>
+                    <pic:cNvPicPr/>
+                  </pic:nvPicPr>
+                  <pic:blipFill>
+                    <a:blip r:embed="rId6" cstate="print">
+                      <a:extLst>
+                        <a:ext uri="{28A0092B-C50C-407E-A947-70E740481C1C}">
+                          <a14:useLocalDpi xmlns:a14="http://schemas.microsoft.com/office/drawing/2010/main" val="0"/>
+                        </a:ext>
+                      </a:extLst>
+                    </a:blip>
+                    <a:stretch>
+                      <a:fillRect/>
+                    </a:stretch>
+                  </pic:blipFill>
+                  <pic:spPr>
+                    <a:xfrm>
+                      <a:off x="0" y="0"/>
+                      <a:ext cx="1723357" cy="1148905"/>
+                    </a:xfrm>
+                    <a:prstGeom prst="rect">
+                      <a:avLst/>
+                    </a:prstGeom>
+                  </pic:spPr>
+                </pic:pic>
+              </a:graphicData>
+            </a:graphic>
+          </wp:inline>
+        </w:drawing>
+      </w:r>
+    </w:p>
+    <w:p>
+      <w:pPr>
+        <w:spacing w:line="276" w:lineRule="auto"/>
+        <w:jc w:val="both"/>
+      </w:pPr>
+    </w:p>
+    <w:p>
+      <w:pPr>
+        <w:spacing w:line="276" w:lineRule="auto"/>
+        <w:jc w:val="both"/>
+      </w:pPr>
+    </w:p>
+    <w:p>
+      <w:pPr>
+        <w:spacing w:line="276" w:lineRule="auto"/>
+        <w:jc w:val="both"/>
+      </w:pPr>
+    </w:p>
+    <w:p>
+      <w:pPr>
+        <w:spacing w:line="276" w:lineRule="auto"/>
+        <w:jc w:val="both"/>
+      </w:pPr>
+    </w:p>
+    <w:p>
+      <w:pPr>
+        <w:spacing w:line="276" w:lineRule="auto"/>
+        <w:jc w:val="both"/>
+      </w:pPr>
+    </w:p>
+    <w:p>
+      <w:pPr>
+        <w:spacing w:line="276" w:lineRule="auto"/>
+        <w:jc w:val="both"/>
+      </w:pPr>
+    </w:p>
+    <w:p>
+      <w:pPr>
+        <w:spacing w:line="276" w:lineRule="auto"/>
+        <w:jc w:val="both"/>
+      </w:pPr>
+    </w:p>
+    <w:p>
+      <w:pPr>
+        <w:spacing w:line="276" w:lineRule="auto"/>
+        <w:jc w:val="both"/>
+      </w:pPr>
+    </w:p>
+    <w:p>
+      <w:pPr>
+        <w:spacing w:line="276" w:lineRule="auto"/>
+        <w:jc w:val="both"/>
+      </w:pPr>
+    </w:p>
+    <w:p>
+      <w:pPr>
+        <w:spacing w:line="276" w:lineRule="auto"/>
+        <w:jc w:val="both"/>
+      </w:pPr>
+    </w:p>
+    <w:p>
+      <w:pPr>
+        <w:spacing w:line="276" w:lineRule="auto"/>
+        <w:jc w:val="both"/>
+      </w:pPr>
+    </w:p>
+    <w:p>
+      <w:pPr>
+        <w:spacing w:line="276" w:lineRule="auto"/>
+        <w:jc w:val="both"/>
+      </w:pPr>
+    </w:p>
+    <w:p>
+      <w:pPr>
+        <w:spacing w:line="276" w:lineRule="auto"/>
+        <w:jc w:val="both"/>
+      </w:pPr>
+    </w:p>
+    <w:p>
+      <w:pPr>
+        <w:spacing w:line="276" w:lineRule="auto"/>
+        <w:jc w:val="both"/>
+      </w:pPr>
+    </w:p>
+    <w:p>
+      <w:pPr>
+        <w:spacing w:line="276" w:lineRule="auto"/>
+        <w:jc w:val="both"/>
+      </w:pPr>
+    </w:p>
+    <w:p>
+      <w:pPr>
+        <w:spacing w:line="276" w:lineRule="auto"/>
+        <w:jc w:val="both"/>
+      </w:pPr>
+    </w:p>
+    <w:p>
+      <w:pPr>
+        <w:spacing w:line="276" w:lineRule="auto"/>
+        <w:jc w:val="center"/>
+        <w:rPr>
+          <w:b/>
+        </w:rPr>
+      </w:pPr>
+      <w:r>
+        <w:rPr>
+          <w:b/>
+        </w:rPr>
+        <w:t>Anish Mahapatra</w:t>
+      </w:r>
+      <w:r>
+        <w:rPr>
+          <w:b/>
+        </w:rPr>
+        <w:br w:type="page"/>
+      </w:r>
+    </w:p>
+    <w:sdt>
+      <w:sdtPr>
+        <w:rPr>
+          <w:rFonts w:asciiTheme="minorHAnsi" w:eastAsiaTheme="minorHAnsi" w:hAnsiTheme="minorHAnsi" w:cstheme="minorBidi"/>
+          <w:noProof/>
+          <w:color w:val="auto"/>
+          <w:sz w:val="22"/>
+          <w:szCs w:val="22"/>
+          <w:lang w:val="en-GB"/>
+        </w:rPr>
+        <w:id w:val="352002226"/>
+        <w:docPartObj>
+          <w:docPartGallery w:val="Table of Contents"/>
+          <w:docPartUnique/>
+        </w:docPartObj>
+      </w:sdtPr>
+      <w:sdtEndPr>
+        <w:rPr>
+          <w:b/>
+          <w:bCs/>
+        </w:rPr>
+      </w:sdtEndPr>
+      <w:sdtContent>
+        <w:p>
+          <w:pPr>
+            <w:pStyle w:val="TOCHeading"/>
+            <w:spacing w:line="276" w:lineRule="auto"/>
+            <w:jc w:val="both"/>
+            <w:rPr>
+              <w:b/>
+            </w:rPr>
+          </w:pPr>
+          <w:r>
+            <w:rPr>
+              <w:b/>
+            </w:rPr>
+            <w:t>Contents</w:t>
+          </w:r>
+        </w:p>
+        <w:p>
+          <w:pPr>
+            <w:pStyle w:val="TOC1"/>
+            <w:tabs>
+              <w:tab w:val="right" w:leader="dot" w:pos="9350"/>
+            </w:tabs>
+            <w:spacing w:line="276" w:lineRule="auto"/>
+            <w:jc w:val="both"/>
+            <w:rPr>
+              <w:rFonts w:eastAsiaTheme="minorEastAsia"/>
+              <w:lang w:val="en-US"/>
+            </w:rPr>
+          </w:pPr>
+          <w:r>
+            <w:fldChar w:fldCharType="begin"/>
+          </w:r>
+          <w:r>
+            <w:instrText xml:space="preserve"> TOC \o "1-3" \h \z \u </w:instrText>
+          </w:r>
+          <w:r>
+            <w:fldChar w:fldCharType="separate"/>
+          </w:r>
+          <w:hyperlink w:anchor="_Toc73462134" w:history="1">
+            <w:r>
+              <w:rPr>
+                <w:rStyle w:val="Hyperlink"/>
+              </w:rPr>
+              <w:t>Introduction</w:t>
+            </w:r>
+            <w:r>
+              <w:rPr>
+                <w:webHidden/>
+              </w:rPr>
+              <w:tab/>
+            </w:r>
+            <w:r>
+              <w:rPr>
+                <w:webHidden/>
+              </w:rPr>
+              <w:fldChar w:fldCharType="begin"/>
+            </w:r>
+            <w:r>
+              <w:rPr>
+                <w:webHidden/>
+              </w:rPr>
+              <w:instrText xml:space="preserve"> PAGEREF _Toc73462134 \h </w:instrText>
+            </w:r>
+            <w:r>
+              <w:rPr>
+                <w:webHidden/>
+              </w:rPr>
+            </w:r>
+            <w:r>
+              <w:rPr>
+                <w:webHidden/>
+              </w:rPr>
+              <w:fldChar w:fldCharType="separate"/>
+            </w:r>
+            <w:r>
+              <w:rPr>
+                <w:webHidden/>
+              </w:rPr>
+              <w:t>3</w:t>
+            </w:r>
+            <w:r>
+              <w:rPr>
+                <w:webHidden/>
+              </w:rPr>
+              <w:fldChar w:fldCharType="end"/>
+            </w:r>
+          </w:hyperlink>
+        </w:p>
+        <w:p>
+          <w:pPr>
+            <w:pStyle w:val="TOC1"/>
+            <w:tabs>
+              <w:tab w:val="right" w:leader="dot" w:pos="9350"/>
+            </w:tabs>
+            <w:spacing w:line="276" w:lineRule="auto"/>
+            <w:jc w:val="both"/>
+            <w:rPr>
+              <w:rFonts w:eastAsiaTheme="minorEastAsia"/>
+              <w:lang w:val="en-US"/>
+            </w:rPr>
+          </w:pPr>
+          <w:hyperlink w:anchor="_Toc73462135" w:history="1">
+            <w:r>
+              <w:rPr>
+                <w:rStyle w:val="Hyperlink"/>
+              </w:rPr>
+              <w:t>1 What is Ensemble Learning?</w:t>
+            </w:r>
+            <w:r>
+              <w:rPr>
+                <w:webHidden/>
+              </w:rPr>
+              <w:tab/>
+            </w:r>
+            <w:r>
+              <w:rPr>
+                <w:webHidden/>
+              </w:rPr>
+              <w:fldChar w:fldCharType="begin"/>
+            </w:r>
+            <w:r>
+              <w:rPr>
+                <w:webHidden/>
+              </w:rPr>
+              <w:instrText xml:space="preserve"> PAGEREF _Toc73462135 \h </w:instrText>
+            </w:r>
+            <w:r>
+              <w:rPr>
+                <w:webHidden/>
+              </w:rPr>
+            </w:r>
+            <w:r>
+              <w:rPr>
+                <w:webHidden/>
+              </w:rPr>
+              <w:fldChar w:fldCharType="separate"/>
+            </w:r>
+            <w:r>
+              <w:rPr>
+                <w:webHidden/>
+              </w:rPr>
+              <w:t>4</w:t>
+            </w:r>
+            <w:r>
+              <w:rPr>
+                <w:webHidden/>
+              </w:rPr>
+              <w:fldChar w:fldCharType="end"/>
+            </w:r>
+          </w:hyperlink>
+        </w:p>
+        <w:p>
+          <w:pPr>
+            <w:pStyle w:val="TOC1"/>
+            <w:tabs>
+              <w:tab w:val="right" w:leader="dot" w:pos="9350"/>
+            </w:tabs>
+            <w:spacing w:line="276" w:lineRule="auto"/>
+            <w:jc w:val="both"/>
+            <w:rPr>
+              <w:rFonts w:eastAsiaTheme="minorEastAsia"/>
+              <w:lang w:val="en-US"/>
+            </w:rPr>
+          </w:pPr>
+          <w:hyperlink w:anchor="_Toc73462136" w:history="1">
+            <w:r>
+              <w:rPr>
+                <w:rStyle w:val="Hyperlink"/>
+              </w:rPr>
+              <w:t>2 Why use Ensemble Learning?</w:t>
+            </w:r>
+            <w:r>
+              <w:rPr>
+                <w:webHidden/>
+              </w:rPr>
+              <w:tab/>
+            </w:r>
+            <w:r>
+              <w:rPr>
+                <w:webHidden/>
+              </w:rPr>
+              <w:fldChar w:fldCharType="begin"/>
+            </w:r>
+            <w:r>
+              <w:rPr>
+                <w:webHidden/>
+              </w:rPr>
+              <w:instrText xml:space="preserve"> PAGEREF _Toc73462136 \h </w:instrText>
+            </w:r>
+            <w:r>
+              <w:rPr>
+                <w:webHidden/>
+              </w:rPr>
+            </w:r>
+            <w:r>
+              <w:rPr>
+                <w:webHidden/>
+              </w:rPr>
+              <w:fldChar w:fldCharType="separate"/>
+            </w:r>
+            <w:r>
+              <w:rPr>
+                <w:webHidden/>
+              </w:rPr>
+              <w:t>4</w:t>
+            </w:r>
+            <w:r>
+              <w:rPr>
+                <w:webHidden/>
+              </w:rPr>
+              <w:fldChar w:fldCharType="end"/>
+            </w:r>
+          </w:hyperlink>
+        </w:p>
+        <w:p>
+          <w:pPr>
+            <w:pStyle w:val="TOC1"/>
+            <w:tabs>
+              <w:tab w:val="right" w:leader="dot" w:pos="9350"/>
+            </w:tabs>
+            <w:spacing w:line="276" w:lineRule="auto"/>
+            <w:jc w:val="both"/>
+            <w:rPr>
+              <w:rFonts w:eastAsiaTheme="minorEastAsia"/>
+              <w:lang w:val="en-US"/>
+            </w:rPr>
+          </w:pPr>
+          <w:hyperlink w:anchor="_Toc73462137" w:history="1">
+            <w:r>
+              <w:rPr>
+                <w:rStyle w:val="Hyperlink"/>
+              </w:rPr>
+              <w:t>3 Types of Ensemble Methods</w:t>
+            </w:r>
+            <w:r>
+              <w:rPr>
+                <w:webHidden/>
+              </w:rPr>
+              <w:tab/>
+            </w:r>
+            <w:r>
+              <w:rPr>
+                <w:webHidden/>
+              </w:rPr>
+              <w:fldChar w:fldCharType="begin"/>
+            </w:r>
+            <w:r>
+              <w:rPr>
+                <w:webHidden/>
+              </w:rPr>
+              <w:instrText xml:space="preserve"> PAGEREF _Toc73462137 \h </w:instrText>
+            </w:r>
+            <w:r>
+              <w:rPr>
+                <w:webHidden/>
+              </w:rPr>
+            </w:r>
+            <w:r>
+              <w:rPr>
+                <w:webHidden/>
+              </w:rPr>
+              <w:fldChar w:fldCharType="separate"/>
+            </w:r>
+            <w:r>
+              <w:rPr>
+                <w:webHidden/>
+              </w:rPr>
+              <w:t>4</w:t>
+            </w:r>
+            <w:r>
+              <w:rPr>
+                <w:webHidden/>
+              </w:rPr>
+              <w:fldChar w:fldCharType="end"/>
+            </w:r>
+          </w:hyperlink>
+        </w:p>
+        <w:p>
+          <w:pPr>
+            <w:pStyle w:val="TOC2"/>
+            <w:tabs>
+              <w:tab w:val="right" w:leader="dot" w:pos="9350"/>
+            </w:tabs>
+            <w:spacing w:line="276" w:lineRule="auto"/>
+            <w:jc w:val="both"/>
+            <w:rPr>
+              <w:rFonts w:eastAsiaTheme="minorEastAsia"/>
+              <w:lang w:val="en-US"/>
+            </w:rPr>
+          </w:pPr>
+          <w:hyperlink w:anchor="_Toc73462138" w:history="1">
+            <w:r>
+              <w:rPr>
+                <w:rStyle w:val="Hyperlink"/>
+              </w:rPr>
+              <w:t>3.1 Max Voting</w:t>
+            </w:r>
+            <w:r>
+              <w:rPr>
+                <w:webHidden/>
+              </w:rPr>
+              <w:tab/>
+            </w:r>
+            <w:r>
+              <w:rPr>
+                <w:webHidden/>
+              </w:rPr>
+              <w:fldChar w:fldCharType="begin"/>
+            </w:r>
+            <w:r>
+              <w:rPr>
+                <w:webHidden/>
+              </w:rPr>
+              <w:instrText xml:space="preserve"> PAGEREF _Toc73462138 \h </w:instrText>
+            </w:r>
+            <w:r>
+              <w:rPr>
+                <w:webHidden/>
+              </w:rPr>
+            </w:r>
+            <w:r>
+              <w:rPr>
+                <w:webHidden/>
+              </w:rPr>
+              <w:fldChar w:fldCharType="separate"/>
+            </w:r>
+            <w:r>
+              <w:rPr>
+                <w:webHidden/>
+              </w:rPr>
+              <w:t>4</w:t>
+            </w:r>
+            <w:r>
+              <w:rPr>
+                <w:webHidden/>
+              </w:rPr>
+              <w:fldChar w:fldCharType="end"/>
+            </w:r>
+          </w:hyperlink>
+        </w:p>
+        <w:p>
+          <w:pPr>
+            <w:pStyle w:val="TOC2"/>
+            <w:tabs>
+              <w:tab w:val="right" w:leader="dot" w:pos="9350"/>
+            </w:tabs>
+            <w:spacing w:line="276" w:lineRule="auto"/>
+            <w:jc w:val="both"/>
+            <w:rPr>
+              <w:rFonts w:eastAsiaTheme="minorEastAsia"/>
+              <w:lang w:val="en-US"/>
+            </w:rPr>
+          </w:pPr>
+          <w:hyperlink w:anchor="_Toc73462139" w:history="1">
+            <w:r>
+              <w:rPr>
+                <w:rStyle w:val="Hyperlink"/>
+              </w:rPr>
+              <w:t>3.2 Averaging</w:t>
+            </w:r>
+            <w:r>
+              <w:rPr>
+                <w:webHidden/>
+              </w:rPr>
+              <w:tab/>
+            </w:r>
+            <w:r>
+              <w:rPr>
+                <w:webHidden/>
+              </w:rPr>
+              <w:fldChar w:fldCharType="begin"/>
+            </w:r>
+            <w:r>
+              <w:rPr>
+                <w:webHidden/>
+              </w:rPr>
+              <w:instrText xml:space="preserve"> PAGEREF _Toc73462139 \h </w:instrText>
+            </w:r>
+            <w:r>
+              <w:rPr>
+                <w:webHidden/>
+              </w:rPr>
+            </w:r>
+            <w:r>
+              <w:rPr>
+                <w:webHidden/>
+              </w:rPr>
+              <w:fldChar w:fldCharType="separate"/>
+            </w:r>
+            <w:r>
+              <w:rPr>
+                <w:webHidden/>
+              </w:rPr>
+              <w:t>4</w:t>
+            </w:r>
+            <w:r>
+              <w:rPr>
+                <w:webHidden/>
+              </w:rPr>
+              <w:fldChar w:fldCharType="end"/>
+            </w:r>
+          </w:hyperlink>
+        </w:p>
+        <w:p>
+          <w:pPr>
+            <w:pStyle w:val="TOC2"/>
+            <w:tabs>
+              <w:tab w:val="right" w:leader="dot" w:pos="9350"/>
+            </w:tabs>
+            <w:spacing w:line="276" w:lineRule="auto"/>
+            <w:jc w:val="both"/>
+            <w:rPr>
+              <w:rFonts w:eastAsiaTheme="minorEastAsia"/>
+              <w:lang w:val="en-US"/>
+            </w:rPr>
+          </w:pPr>
+          <w:hyperlink w:anchor="_Toc73462140" w:history="1">
+            <w:r>
+              <w:rPr>
+                <w:rStyle w:val="Hyperlink"/>
+              </w:rPr>
+              <w:t>3.3 Weighted Average</w:t>
+            </w:r>
+            <w:r>
+              <w:rPr>
+                <w:webHidden/>
+              </w:rPr>
+              <w:tab/>
+            </w:r>
+            <w:r>
+              <w:rPr>
+                <w:webHidden/>
+              </w:rPr>
+              <w:fldChar w:fldCharType="begin"/>
+            </w:r>
+            <w:r>
+              <w:rPr>
+                <w:webHidden/>
+              </w:rPr>
+              <w:instrText xml:space="preserve"> PAGEREF _Toc73462140 \h </w:instrText>
+            </w:r>
+            <w:r>
+              <w:rPr>
+                <w:webHidden/>
+              </w:rPr>
+            </w:r>
+            <w:r>
+              <w:rPr>
+                <w:webHidden/>
+              </w:rPr>
+              <w:fldChar w:fldCharType="separate"/>
+            </w:r>
+            <w:r>
+              <w:rPr>
+                <w:webHidden/>
+              </w:rPr>
+              <w:t>4</w:t>
+            </w:r>
+            <w:r>
+              <w:rPr>
+                <w:webHidden/>
+              </w:rPr>
+              <w:fldChar w:fldCharType="end"/>
+            </w:r>
+          </w:hyperlink>
+        </w:p>
+        <w:p>
+          <w:pPr>
+            <w:pStyle w:val="TOC2"/>
+            <w:tabs>
+              <w:tab w:val="right" w:leader="dot" w:pos="9350"/>
+            </w:tabs>
+            <w:spacing w:line="276" w:lineRule="auto"/>
+            <w:jc w:val="both"/>
+            <w:rPr>
+              <w:rFonts w:eastAsiaTheme="minorEastAsia"/>
+              <w:lang w:val="en-US"/>
+            </w:rPr>
+          </w:pPr>
+          <w:hyperlink w:anchor="_Toc73462141" w:history="1">
+            <w:r>
+              <w:rPr>
+                <w:rStyle w:val="Hyperlink"/>
+              </w:rPr>
+              <w:t>3.4 Bagging</w:t>
+            </w:r>
+            <w:r>
+              <w:rPr>
+                <w:webHidden/>
+              </w:rPr>
+              <w:tab/>
+            </w:r>
+            <w:r>
+              <w:rPr>
+                <w:webHidden/>
+              </w:rPr>
+              <w:fldChar w:fldCharType="begin"/>
+            </w:r>
+            <w:r>
+              <w:rPr>
+                <w:webHidden/>
+              </w:rPr>
+              <w:instrText xml:space="preserve"> PAGEREF _Toc73462141 \h </w:instrText>
+            </w:r>
+            <w:r>
+              <w:rPr>
+                <w:webHidden/>
+              </w:rPr>
+            </w:r>
+            <w:r>
+              <w:rPr>
+                <w:webHidden/>
+              </w:rPr>
+              <w:fldChar w:fldCharType="separate"/>
+            </w:r>
+            <w:r>
+              <w:rPr>
+                <w:webHidden/>
+              </w:rPr>
+              <w:t>4</w:t>
+            </w:r>
+            <w:r>
+              <w:rPr>
+                <w:webHidden/>
+              </w:rPr>
+              <w:fldChar w:fldCharType="end"/>
+            </w:r>
+          </w:hyperlink>
+        </w:p>
+        <w:p>
+          <w:pPr>
+            <w:pStyle w:val="TOC2"/>
+            <w:tabs>
+              <w:tab w:val="right" w:leader="dot" w:pos="9350"/>
+            </w:tabs>
+            <w:spacing w:line="276" w:lineRule="auto"/>
+            <w:jc w:val="both"/>
+            <w:rPr>
+              <w:rFonts w:eastAsiaTheme="minorEastAsia"/>
+              <w:lang w:val="en-US"/>
+            </w:rPr>
+          </w:pPr>
+          <w:hyperlink w:anchor="_Toc73462142" w:history="1">
+            <w:r>
+              <w:rPr>
+                <w:rStyle w:val="Hyperlink"/>
+              </w:rPr>
+              <w:t>3.5 Boosting</w:t>
+            </w:r>
+            <w:r>
+              <w:rPr>
+                <w:webHidden/>
+              </w:rPr>
+              <w:tab/>
+            </w:r>
+            <w:r>
+              <w:rPr>
+                <w:webHidden/>
+              </w:rPr>
+              <w:fldChar w:fldCharType="begin"/>
+            </w:r>
+            <w:r>
+              <w:rPr>
+                <w:webHidden/>
+              </w:rPr>
+              <w:instrText xml:space="preserve"> PAGEREF _Toc73462142 \h </w:instrText>
+            </w:r>
+            <w:r>
+              <w:rPr>
+                <w:webHidden/>
+              </w:rPr>
+            </w:r>
+            <w:r>
+              <w:rPr>
+                <w:webHidden/>
+              </w:rPr>
+              <w:fldChar w:fldCharType="separate"/>
+            </w:r>
+            <w:r>
+              <w:rPr>
+                <w:webHidden/>
+              </w:rPr>
+              <w:t>4</w:t>
+            </w:r>
+            <w:r>
+              <w:rPr>
+                <w:webHidden/>
+              </w:rPr>
+              <w:fldChar w:fldCharType="end"/>
+            </w:r>
+          </w:hyperlink>
+        </w:p>
+        <w:p>
+          <w:pPr>
+            <w:pStyle w:val="TOC2"/>
+            <w:tabs>
+              <w:tab w:val="right" w:leader="dot" w:pos="9350"/>
+            </w:tabs>
+            <w:spacing w:line="276" w:lineRule="auto"/>
+            <w:jc w:val="both"/>
+            <w:rPr>
+              <w:rFonts w:eastAsiaTheme="minorEastAsia"/>
+              <w:lang w:val="en-US"/>
+            </w:rPr>
+          </w:pPr>
+          <w:hyperlink w:anchor="_Toc73462143" w:history="1">
+            <w:r>
+              <w:rPr>
+                <w:rStyle w:val="Hyperlink"/>
+              </w:rPr>
+              <w:t>3.6 Stacking</w:t>
+            </w:r>
+            <w:r>
+              <w:rPr>
+                <w:webHidden/>
+              </w:rPr>
+              <w:tab/>
+            </w:r>
+            <w:r>
+              <w:rPr>
+                <w:webHidden/>
+              </w:rPr>
+              <w:fldChar w:fldCharType="begin"/>
+            </w:r>
+            <w:r>
+              <w:rPr>
+                <w:webHidden/>
+              </w:rPr>
+              <w:instrText xml:space="preserve"> PAGEREF _Toc73462143 \h </w:instrText>
+            </w:r>
+            <w:r>
+              <w:rPr>
+                <w:webHidden/>
+              </w:rPr>
+            </w:r>
+            <w:r>
+              <w:rPr>
+                <w:webHidden/>
+              </w:rPr>
+              <w:fldChar w:fldCharType="separate"/>
+            </w:r>
+            <w:r>
+              <w:rPr>
+                <w:webHidden/>
+              </w:rPr>
+              <w:t>4</w:t>
+            </w:r>
+            <w:r>
+              <w:rPr>
+                <w:webHidden/>
+              </w:rPr>
+              <w:fldChar w:fldCharType="end"/>
+            </w:r>
+          </w:hyperlink>
+        </w:p>
+        <w:p>
+          <w:pPr>
+            <w:pStyle w:val="TOC2"/>
+            <w:tabs>
+              <w:tab w:val="right" w:leader="dot" w:pos="9350"/>
+            </w:tabs>
+            <w:spacing w:line="276" w:lineRule="auto"/>
+            <w:jc w:val="both"/>
+            <w:rPr>
+              <w:rFonts w:eastAsiaTheme="minorEastAsia"/>
+              <w:lang w:val="en-US"/>
+            </w:rPr>
+          </w:pPr>
+          <w:hyperlink w:anchor="_Toc73462144" w:history="1">
+            <w:r>
+              <w:rPr>
+                <w:rStyle w:val="Hyperlink"/>
+              </w:rPr>
+              <w:t>3.7 Blending</w:t>
+            </w:r>
+            <w:r>
+              <w:rPr>
+                <w:webHidden/>
+              </w:rPr>
+              <w:tab/>
+            </w:r>
+            <w:r>
+              <w:rPr>
+                <w:webHidden/>
+              </w:rPr>
+              <w:fldChar w:fldCharType="begin"/>
+            </w:r>
+            <w:r>
+              <w:rPr>
+                <w:webHidden/>
+              </w:rPr>
+              <w:instrText xml:space="preserve"> PAGEREF _Toc73462144 \h </w:instrText>
+            </w:r>
+            <w:r>
+              <w:rPr>
+                <w:webHidden/>
+              </w:rPr>
+            </w:r>
+            <w:r>
+              <w:rPr>
+                <w:webHidden/>
+              </w:rPr>
+              <w:fldChar w:fldCharType="separate"/>
+            </w:r>
+            <w:r>
+              <w:rPr>
+                <w:webHidden/>
+              </w:rPr>
+              <w:t>4</w:t>
+            </w:r>
+            <w:r>
+              <w:rPr>
+                <w:webHidden/>
+              </w:rPr>
+              <w:fldChar w:fldCharType="end"/>
+            </w:r>
+          </w:hyperlink>
+        </w:p>
+        <w:p>
+          <w:pPr>
+            <w:pStyle w:val="TOC1"/>
+            <w:tabs>
+              <w:tab w:val="right" w:leader="dot" w:pos="9350"/>
+            </w:tabs>
+            <w:spacing w:line="276" w:lineRule="auto"/>
+            <w:jc w:val="both"/>
+            <w:rPr>
+              <w:rFonts w:eastAsiaTheme="minorEastAsia"/>
+              <w:lang w:val="en-US"/>
+            </w:rPr>
+          </w:pPr>
+          <w:hyperlink w:anchor="_Toc73462145" w:history="1">
+            <w:r>
+              <w:rPr>
+                <w:rStyle w:val="Hyperlink"/>
+              </w:rPr>
+              <w:t>4 Can Ensemble Learning be used for both regression and classification problems?</w:t>
+            </w:r>
+            <w:r>
+              <w:rPr>
+                <w:webHidden/>
+              </w:rPr>
+              <w:tab/>
+            </w:r>
+            <w:r>
+              <w:rPr>
+                <w:webHidden/>
+              </w:rPr>
+              <w:fldChar w:fldCharType="begin"/>
+            </w:r>
+            <w:r>
+              <w:rPr>
+                <w:webHidden/>
+              </w:rPr>
+              <w:instrText xml:space="preserve"> PAGEREF _Toc73462145 \h </w:instrText>
+            </w:r>
+            <w:r>
+              <w:rPr>
+                <w:webHidden/>
+              </w:rPr>
+            </w:r>
+            <w:r>
+              <w:rPr>
+                <w:webHidden/>
+              </w:rPr>
+              <w:fldChar w:fldCharType="separate"/>
+            </w:r>
+            <w:r>
+              <w:rPr>
+                <w:webHidden/>
+              </w:rPr>
+              <w:t>4</w:t>
+            </w:r>
+            <w:r>
+              <w:rPr>
+                <w:webHidden/>
+              </w:rPr>
+              <w:fldChar w:fldCharType="end"/>
+            </w:r>
+          </w:hyperlink>
+        </w:p>
+        <w:p>
+          <w:pPr>
+            <w:pStyle w:val="TOC1"/>
+            <w:tabs>
+              <w:tab w:val="right" w:leader="dot" w:pos="9350"/>
+            </w:tabs>
+            <w:spacing w:line="276" w:lineRule="auto"/>
+            <w:jc w:val="both"/>
+            <w:rPr>
+              <w:rFonts w:eastAsiaTheme="minorEastAsia"/>
+              <w:lang w:val="en-US"/>
+            </w:rPr>
+          </w:pPr>
+          <w:hyperlink w:anchor="_Toc73462146" w:history="1">
+            <w:r>
+              <w:rPr>
+                <w:rStyle w:val="Hyperlink"/>
+              </w:rPr>
+              <w:t>5 How do these ensemble learning techniques hel improve the performance of the machine learning model?</w:t>
+            </w:r>
+            <w:r>
+              <w:rPr>
+                <w:webHidden/>
+              </w:rPr>
+              <w:tab/>
+            </w:r>
+            <w:r>
+              <w:rPr>
+                <w:webHidden/>
+              </w:rPr>
+              <w:fldChar w:fldCharType="begin"/>
+            </w:r>
+            <w:r>
+              <w:rPr>
+                <w:webHidden/>
+              </w:rPr>
+              <w:instrText xml:space="preserve"> PAGEREF _Toc73462146 \h </w:instrText>
+            </w:r>
+            <w:r>
+              <w:rPr>
+                <w:webHidden/>
+              </w:rPr>
+            </w:r>
+            <w:r>
+              <w:rPr>
+                <w:webHidden/>
+              </w:rPr>
+              <w:fldChar w:fldCharType="separate"/>
+            </w:r>
+            <w:r>
+              <w:rPr>
+                <w:webHidden/>
+              </w:rPr>
+              <w:t>4</w:t>
+            </w:r>
+            <w:r>
+              <w:rPr>
+                <w:webHidden/>
+              </w:rPr>
+              <w:fldChar w:fldCharType="end"/>
+            </w:r>
+          </w:hyperlink>
+        </w:p>
+        <w:p>
+          <w:pPr>
+            <w:pStyle w:val="TOC1"/>
+            <w:tabs>
+              <w:tab w:val="right" w:leader="dot" w:pos="9350"/>
+            </w:tabs>
+            <w:spacing w:line="276" w:lineRule="auto"/>
+            <w:jc w:val="both"/>
+            <w:rPr>
+              <w:rFonts w:eastAsiaTheme="minorEastAsia"/>
+              <w:lang w:val="en-US"/>
+            </w:rPr>
+          </w:pPr>
+          <w:hyperlink w:anchor="_Toc73462147" w:history="1">
+            <w:r>
+              <w:rPr>
+                <w:rStyle w:val="Hyperlink"/>
+              </w:rPr>
+              <w:t>6 Key Takeaways</w:t>
+            </w:r>
+            <w:r>
+              <w:rPr>
+                <w:webHidden/>
+              </w:rPr>
+              <w:tab/>
+            </w:r>
+            <w:r>
+              <w:rPr>
+                <w:webHidden/>
+              </w:rPr>
+              <w:fldChar w:fldCharType="begin"/>
+            </w:r>
+            <w:r>
+              <w:rPr>
+                <w:webHidden/>
+              </w:rPr>
+              <w:instrText xml:space="preserve"> PAGEREF _Toc73462147 \h </w:instrText>
+            </w:r>
+            <w:r>
+              <w:rPr>
+                <w:webHidden/>
+              </w:rPr>
+            </w:r>
+            <w:r>
+              <w:rPr>
+                <w:webHidden/>
+              </w:rPr>
+              <w:fldChar w:fldCharType="separate"/>
+            </w:r>
+            <w:r>
+              <w:rPr>
+                <w:webHidden/>
+              </w:rPr>
+              <w:t>4</w:t>
+            </w:r>
+            <w:r>
+              <w:rPr>
+                <w:webHidden/>
+              </w:rPr>
+              <w:fldChar w:fldCharType="end"/>
+            </w:r>
+          </w:hyperlink>
+        </w:p>
+        <w:p>
+          <w:pPr>
+            <w:spacing w:line="276" w:lineRule="auto"/>
+            <w:jc w:val="both"/>
+          </w:pPr>
+          <w:r>
+            <w:rPr>
+              <w:b/>
+              <w:bCs/>
+            </w:rPr>
+            <w:fldChar w:fldCharType="end"/>
+          </w:r>
+        </w:p>
+      </w:sdtContent>
+    </w:sdt>
+    <w:p>
+      <w:pPr>
+        <w:spacing w:line="276" w:lineRule="auto"/>
+        <w:jc w:val="both"/>
+      </w:pPr>
+    </w:p>
+    <w:p>
+      <w:pPr>
+        <w:spacing w:line="276" w:lineRule="auto"/>
+        <w:jc w:val="both"/>
+      </w:pPr>
+      <w:r>
+        <w:br w:type="page"/>
+      </w:r>
+    </w:p>
+    <w:p>
+      <w:pPr>
         <w:pStyle w:val="Heading1"/>
-      </w:pPr>
-      <w:r>
-        <w:t xml:space="preserve">1 What is </w:t>
+        <w:spacing w:line="276" w:lineRule="auto"/>
+        <w:jc w:val="both"/>
+      </w:pPr>
+      <w:bookmarkStart w:id="0" w:name="_Toc73462134"/>
+      <w:r>
+        <w:lastRenderedPageBreak/>
+        <w:t>Introduction</w:t>
+      </w:r>
+      <w:bookmarkEnd w:id="0"/>
+    </w:p>
+    <w:p>
+      <w:pPr>
+        <w:spacing w:line="276" w:lineRule="auto"/>
+        <w:jc w:val="both"/>
+      </w:pPr>
+      <w:r>
+        <w:t xml:space="preserve">The concept of building a model is not a new topic. </w:t>
+      </w:r>
+      <w:r>
+        <w:t>Many people who</w:t>
+      </w:r>
+      <w:r>
+        <w:t xml:space="preserve"> enter Data Science might </w:t>
+      </w:r>
+      <w:r>
+        <w:t xml:space="preserve">feel like they are about to work on something entirely new. </w:t>
+      </w:r>
+      <w:r>
+        <w:t>W</w:t>
+      </w:r>
+      <w:r>
+        <w:t>e build models every</w:t>
+      </w:r>
+      <w:r>
+        <w:t xml:space="preserve"> </w:t>
+      </w:r>
+      <w:r>
+        <w:t>day.</w:t>
+      </w:r>
+    </w:p>
+    <w:p>
+      <w:pPr>
+        <w:spacing w:line="276" w:lineRule="auto"/>
+        <w:jc w:val="both"/>
+      </w:pPr>
+      <w:r>
+        <w:t>Let</w:t>
+      </w:r>
+      <w:r>
+        <w:t>'</w:t>
+      </w:r>
+      <w:r>
+        <w:t>s say we are trying to</w:t>
+      </w:r>
+      <w:r>
+        <w:t xml:space="preserve"> be</w:t>
+      </w:r>
+      <w:r>
+        <w:t xml:space="preserve"> </w:t>
+      </w:r>
+      <w:r>
+        <w:t>fit</w:t>
+      </w:r>
+      <w:r>
+        <w:t xml:space="preserve"> by controlling our diet.</w:t>
+      </w:r>
+      <w:r>
+        <w:t xml:space="preserve"> That is the example we will be taking all along this detailed walkthrough. Your mother might </w:t>
+      </w:r>
+      <w:r>
+        <w:t>suggest</w:t>
+      </w:r>
+      <w:r>
+        <w:t xml:space="preserve"> reduc</w:t>
+      </w:r>
+      <w:r>
+        <w:t>ing</w:t>
+      </w:r>
+      <w:r>
+        <w:t xml:space="preserve"> the quantity of food you eat, but make sure that you eat breakfast, lunch and dinner. You might have friends that say that intermittent fasting is the best way to go about it. Another friend might suggest a keto diet to optimise the </w:t>
+      </w:r>
+      <w:r>
+        <w:t>number</w:t>
+      </w:r>
+      <w:r>
+        <w:t xml:space="preserve"> of macronutrients your body is getting. So, in theory, all of these are the possible models that might work for your use</w:t>
+      </w:r>
+      <w:r>
+        <w:t xml:space="preserve"> </w:t>
+      </w:r>
+      <w:r>
+        <w:t>case. The question is</w:t>
+      </w:r>
+      <w:r>
+        <w:t>,</w:t>
+      </w:r>
+      <w:r>
+        <w:t xml:space="preserve"> are you going to trust one model?</w:t>
+      </w:r>
+      <w:r>
+        <w:t xml:space="preserve"> Perhaps a better approach might be some combination of these suggestions that work best for you.</w:t>
+      </w:r>
+    </w:p>
+    <w:p>
+      <w:pPr>
+        <w:spacing w:line="276" w:lineRule="auto"/>
+        <w:jc w:val="both"/>
+      </w:pPr>
+      <w:r>
+        <w:t>That</w:t>
+      </w:r>
+      <w:r>
+        <w:t>'</w:t>
+      </w:r>
+      <w:r>
+        <w:t>s it. That is the concept of ensemble models.</w:t>
+      </w:r>
+      <w:r>
+        <w:t xml:space="preserve"> </w:t>
+      </w:r>
+    </w:p>
+    <w:p>
+      <w:pPr>
+        <w:spacing w:line="276" w:lineRule="auto"/>
+        <w:jc w:val="both"/>
+      </w:pPr>
+      <w:r>
+        <w:t xml:space="preserve">It is important to note that </w:t>
+      </w:r>
+      <w:r>
+        <w:t>only the best models don't need to</w:t>
+      </w:r>
+      <w:r>
+        <w:t xml:space="preserve"> be used in an ensemble model</w:t>
+      </w:r>
+      <w:r>
+        <w:t>. Instead</w:t>
+      </w:r>
+      <w:r>
+        <w:t xml:space="preserve">, it should </w:t>
+      </w:r>
+      <w:r>
+        <w:t>work</w:t>
+      </w:r>
+      <w:r>
+        <w:t xml:space="preserve"> for the problem at hand that we are trying to solve.</w:t>
+      </w:r>
+    </w:p>
+    <w:p>
+      <w:pPr>
+        <w:spacing w:line="276" w:lineRule="auto"/>
+        <w:jc w:val="both"/>
+      </w:pPr>
+      <w:r>
+        <w:t>Some of the best models that are implemented on Kaggle are ensemble models. It makes people uneasy when they do no</w:t>
+      </w:r>
+      <w:r>
+        <w:t>t</w:t>
+      </w:r>
+      <w:r>
+        <w:t xml:space="preserve"> know much about this topic. Read this blog. Read it all the way through</w:t>
+      </w:r>
+      <w:r>
+        <w:t>,</w:t>
+      </w:r>
+      <w:r>
+        <w:t xml:space="preserve"> and whether you are a business user or a tech person or even just curious, you will understand models end to end. Do not hesitate to reach out to </w:t>
+      </w:r>
+      <w:hyperlink r:id="rId7" w:history="1">
+        <w:r>
+          <w:rPr>
+            <w:rStyle w:val="Hyperlink"/>
+          </w:rPr>
+          <w:t>us</w:t>
+        </w:r>
+      </w:hyperlink>
+      <w:r>
+        <w:t xml:space="preserve"> if you want to learn how to become a Data Scientist or perfect the tools that a</w:t>
+      </w:r>
+      <w:r>
+        <w:t xml:space="preserve"> Data Scientist uses</w:t>
+      </w:r>
+      <w:r>
+        <w:rPr>
+          <w:b/>
+        </w:rPr>
+        <w:t xml:space="preserve"> in the</w:t>
+      </w:r>
+      <w:r>
+        <w:t xml:space="preserve"> </w:t>
+      </w:r>
+      <w:r>
+        <w:rPr>
+          <w:b/>
+        </w:rPr>
+        <w:t>real</w:t>
+      </w:r>
+      <w:r>
+        <w:rPr>
+          <w:b/>
+        </w:rPr>
+        <w:t xml:space="preserve"> </w:t>
+      </w:r>
+      <w:r>
+        <w:rPr>
+          <w:b/>
+        </w:rPr>
+        <w:t>world</w:t>
+      </w:r>
+      <w:r>
+        <w:t xml:space="preserve">. </w:t>
+      </w:r>
+    </w:p>
+    <w:p>
+      <w:pPr>
+        <w:pStyle w:val="Heading1"/>
+        <w:spacing w:line="276" w:lineRule="auto"/>
+        <w:jc w:val="both"/>
+      </w:pPr>
+      <w:bookmarkStart w:id="1" w:name="_Toc73462135"/>
+      <w:r>
+        <w:t>1 What is Ensemble Learning?</w:t>
+      </w:r>
+      <w:bookmarkEnd w:id="1"/>
+    </w:p>
+    <w:p>
+      <w:pPr>
+        <w:jc w:val="both"/>
+      </w:pPr>
+      <w:r>
+        <w:t>Ensemble Learning is the process where various models are combined to get better results.</w:t>
+      </w:r>
+    </w:p>
+    <w:p>
+      <w:pPr>
+        <w:jc w:val="both"/>
+      </w:pPr>
+      <w:r>
+        <w:t xml:space="preserve">The concepts </w:t>
+      </w:r>
+      <w:r>
+        <w:t xml:space="preserve">that we will discuss </w:t>
+      </w:r>
+      <w:r>
+        <w:t>are easy to grasp</w:t>
+      </w:r>
+      <w:r>
+        <w:t>. F</w:t>
+      </w:r>
+      <w:r>
+        <w:t>r</w:t>
+      </w:r>
+      <w:r>
+        <w:t>om the introduction, we have an intuition about Ensemble models.</w:t>
+      </w:r>
+      <w:r>
+        <w:t xml:space="preserve"> The core idea is that the result obtained from a combination of models can be more accurate</w:t>
+      </w:r>
+      <w:r>
+        <w:t xml:space="preserve"> </w:t>
+      </w:r>
+      <w:r>
+        <w:t>than any single member in the group.</w:t>
+      </w:r>
+      <w:r>
+        <w:t xml:space="preserve"> </w:t>
+      </w:r>
+    </w:p>
+    <w:p>
+      <w:pPr>
+        <w:jc w:val="both"/>
+      </w:pPr>
+      <w:r>
+        <w:t>Let</w:t>
+      </w:r>
+      <w:r>
+        <w:t>'</w:t>
+      </w:r>
+      <w:r>
+        <w:t>s go over the previous example</w:t>
+      </w:r>
+      <w:r>
+        <w:t>. W</w:t>
+      </w:r>
+      <w:r>
+        <w:t xml:space="preserve">e were discussing what </w:t>
+      </w:r>
+      <w:r>
+        <w:t>the best method to get fit by controlling our diet is</w:t>
+      </w:r>
+      <w:r>
+        <w:t>. Essentially, all of the suggested methods are ways to optimi</w:t>
+      </w:r>
+      <w:r>
+        <w:t>s</w:t>
+      </w:r>
+      <w:r>
+        <w:t>e calorie intake</w:t>
+      </w:r>
+      <w:r>
+        <w:t xml:space="preserve">. Each method has different yet effective ways of getting good results. </w:t>
+      </w:r>
+      <w:r>
+        <w:t>Combining</w:t>
+      </w:r>
+      <w:r>
+        <w:t xml:space="preserve"> the </w:t>
+      </w:r>
+      <w:r>
+        <w:t>processe</w:t>
+      </w:r>
+      <w:r>
+        <w:t>s in the right way will help get the most out of the entire exercise.</w:t>
+      </w:r>
+    </w:p>
+    <w:p>
+      <w:pPr>
+        <w:jc w:val="both"/>
+      </w:pPr>
+      <w:r>
+        <w:t>Imagine a model to be a person who analy</w:t>
+      </w:r>
+      <w:r>
+        <w:t>s</w:t>
+      </w:r>
+      <w:r>
+        <w:t xml:space="preserve">es patterns and suggests what you can do next. In the example we have taken, each person can be considered a model who, based on their previous experience, </w:t>
+      </w:r>
+      <w:r>
+        <w:t>indicate</w:t>
+      </w:r>
+      <w:r>
+        <w:t xml:space="preserve">s the best way to get fit. Models can also be called learners. Each learner is considered </w:t>
+      </w:r>
+      <w:r>
+        <w:t>"</w:t>
+      </w:r>
+      <w:r>
+        <w:t>weak</w:t>
+      </w:r>
+      <w:r>
+        <w:t>"</w:t>
+      </w:r>
+      <w:r>
+        <w:t xml:space="preserve"> on </w:t>
+      </w:r>
+      <w:r>
+        <w:t>their</w:t>
+      </w:r>
+      <w:r>
+        <w:t xml:space="preserve"> own. However, when multiple weak learners are combined in some form or the other, it forms a </w:t>
+      </w:r>
+      <w:r>
+        <w:t>robust</w:t>
+      </w:r>
+      <w:r>
+        <w:t xml:space="preserve"> model. This strong model is what we will be calling an ensemble model.</w:t>
+      </w:r>
+      <w:r>
+        <w:t xml:space="preserve"> This i</w:t>
+      </w:r>
+      <w:r>
+        <w:t>n</w:t>
+      </w:r>
+      <w:r>
+        <w:t xml:space="preserve"> no way means that each model is not </w:t>
+      </w:r>
+      <w:r>
+        <w:t>adequat</w:t>
+      </w:r>
+      <w:r>
+        <w:t xml:space="preserve">e. </w:t>
+      </w:r>
+      <w:r>
+        <w:t>Instead</w:t>
+      </w:r>
+      <w:r>
+        <w:t xml:space="preserve">, each model might perform well on some data and less accurately on </w:t>
+      </w:r>
+      <w:r>
+        <w:t>others. When the models are combined, they cancel out each other</w:t>
+      </w:r>
+      <w:r>
+        <w:t>'</w:t>
+      </w:r>
+      <w:r>
+        <w:t>s weakness. This is the premise of ensemble models.</w:t>
+      </w:r>
+      <w:r>
+        <w:t xml:space="preserve"> </w:t>
+      </w:r>
+    </w:p>
+    <w:p>
+      <w:pPr>
+        <w:pStyle w:val="Heading1"/>
+        <w:spacing w:line="276" w:lineRule="auto"/>
+        <w:jc w:val="both"/>
+      </w:pPr>
+      <w:bookmarkStart w:id="2" w:name="_Toc73462136"/>
+      <w:r>
+        <w:lastRenderedPageBreak/>
+        <w:t>2 Why use Ensemble Learning?</w:t>
+      </w:r>
+      <w:bookmarkEnd w:id="2"/>
+    </w:p>
+    <w:p>
+      <w:pPr>
+        <w:jc w:val="both"/>
+      </w:pPr>
+      <w:r>
+        <w:t>In short, we use ensemble models because they tend to give better results. It</w:t>
+      </w:r>
+      <w:r>
+        <w:t>'</w:t>
+      </w:r>
+      <w:r>
+        <w:t xml:space="preserve">s unfair to put the pressure of getting the best possible </w:t>
+      </w:r>
+      <w:r>
+        <w:t xml:space="preserve">result </w:t>
+      </w:r>
+      <w:r>
+        <w:t xml:space="preserve">on a single model. Even if the model </w:t>
+      </w:r>
+      <w:r>
+        <w:t>provid</w:t>
+      </w:r>
+      <w:r>
+        <w:t>es good results on a particular dataset, we might see varied performance on other datasets</w:t>
+      </w:r>
+      <w:r>
+        <w:t>.</w:t>
+      </w:r>
+    </w:p>
+    <w:p>
+      <w:pPr>
+        <w:jc w:val="both"/>
+      </w:pPr>
+      <w:r>
+        <w:t xml:space="preserve">Go back to college. You have some great teachers and some who are not. </w:t>
+      </w:r>
+      <w:r>
+        <w:t>Now, let</w:t>
+      </w:r>
+      <w:r>
+        <w:t>'</w:t>
+      </w:r>
+      <w:r>
+        <w:t>s say that you are trying to optimi</w:t>
+      </w:r>
+      <w:r>
+        <w:t>s</w:t>
+      </w:r>
+      <w:r>
+        <w:t>e your marks in discrete mathematics. There are three teachers – one who teaches the best</w:t>
+      </w:r>
+      <w:r>
+        <w:t xml:space="preserve"> and has the best video lectures</w:t>
+      </w:r>
+      <w:r>
+        <w:t xml:space="preserve">, one who hints to the class the questions that might come in the upcoming exams and one who gives the best notes. Choosing any one of these teachers has advantages and disadvantages. The most optimal approach is to apply an ensemble method </w:t>
+      </w:r>
+      <w:r>
+        <w:t>to</w:t>
+      </w:r>
+      <w:r>
+        <w:t xml:space="preserve"> this scenario and mix the offerings by all three teachers to optimi</w:t>
+      </w:r>
+      <w:r>
+        <w:t>s</w:t>
+      </w:r>
+      <w:r>
+        <w:t>e your marks in discrete mathematics.</w:t>
+      </w:r>
+    </w:p>
+    <w:p>
+      <w:pPr>
+        <w:jc w:val="both"/>
+      </w:pPr>
+      <w:r>
+        <w:t>Al</w:t>
+      </w:r>
+      <w:r>
+        <w:t xml:space="preserve">l </w:t>
+      </w:r>
+      <w:r>
+        <w:t>right, it</w:t>
+      </w:r>
+      <w:r>
+        <w:t>'</w:t>
+      </w:r>
+      <w:r>
+        <w:t>s been fun understanding the ins and outs of ensemble modelling. Let</w:t>
+      </w:r>
+      <w:r>
+        <w:t>'</w:t>
+      </w:r>
+      <w:r>
+        <w:t xml:space="preserve">s get to business now. Even though I am not a fan of jargons, it is the language the world prefers and understands. To be able to talk </w:t>
+      </w:r>
+      <w:r>
+        <w:t xml:space="preserve">about </w:t>
+      </w:r>
+      <w:r>
+        <w:t xml:space="preserve">Data Science, we will go through the </w:t>
+      </w:r>
+      <w:r>
+        <w:t xml:space="preserve">ensemble models in particular. Remember, if you would like to work on </w:t>
+      </w:r>
+      <w:r>
+        <w:rPr>
+          <w:i/>
+        </w:rPr>
+        <w:t>solved</w:t>
+      </w:r>
+      <w:r>
+        <w:t xml:space="preserve"> end to end Data Science Projects, you can reach out to us for this or anything else </w:t>
+      </w:r>
+      <w:hyperlink r:id="rId8" w:history="1">
+        <w:r>
+          <w:rPr>
+            <w:rStyle w:val="Hyperlink"/>
+          </w:rPr>
+          <w:t>here</w:t>
+        </w:r>
+      </w:hyperlink>
+      <w:r>
+        <w:t>.</w:t>
+      </w:r>
+      <w:bookmarkStart w:id="3" w:name="_GoBack"/>
+      <w:bookmarkEnd w:id="3"/>
+    </w:p>
+    <w:p>
+      <w:pPr>
+        <w:pStyle w:val="Heading1"/>
+        <w:spacing w:line="276" w:lineRule="auto"/>
+        <w:jc w:val="both"/>
+      </w:pPr>
+      <w:bookmarkStart w:id="4" w:name="_Toc73462137"/>
+      <w:r>
+        <w:lastRenderedPageBreak/>
+        <w:t xml:space="preserve">3 Types of </w:t>
       </w:r>
       <w:r>
         <w:t>Ensemble</w:t>
       </w:r>
       <w:r>
-        <w:t xml:space="preserve"> Learning?</w:t>
-      </w:r>
-    </w:p>
-    <w:p>
-      <w:pPr>
-        <w:pStyle w:val="Heading1"/>
-      </w:pPr>
-      <w:r>
-        <w:t>2 Why use Ensemble Learning?</w:t>
-      </w:r>
-    </w:p>
-    <w:p>
-      <w:pPr>
-        <w:pStyle w:val="Heading1"/>
-      </w:pPr>
-      <w:r>
-        <w:t>3 Types of Ensemble Methods</w:t>
-      </w:r>
+        <w:t xml:space="preserve"> Methods</w:t>
+      </w:r>
+      <w:bookmarkEnd w:id="4"/>
     </w:p>
     <w:p>
       <w:pPr>
         <w:pStyle w:val="Heading2"/>
+        <w:spacing w:line="276" w:lineRule="auto"/>
+        <w:jc w:val="both"/>
         <w:rPr>
-          <w:color w:val="2E74B5" w:themeColor="accent5" w:themeShade="BF"/>
+          <w:sz w:val="28"/>
         </w:rPr>
       </w:pPr>
+      <w:bookmarkStart w:id="5" w:name="_Toc73462138"/>
       <w:r>
         <w:rPr>
-          <w:color w:val="2E74B5" w:themeColor="accent5" w:themeShade="BF"/>
+          <w:sz w:val="28"/>
         </w:rPr>
         <w:t>3.1 Max Voting</w:t>
       </w:r>
+      <w:bookmarkEnd w:id="5"/>
     </w:p>
     <w:p>
       <w:pPr>
         <w:pStyle w:val="Heading2"/>
-        <w:rPr>
-          <w:color w:val="2E74B5" w:themeColor="accent5" w:themeShade="BF"/>
-        </w:rPr>
-      </w:pPr>
-      <w:r>
-        <w:rPr>
-          <w:color w:val="2E74B5" w:themeColor="accent5" w:themeShade="BF"/>
-        </w:rPr>
+        <w:spacing w:line="276" w:lineRule="auto"/>
+        <w:jc w:val="both"/>
+      </w:pPr>
+      <w:bookmarkStart w:id="6" w:name="_Toc73462139"/>
+      <w:r>
         <w:t>3.2 Averaging</w:t>
       </w:r>
+      <w:bookmarkEnd w:id="6"/>
     </w:p>
     <w:p>
       <w:pPr>
         <w:pStyle w:val="Heading2"/>
-        <w:rPr>
-          <w:color w:val="2E74B5" w:themeColor="accent5" w:themeShade="BF"/>
-        </w:rPr>
-      </w:pPr>
-      <w:r>
-        <w:rPr>
-          <w:color w:val="2E74B5" w:themeColor="accent5" w:themeShade="BF"/>
-        </w:rPr>
+        <w:spacing w:line="276" w:lineRule="auto"/>
+        <w:jc w:val="both"/>
+      </w:pPr>
+      <w:bookmarkStart w:id="7" w:name="_Toc73462140"/>
+      <w:r>
         <w:t>3.3 Weighted Average</w:t>
       </w:r>
+      <w:bookmarkEnd w:id="7"/>
     </w:p>
     <w:p>
       <w:pPr>
         <w:pStyle w:val="Heading2"/>
-        <w:rPr>
-          <w:color w:val="2E74B5" w:themeColor="accent5" w:themeShade="BF"/>
-        </w:rPr>
-      </w:pPr>
-      <w:r>
-        <w:rPr>
-          <w:color w:val="2E74B5" w:themeColor="accent5" w:themeShade="BF"/>
-        </w:rPr>
+        <w:spacing w:line="276" w:lineRule="auto"/>
+        <w:jc w:val="both"/>
+      </w:pPr>
+      <w:bookmarkStart w:id="8" w:name="_Toc73462141"/>
+      <w:r>
         <w:t>3.4 Bagging</w:t>
       </w:r>
+      <w:bookmarkEnd w:id="8"/>
     </w:p>
     <w:p>
       <w:pPr>
         <w:pStyle w:val="Heading2"/>
-        <w:rPr>
-          <w:color w:val="2E74B5" w:themeColor="accent5" w:themeShade="BF"/>
-        </w:rPr>
-      </w:pPr>
-      <w:r>
-        <w:rPr>
-          <w:color w:val="2E74B5" w:themeColor="accent5" w:themeShade="BF"/>
-        </w:rPr>
+        <w:spacing w:line="276" w:lineRule="auto"/>
+        <w:jc w:val="both"/>
+      </w:pPr>
+      <w:bookmarkStart w:id="9" w:name="_Toc73462142"/>
+      <w:r>
         <w:t>3.5 Boosting</w:t>
       </w:r>
+      <w:bookmarkEnd w:id="9"/>
     </w:p>
     <w:p>
       <w:pPr>
         <w:pStyle w:val="Heading2"/>
-        <w:rPr>
-          <w:color w:val="2E74B5" w:themeColor="accent5" w:themeShade="BF"/>
-        </w:rPr>
-      </w:pPr>
-      <w:r>
-        <w:rPr>
-          <w:color w:val="2E74B5" w:themeColor="accent5" w:themeShade="BF"/>
-        </w:rPr>
+        <w:spacing w:line="276" w:lineRule="auto"/>
+        <w:jc w:val="both"/>
+      </w:pPr>
+      <w:bookmarkStart w:id="10" w:name="_Toc73462143"/>
+      <w:r>
         <w:t>3.6 Stacking</w:t>
       </w:r>
+      <w:bookmarkEnd w:id="10"/>
     </w:p>
     <w:p>
       <w:pPr>
         <w:pStyle w:val="Heading2"/>
-        <w:rPr>
-          <w:color w:val="2E74B5" w:themeColor="accent5" w:themeShade="BF"/>
-        </w:rPr>
-      </w:pPr>
-      <w:r>
-        <w:rPr>
-          <w:color w:val="2E74B5" w:themeColor="accent5" w:themeShade="BF"/>
-        </w:rPr>
+        <w:spacing w:line="276" w:lineRule="auto"/>
+        <w:jc w:val="both"/>
+      </w:pPr>
+      <w:bookmarkStart w:id="11" w:name="_Toc73462144"/>
+      <w:r>
         <w:t>3.7 Blending</w:t>
       </w:r>
+      <w:bookmarkEnd w:id="11"/>
     </w:p>
     <w:p>
       <w:pPr>
         <w:pStyle w:val="Heading1"/>
-      </w:pPr>
-      <w:r>
-        <w:t>4 Can Ensemble Learning be used for both regression and classification problems?</w:t>
-      </w:r>
+        <w:spacing w:line="276" w:lineRule="auto"/>
+        <w:jc w:val="both"/>
+      </w:pPr>
+      <w:bookmarkStart w:id="12" w:name="_Toc73462145"/>
+      <w:r>
+        <w:t>4</w:t>
+      </w:r>
+      <w:r>
+        <w:t>.</w:t>
+      </w:r>
+      <w:r>
+        <w:t xml:space="preserve"> Can Ensemble Learning be used for both regression and classification problems?</w:t>
+      </w:r>
+      <w:bookmarkEnd w:id="12"/>
     </w:p>
     <w:p>
       <w:pPr>
         <w:pStyle w:val="Heading1"/>
-      </w:pPr>
-      <w:r>
-        <w:t>5 How do these ensemble l</w:t>
-      </w:r>
-      <w:bookmarkStart w:id="0" w:name="_GoBack"/>
-      <w:bookmarkEnd w:id="0"/>
-      <w:r>
-        <w:t>earning techniques hel improve the performance of the machine learning model?</w:t>
-      </w:r>
+        <w:spacing w:line="276" w:lineRule="auto"/>
+        <w:jc w:val="both"/>
+      </w:pPr>
+      <w:bookmarkStart w:id="13" w:name="_Toc73462146"/>
+      <w:r>
+        <w:t>5</w:t>
+      </w:r>
+      <w:r>
+        <w:t>.</w:t>
+      </w:r>
+      <w:r>
+        <w:t xml:space="preserve"> How do these ensemble learning techniques hel</w:t>
+      </w:r>
+      <w:r>
+        <w:t>p</w:t>
+      </w:r>
+      <w:r>
+        <w:t xml:space="preserve"> improve the performance of the machine learning model?</w:t>
+      </w:r>
+      <w:bookmarkEnd w:id="13"/>
     </w:p>
     <w:p>
       <w:pPr>
         <w:pStyle w:val="Heading1"/>
-      </w:pPr>
-      <w:r>
-        <w:t xml:space="preserve">6 Key Takeaways </w:t>
-      </w:r>
-    </w:p>
-    <w:p/>
+        <w:spacing w:line="276" w:lineRule="auto"/>
+        <w:jc w:val="both"/>
+      </w:pPr>
+      <w:bookmarkStart w:id="14" w:name="_Toc73462147"/>
+      <w:r>
+        <w:t>6 Key Takeaways</w:t>
+      </w:r>
+      <w:bookmarkEnd w:id="14"/>
+      <w:r>
+        <w:t xml:space="preserve"> </w:t>
+      </w:r>
+    </w:p>
+    <w:p>
+      <w:pPr>
+        <w:spacing w:line="276" w:lineRule="auto"/>
+        <w:jc w:val="both"/>
+      </w:pPr>
+    </w:p>
     <w:sectPr>
+      <w:headerReference w:type="default" r:id="rId9"/>
+      <w:footerReference w:type="default" r:id="rId10"/>
       <w:pgSz w:w="12240" w:h="15840"/>
       <w:pgMar w:top="1440" w:right="1440" w:bottom="1440" w:left="1440" w:header="720" w:footer="720" w:gutter="0"/>
       <w:cols w:space="720"/>
+      <w:titlePg/>
       <w:docGrid w:linePitch="360"/>
     </w:sectPr>
   </w:body>
 </w:document>
+</file>
+
+<file path=word/endnotes.xml><?xml version="1.0" encoding="utf-8"?>
+<w:endnotes xmlns:wpc="http://schemas.microsoft.com/office/word/2010/wordprocessingCanvas" xmlns:cx="http://schemas.microsoft.com/office/drawing/2014/chartex" xmlns:cx1="http://schemas.microsoft.com/office/drawing/2015/9/8/chartex" xmlns:cx2="http://schemas.microsoft.com/office/drawing/2015/10/21/chartex" xmlns:cx3="http://schemas.microsoft.com/office/drawing/2016/5/9/chartex" xmlns:cx4="http://schemas.microsoft.com/office/drawing/2016/5/10/chartex" xmlns:cx5="http://schemas.microsoft.com/office/drawing/2016/5/11/chartex" xmlns:cx6="http://schemas.microsoft.com/office/drawing/2016/5/12/chartex" xmlns:cx7="http://schemas.microsoft.com/office/drawing/2016/5/13/chartex" xmlns:cx8="http://schemas.microsoft.com/office/drawing/2016/5/14/chartex" xmlns:mc="http://schemas.openxmlformats.org/markup-compatibility/2006" xmlns:aink="http://schemas.microsoft.com/office/drawing/2016/ink" xmlns:am3d="http://schemas.microsoft.com/office/drawing/2017/model3d" xmlns:o="urn:schemas-microsoft-com:office:office" xmlns:r="http://schemas.openxmlformats.org/officeDocument/2006/relationships" xmlns:m="http://schemas.openxmlformats.org/officeDocument/2006/math" xmlns:v="urn:schemas-microsoft-com:vml" xmlns:wp14="http://schemas.microsoft.com/office/word/2010/wordprocessingDrawing" xmlns:wp="http://schemas.openxmlformats.org/drawingml/2006/wordprocessingDrawing" xmlns:w10="urn:schemas-microsoft-com:office:word" xmlns:w="http://schemas.openxmlformats.org/wordprocessingml/2006/main" xmlns:w14="http://schemas.microsoft.com/office/word/2010/wordml" xmlns:w15="http://schemas.microsoft.com/office/word/2012/wordml" xmlns:w16cid="http://schemas.microsoft.com/office/word/2016/wordml/cid" xmlns:w16se="http://schemas.microsoft.com/office/word/2015/wordml/symex" xmlns:wpg="http://schemas.microsoft.com/office/word/2010/wordprocessingGroup" xmlns:wpi="http://schemas.microsoft.com/office/word/2010/wordprocessingInk" xmlns:wne="http://schemas.microsoft.com/office/word/2006/wordml" xmlns:wps="http://schemas.microsoft.com/office/word/2010/wordprocessingShape" mc:Ignorable="w14 w15 w16se w16cid wp14">
+  <w:endnote w:type="separator" w:id="-1">
+    <w:p>
+      <w:pPr>
+        <w:spacing w:after="0" w:line="240" w:lineRule="auto"/>
+      </w:pPr>
+      <w:r>
+        <w:separator/>
+      </w:r>
+    </w:p>
+  </w:endnote>
+  <w:endnote w:type="continuationSeparator" w:id="0">
+    <w:p>
+      <w:pPr>
+        <w:spacing w:after="0" w:line="240" w:lineRule="auto"/>
+      </w:pPr>
+      <w:r>
+        <w:continuationSeparator/>
+      </w:r>
+    </w:p>
+  </w:endnote>
+</w:endnotes>
+</file>
+
+<file path=word/footer1.xml><?xml version="1.0" encoding="utf-8"?>
+<w:ftr xmlns:wpc="http://schemas.microsoft.com/office/word/2010/wordprocessingCanvas" xmlns:cx="http://schemas.microsoft.com/office/drawing/2014/chartex" xmlns:cx1="http://schemas.microsoft.com/office/drawing/2015/9/8/chartex" xmlns:cx2="http://schemas.microsoft.com/office/drawing/2015/10/21/chartex" xmlns:cx3="http://schemas.microsoft.com/office/drawing/2016/5/9/chartex" xmlns:cx4="http://schemas.microsoft.com/office/drawing/2016/5/10/chartex" xmlns:cx5="http://schemas.microsoft.com/office/drawing/2016/5/11/chartex" xmlns:cx6="http://schemas.microsoft.com/office/drawing/2016/5/12/chartex" xmlns:cx7="http://schemas.microsoft.com/office/drawing/2016/5/13/chartex" xmlns:cx8="http://schemas.microsoft.com/office/drawing/2016/5/14/chartex" xmlns:mc="http://schemas.openxmlformats.org/markup-compatibility/2006" xmlns:aink="http://schemas.microsoft.com/office/drawing/2016/ink" xmlns:am3d="http://schemas.microsoft.com/office/drawing/2017/model3d" xmlns:o="urn:schemas-microsoft-com:office:office" xmlns:r="http://schemas.openxmlformats.org/officeDocument/2006/relationships" xmlns:m="http://schemas.openxmlformats.org/officeDocument/2006/math" xmlns:v="urn:schemas-microsoft-com:vml" xmlns:wp14="http://schemas.microsoft.com/office/word/2010/wordprocessingDrawing" xmlns:wp="http://schemas.openxmlformats.org/drawingml/2006/wordprocessingDrawing" xmlns:w10="urn:schemas-microsoft-com:office:word" xmlns:w="http://schemas.openxmlformats.org/wordprocessingml/2006/main" xmlns:w14="http://schemas.microsoft.com/office/word/2010/wordml" xmlns:w15="http://schemas.microsoft.com/office/word/2012/wordml" xmlns:w16cid="http://schemas.microsoft.com/office/word/2016/wordml/cid" xmlns:w16se="http://schemas.microsoft.com/office/word/2015/wordml/symex" xmlns:wpg="http://schemas.microsoft.com/office/word/2010/wordprocessingGroup" xmlns:wpi="http://schemas.microsoft.com/office/word/2010/wordprocessingInk" xmlns:wne="http://schemas.microsoft.com/office/word/2006/wordml" xmlns:wps="http://schemas.microsoft.com/office/word/2010/wordprocessingShape" mc:Ignorable="w14 w15 w16se w16cid wp14">
+  <w:sdt>
+    <w:sdtPr>
+      <w:rPr>
+        <w:noProof w:val="0"/>
+      </w:rPr>
+      <w:id w:val="-1277714107"/>
+      <w:docPartObj>
+        <w:docPartGallery w:val="Page Numbers (Bottom of Page)"/>
+        <w:docPartUnique/>
+      </w:docPartObj>
+    </w:sdtPr>
+    <w:sdtEndPr>
+      <w:rPr>
+        <w:noProof/>
+      </w:rPr>
+    </w:sdtEndPr>
+    <w:sdtContent>
+      <w:p>
+        <w:pPr>
+          <w:pStyle w:val="Footer"/>
+          <w:jc w:val="center"/>
+        </w:pPr>
+        <w:r>
+          <w:rPr>
+            <w:noProof w:val="0"/>
+          </w:rPr>
+          <w:fldChar w:fldCharType="begin"/>
+        </w:r>
+        <w:r>
+          <w:instrText xml:space="preserve"> PAGE   \* MERGEFORMAT </w:instrText>
+        </w:r>
+        <w:r>
+          <w:rPr>
+            <w:noProof w:val="0"/>
+          </w:rPr>
+          <w:fldChar w:fldCharType="separate"/>
+        </w:r>
+        <w:r>
+          <w:t>2</w:t>
+        </w:r>
+        <w:r>
+          <w:fldChar w:fldCharType="end"/>
+        </w:r>
+      </w:p>
+    </w:sdtContent>
+  </w:sdt>
+  <w:p>
+    <w:pPr>
+      <w:pStyle w:val="Footer"/>
+    </w:pPr>
+  </w:p>
+</w:ftr>
+</file>
+
+<file path=word/footnotes.xml><?xml version="1.0" encoding="utf-8"?>
+<w:footnotes xmlns:wpc="http://schemas.microsoft.com/office/word/2010/wordprocessingCanvas" xmlns:cx="http://schemas.microsoft.com/office/drawing/2014/chartex" xmlns:cx1="http://schemas.microsoft.com/office/drawing/2015/9/8/chartex" xmlns:cx2="http://schemas.microsoft.com/office/drawing/2015/10/21/chartex" xmlns:cx3="http://schemas.microsoft.com/office/drawing/2016/5/9/chartex" xmlns:cx4="http://schemas.microsoft.com/office/drawing/2016/5/10/chartex" xmlns:cx5="http://schemas.microsoft.com/office/drawing/2016/5/11/chartex" xmlns:cx6="http://schemas.microsoft.com/office/drawing/2016/5/12/chartex" xmlns:cx7="http://schemas.microsoft.com/office/drawing/2016/5/13/chartex" xmlns:cx8="http://schemas.microsoft.com/office/drawing/2016/5/14/chartex" xmlns:mc="http://schemas.openxmlformats.org/markup-compatibility/2006" xmlns:aink="http://schemas.microsoft.com/office/drawing/2016/ink" xmlns:am3d="http://schemas.microsoft.com/office/drawing/2017/model3d" xmlns:o="urn:schemas-microsoft-com:office:office" xmlns:r="http://schemas.openxmlformats.org/officeDocument/2006/relationships" xmlns:m="http://schemas.openxmlformats.org/officeDocument/2006/math" xmlns:v="urn:schemas-microsoft-com:vml" xmlns:wp14="http://schemas.microsoft.com/office/word/2010/wordprocessingDrawing" xmlns:wp="http://schemas.openxmlformats.org/drawingml/2006/wordprocessingDrawing" xmlns:w10="urn:schemas-microsoft-com:office:word" xmlns:w="http://schemas.openxmlformats.org/wordprocessingml/2006/main" xmlns:w14="http://schemas.microsoft.com/office/word/2010/wordml" xmlns:w15="http://schemas.microsoft.com/office/word/2012/wordml" xmlns:w16cid="http://schemas.microsoft.com/office/word/2016/wordml/cid" xmlns:w16se="http://schemas.microsoft.com/office/word/2015/wordml/symex" xmlns:wpg="http://schemas.microsoft.com/office/word/2010/wordprocessingGroup" xmlns:wpi="http://schemas.microsoft.com/office/word/2010/wordprocessingInk" xmlns:wne="http://schemas.microsoft.com/office/word/2006/wordml" xmlns:wps="http://schemas.microsoft.com/office/word/2010/wordprocessingShape" mc:Ignorable="w14 w15 w16se w16cid wp14">
+  <w:footnote w:type="separator" w:id="-1">
+    <w:p>
+      <w:pPr>
+        <w:spacing w:after="0" w:line="240" w:lineRule="auto"/>
+      </w:pPr>
+      <w:r>
+        <w:separator/>
+      </w:r>
+    </w:p>
+  </w:footnote>
+  <w:footnote w:type="continuationSeparator" w:id="0">
+    <w:p>
+      <w:pPr>
+        <w:spacing w:after="0" w:line="240" w:lineRule="auto"/>
+      </w:pPr>
+      <w:r>
+        <w:continuationSeparator/>
+      </w:r>
+    </w:p>
+  </w:footnote>
+</w:footnotes>
+</file>
+
+<file path=word/header1.xml><?xml version="1.0" encoding="utf-8"?>
+<w:hdr xmlns:wpc="http://schemas.microsoft.com/office/word/2010/wordprocessingCanvas" xmlns:cx="http://schemas.microsoft.com/office/drawing/2014/chartex" xmlns:cx1="http://schemas.microsoft.com/office/drawing/2015/9/8/chartex" xmlns:cx2="http://schemas.microsoft.com/office/drawing/2015/10/21/chartex" xmlns:cx3="http://schemas.microsoft.com/office/drawing/2016/5/9/chartex" xmlns:cx4="http://schemas.microsoft.com/office/drawing/2016/5/10/chartex" xmlns:cx5="http://schemas.microsoft.com/office/drawing/2016/5/11/chartex" xmlns:cx6="http://schemas.microsoft.com/office/drawing/2016/5/12/chartex" xmlns:cx7="http://schemas.microsoft.com/office/drawing/2016/5/13/chartex" xmlns:cx8="http://schemas.microsoft.com/office/drawing/2016/5/14/chartex" xmlns:mc="http://schemas.openxmlformats.org/markup-compatibility/2006" xmlns:aink="http://schemas.microsoft.com/office/drawing/2016/ink" xmlns:am3d="http://schemas.microsoft.com/office/drawing/2017/model3d" xmlns:o="urn:schemas-microsoft-com:office:office" xmlns:r="http://schemas.openxmlformats.org/officeDocument/2006/relationships" xmlns:m="http://schemas.openxmlformats.org/officeDocument/2006/math" xmlns:v="urn:schemas-microsoft-com:vml" xmlns:wp14="http://schemas.microsoft.com/office/word/2010/wordprocessingDrawing" xmlns:wp="http://schemas.openxmlformats.org/drawingml/2006/wordprocessingDrawing" xmlns:w10="urn:schemas-microsoft-com:office:word" xmlns:w="http://schemas.openxmlformats.org/wordprocessingml/2006/main" xmlns:w14="http://schemas.microsoft.com/office/word/2010/wordml" xmlns:w15="http://schemas.microsoft.com/office/word/2012/wordml" xmlns:w16cid="http://schemas.microsoft.com/office/word/2016/wordml/cid" xmlns:w16se="http://schemas.microsoft.com/office/word/2015/wordml/symex" xmlns:wpg="http://schemas.microsoft.com/office/word/2010/wordprocessingGroup" xmlns:wpi="http://schemas.microsoft.com/office/word/2010/wordprocessingInk" xmlns:wne="http://schemas.microsoft.com/office/word/2006/wordml" xmlns:wps="http://schemas.microsoft.com/office/word/2010/wordprocessingShape" mc:Ignorable="w14 w15 w16se w16cid wp14">
+  <w:p>
+    <w:pPr>
+      <w:pStyle w:val="Header"/>
+      <w:jc w:val="center"/>
+    </w:pPr>
+    <w:r>
+      <w:drawing>
+        <wp:inline distT="0" distB="0" distL="0" distR="0" wp14:anchorId="3B87EA5E" wp14:editId="701B0632">
+          <wp:extent cx="675118" cy="450079"/>
+          <wp:effectExtent l="0" t="0" r="0" b="7620"/>
+          <wp:docPr id="3" name="Picture 3"/>
+          <wp:cNvGraphicFramePr>
+            <a:graphicFrameLocks xmlns:a="http://schemas.openxmlformats.org/drawingml/2006/main" noChangeAspect="1"/>
+          </wp:cNvGraphicFramePr>
+          <a:graphic xmlns:a="http://schemas.openxmlformats.org/drawingml/2006/main">
+            <a:graphicData uri="http://schemas.openxmlformats.org/drawingml/2006/picture">
+              <pic:pic xmlns:pic="http://schemas.openxmlformats.org/drawingml/2006/picture">
+                <pic:nvPicPr>
+                  <pic:cNvPr id="1" name="ProjectPro Logo.jpg"/>
+                  <pic:cNvPicPr/>
+                </pic:nvPicPr>
+                <pic:blipFill>
+                  <a:blip r:embed="rId1">
+                    <a:extLst>
+                      <a:ext uri="{28A0092B-C50C-407E-A947-70E740481C1C}">
+                        <a14:useLocalDpi xmlns:a14="http://schemas.microsoft.com/office/drawing/2010/main" val="0"/>
+                      </a:ext>
+                    </a:extLst>
+                  </a:blip>
+                  <a:stretch>
+                    <a:fillRect/>
+                  </a:stretch>
+                </pic:blipFill>
+                <pic:spPr>
+                  <a:xfrm>
+                    <a:off x="0" y="0"/>
+                    <a:ext cx="737078" cy="491386"/>
+                  </a:xfrm>
+                  <a:prstGeom prst="rect">
+                    <a:avLst/>
+                  </a:prstGeom>
+                </pic:spPr>
+              </pic:pic>
+            </a:graphicData>
+          </a:graphic>
+        </wp:inline>
+      </w:drawing>
+    </w:r>
+  </w:p>
+</w:hdr>
 </file>
 
 <file path=word/styles.xml><?xml version="1.0" encoding="utf-8"?>
@@ -601,13 +2480,10 @@
     <w:uiPriority w:val="9"/>
     <w:unhideWhenUsed/>
     <w:qFormat/>
-    <w:rsid w:val="00FC07E5"/>
+    <w:rsid w:val="000057C7"/>
     <w:pPr>
       <w:outlineLvl w:val="1"/>
     </w:pPr>
-    <w:rPr>
-      <w:color w:val="2E74B5" w:themeColor="accent5" w:themeShade="BF"/>
-    </w:rPr>
   </w:style>
   <w:style w:type="character" w:default="1" w:styleId="DefaultParagraphFont">
     <w:name w:val="Default Paragraph Font"/>
@@ -656,14 +2532,131 @@
     <w:basedOn w:val="DefaultParagraphFont"/>
     <w:link w:val="Heading2"/>
     <w:uiPriority w:val="9"/>
-    <w:rsid w:val="00FC07E5"/>
+    <w:rsid w:val="000057C7"/>
     <w:rPr>
       <w:rFonts w:eastAsiaTheme="majorEastAsia" w:cstheme="minorHAnsi"/>
       <w:noProof/>
-      <w:color w:val="2E74B5" w:themeColor="accent5" w:themeShade="BF"/>
+      <w:color w:val="2F5496" w:themeColor="accent1" w:themeShade="BF"/>
       <w:sz w:val="32"/>
       <w:szCs w:val="32"/>
       <w:lang w:val="en-GB"/>
+    </w:rPr>
+  </w:style>
+  <w:style w:type="paragraph" w:styleId="Header">
+    <w:name w:val="header"/>
+    <w:basedOn w:val="Normal"/>
+    <w:link w:val="HeaderChar"/>
+    <w:uiPriority w:val="99"/>
+    <w:unhideWhenUsed/>
+    <w:rsid w:val="004020AE"/>
+    <w:pPr>
+      <w:tabs>
+        <w:tab w:val="center" w:pos="4680"/>
+        <w:tab w:val="right" w:pos="9360"/>
+      </w:tabs>
+      <w:spacing w:after="0" w:line="240" w:lineRule="auto"/>
+    </w:pPr>
+  </w:style>
+  <w:style w:type="character" w:customStyle="1" w:styleId="HeaderChar">
+    <w:name w:val="Header Char"/>
+    <w:basedOn w:val="DefaultParagraphFont"/>
+    <w:link w:val="Header"/>
+    <w:uiPriority w:val="99"/>
+    <w:rsid w:val="004020AE"/>
+    <w:rPr>
+      <w:noProof/>
+      <w:lang w:val="en-GB"/>
+    </w:rPr>
+  </w:style>
+  <w:style w:type="paragraph" w:styleId="Footer">
+    <w:name w:val="footer"/>
+    <w:basedOn w:val="Normal"/>
+    <w:link w:val="FooterChar"/>
+    <w:uiPriority w:val="99"/>
+    <w:unhideWhenUsed/>
+    <w:rsid w:val="004020AE"/>
+    <w:pPr>
+      <w:tabs>
+        <w:tab w:val="center" w:pos="4680"/>
+        <w:tab w:val="right" w:pos="9360"/>
+      </w:tabs>
+      <w:spacing w:after="0" w:line="240" w:lineRule="auto"/>
+    </w:pPr>
+  </w:style>
+  <w:style w:type="character" w:customStyle="1" w:styleId="FooterChar">
+    <w:name w:val="Footer Char"/>
+    <w:basedOn w:val="DefaultParagraphFont"/>
+    <w:link w:val="Footer"/>
+    <w:uiPriority w:val="99"/>
+    <w:rsid w:val="004020AE"/>
+    <w:rPr>
+      <w:noProof/>
+      <w:lang w:val="en-GB"/>
+    </w:rPr>
+  </w:style>
+  <w:style w:type="paragraph" w:styleId="TOCHeading">
+    <w:name w:val="TOC Heading"/>
+    <w:basedOn w:val="Heading1"/>
+    <w:next w:val="Normal"/>
+    <w:uiPriority w:val="39"/>
+    <w:unhideWhenUsed/>
+    <w:qFormat/>
+    <w:rsid w:val="009908AF"/>
+    <w:pPr>
+      <w:outlineLvl w:val="9"/>
+    </w:pPr>
+    <w:rPr>
+      <w:rFonts w:asciiTheme="majorHAnsi" w:hAnsiTheme="majorHAnsi" w:cstheme="majorBidi"/>
+      <w:noProof w:val="0"/>
+      <w:lang w:val="en-US"/>
+    </w:rPr>
+  </w:style>
+  <w:style w:type="paragraph" w:styleId="TOC1">
+    <w:name w:val="toc 1"/>
+    <w:basedOn w:val="Normal"/>
+    <w:next w:val="Normal"/>
+    <w:autoRedefine/>
+    <w:uiPriority w:val="39"/>
+    <w:unhideWhenUsed/>
+    <w:rsid w:val="009908AF"/>
+    <w:pPr>
+      <w:spacing w:after="100"/>
+    </w:pPr>
+  </w:style>
+  <w:style w:type="paragraph" w:styleId="TOC2">
+    <w:name w:val="toc 2"/>
+    <w:basedOn w:val="Normal"/>
+    <w:next w:val="Normal"/>
+    <w:autoRedefine/>
+    <w:uiPriority w:val="39"/>
+    <w:unhideWhenUsed/>
+    <w:rsid w:val="009908AF"/>
+    <w:pPr>
+      <w:spacing w:after="100"/>
+      <w:ind w:left="220"/>
+    </w:pPr>
+  </w:style>
+  <w:style w:type="character" w:styleId="Hyperlink">
+    <w:name w:val="Hyperlink"/>
+    <w:basedOn w:val="DefaultParagraphFont"/>
+    <w:uiPriority w:val="99"/>
+    <w:unhideWhenUsed/>
+    <w:rsid w:val="009908AF"/>
+    <w:rPr>
+      <w:color w:val="0563C1" w:themeColor="hyperlink"/>
+      <w:u w:val="single"/>
+    </w:rPr>
+  </w:style>
+  <w:style w:type="character" w:styleId="UnresolvedMention">
+    <w:name w:val="Unresolved Mention"/>
+    <w:basedOn w:val="DefaultParagraphFont"/>
+    <w:uiPriority w:val="99"/>
+    <w:semiHidden/>
+    <w:unhideWhenUsed/>
+    <w:rsid w:val="00935A35"/>
+    <w:rPr>
+      <w:color w:val="808080"/>
+      <w:shd w:val="clear" w:color="auto" w:fill="E6E6E6"/>
     </w:rPr>
   </w:style>
 </w:styles>

</xml_diff>

<commit_message>
Wrote upto Ensemble models
</commit_message>
<xml_diff>
--- a/Blogs/Project Pro/Ensemble Learning/Ensemble Learning v1.docx
+++ b/Blogs/Project Pro/Ensemble Learning/Ensemble Learning v1.docx
@@ -4,7 +4,6 @@
   <w:body>
     <w:p>
       <w:pPr>
-        <w:spacing w:line="276" w:lineRule="auto"/>
         <w:jc w:val="center"/>
       </w:pPr>
       <w:r>
@@ -20,17 +19,11 @@
         <w:br/>
       </w:r>
       <w:r>
-        <w:rPr>
-          <w:i/>
-          <w:color w:val="7F7F7F" w:themeColor="text1" w:themeTint="80"/>
-          <w:sz w:val="32"/>
-        </w:rPr>
         <w:t>End to End Understanding</w:t>
       </w:r>
     </w:p>
     <w:p>
       <w:pPr>
-        <w:spacing w:line="276" w:lineRule="auto"/>
         <w:jc w:val="center"/>
       </w:pPr>
       <w:r>
@@ -65,7 +58,7 @@
                     <pic:cNvPicPr/>
                   </pic:nvPicPr>
                   <pic:blipFill>
-                    <a:blip r:embed="rId6" cstate="print">
+                    <a:blip r:embed="rId7" cstate="print">
                       <a:extLst>
                         <a:ext uri="{28A0092B-C50C-407E-A947-70E740481C1C}">
                           <a14:useLocalDpi xmlns:a14="http://schemas.microsoft.com/office/drawing/2010/main" val="0"/>
@@ -92,105 +85,22 @@
         </w:drawing>
       </w:r>
     </w:p>
-    <w:p>
-      <w:pPr>
-        <w:spacing w:line="276" w:lineRule="auto"/>
-        <w:jc w:val="both"/>
-      </w:pPr>
-    </w:p>
-    <w:p>
-      <w:pPr>
-        <w:spacing w:line="276" w:lineRule="auto"/>
-        <w:jc w:val="both"/>
-      </w:pPr>
-    </w:p>
-    <w:p>
-      <w:pPr>
-        <w:spacing w:line="276" w:lineRule="auto"/>
-        <w:jc w:val="both"/>
-      </w:pPr>
-    </w:p>
-    <w:p>
-      <w:pPr>
-        <w:spacing w:line="276" w:lineRule="auto"/>
-        <w:jc w:val="both"/>
-      </w:pPr>
-    </w:p>
-    <w:p>
-      <w:pPr>
-        <w:spacing w:line="276" w:lineRule="auto"/>
-        <w:jc w:val="both"/>
-      </w:pPr>
-    </w:p>
-    <w:p>
-      <w:pPr>
-        <w:spacing w:line="276" w:lineRule="auto"/>
-        <w:jc w:val="both"/>
-      </w:pPr>
-    </w:p>
-    <w:p>
-      <w:pPr>
-        <w:spacing w:line="276" w:lineRule="auto"/>
-        <w:jc w:val="both"/>
-      </w:pPr>
-    </w:p>
-    <w:p>
-      <w:pPr>
-        <w:spacing w:line="276" w:lineRule="auto"/>
-        <w:jc w:val="both"/>
-      </w:pPr>
-    </w:p>
-    <w:p>
-      <w:pPr>
-        <w:spacing w:line="276" w:lineRule="auto"/>
-        <w:jc w:val="both"/>
-      </w:pPr>
-    </w:p>
-    <w:p>
-      <w:pPr>
-        <w:spacing w:line="276" w:lineRule="auto"/>
-        <w:jc w:val="both"/>
-      </w:pPr>
-    </w:p>
-    <w:p>
-      <w:pPr>
-        <w:spacing w:line="276" w:lineRule="auto"/>
-        <w:jc w:val="both"/>
-      </w:pPr>
-    </w:p>
-    <w:p>
-      <w:pPr>
-        <w:spacing w:line="276" w:lineRule="auto"/>
-        <w:jc w:val="both"/>
-      </w:pPr>
-    </w:p>
-    <w:p>
-      <w:pPr>
-        <w:spacing w:line="276" w:lineRule="auto"/>
-        <w:jc w:val="both"/>
-      </w:pPr>
-    </w:p>
-    <w:p>
-      <w:pPr>
-        <w:spacing w:line="276" w:lineRule="auto"/>
-        <w:jc w:val="both"/>
-      </w:pPr>
-    </w:p>
-    <w:p>
-      <w:pPr>
-        <w:spacing w:line="276" w:lineRule="auto"/>
-        <w:jc w:val="both"/>
-      </w:pPr>
-    </w:p>
-    <w:p>
-      <w:pPr>
-        <w:spacing w:line="276" w:lineRule="auto"/>
-        <w:jc w:val="both"/>
-      </w:pPr>
-    </w:p>
-    <w:p>
-      <w:pPr>
-        <w:spacing w:line="276" w:lineRule="auto"/>
+    <w:p/>
+    <w:p/>
+    <w:p/>
+    <w:p/>
+    <w:p/>
+    <w:p/>
+    <w:p/>
+    <w:p/>
+    <w:p/>
+    <w:p/>
+    <w:p/>
+    <w:p/>
+    <w:p/>
+    <w:p/>
+    <w:p>
+      <w:pPr>
         <w:jc w:val="center"/>
         <w:rPr>
           <w:b/>
@@ -212,7 +122,7 @@
     <w:sdt>
       <w:sdtPr>
         <w:rPr>
-          <w:rFonts w:asciiTheme="minorHAnsi" w:eastAsiaTheme="minorHAnsi" w:hAnsiTheme="minorHAnsi" w:cstheme="minorBidi"/>
+          <w:rFonts w:eastAsiaTheme="minorHAnsi"/>
           <w:noProof/>
           <w:color w:val="auto"/>
           <w:sz w:val="22"/>
@@ -227,24 +137,15 @@
       </w:sdtPr>
       <w:sdtEndPr>
         <w:rPr>
-          <w:b/>
-          <w:bCs/>
+          <w:rFonts w:ascii="Segoe UI" w:hAnsi="Segoe UI" w:cs="Segoe UI"/>
         </w:rPr>
       </w:sdtEndPr>
       <w:sdtContent>
         <w:p>
           <w:pPr>
             <w:pStyle w:val="TOCHeading"/>
-            <w:spacing w:line="276" w:lineRule="auto"/>
-            <w:jc w:val="both"/>
-            <w:rPr>
-              <w:b/>
-            </w:rPr>
           </w:pPr>
           <w:r>
-            <w:rPr>
-              <w:b/>
-            </w:rPr>
             <w:t>Contents</w:t>
           </w:r>
         </w:p>
@@ -254,10 +155,8 @@
             <w:tabs>
               <w:tab w:val="right" w:leader="dot" w:pos="9350"/>
             </w:tabs>
-            <w:spacing w:line="276" w:lineRule="auto"/>
-            <w:jc w:val="both"/>
             <w:rPr>
-              <w:rFonts w:eastAsiaTheme="minorEastAsia"/>
+              <w:rFonts w:asciiTheme="minorHAnsi" w:eastAsiaTheme="minorEastAsia" w:hAnsiTheme="minorHAnsi" w:cstheme="minorBidi"/>
               <w:lang w:val="en-US"/>
             </w:rPr>
           </w:pPr>
@@ -270,7 +169,7 @@
           <w:r>
             <w:fldChar w:fldCharType="separate"/>
           </w:r>
-          <w:hyperlink w:anchor="_Toc73462134" w:history="1">
+          <w:hyperlink w:anchor="_Toc73811133" w:history="1">
             <w:r>
               <w:rPr>
                 <w:rStyle w:val="Hyperlink"/>
@@ -293,7 +192,7 @@
               <w:rPr>
                 <w:webHidden/>
               </w:rPr>
-              <w:instrText xml:space="preserve"> PAGEREF _Toc73462134 \h </w:instrText>
+              <w:instrText xml:space="preserve"> PAGEREF _Toc73811133 \h </w:instrText>
             </w:r>
             <w:r>
               <w:rPr>
@@ -326,14 +225,12 @@
             <w:tabs>
               <w:tab w:val="right" w:leader="dot" w:pos="9350"/>
             </w:tabs>
-            <w:spacing w:line="276" w:lineRule="auto"/>
-            <w:jc w:val="both"/>
             <w:rPr>
-              <w:rFonts w:eastAsiaTheme="minorEastAsia"/>
+              <w:rFonts w:asciiTheme="minorHAnsi" w:eastAsiaTheme="minorEastAsia" w:hAnsiTheme="minorHAnsi" w:cstheme="minorBidi"/>
               <w:lang w:val="en-US"/>
             </w:rPr>
           </w:pPr>
-          <w:hyperlink w:anchor="_Toc73462135" w:history="1">
+          <w:hyperlink w:anchor="_Toc73811134" w:history="1">
             <w:r>
               <w:rPr>
                 <w:rStyle w:val="Hyperlink"/>
@@ -356,7 +253,7 @@
               <w:rPr>
                 <w:webHidden/>
               </w:rPr>
-              <w:instrText xml:space="preserve"> PAGEREF _Toc73462135 \h </w:instrText>
+              <w:instrText xml:space="preserve"> PAGEREF _Toc73811134 \h </w:instrText>
             </w:r>
             <w:r>
               <w:rPr>
@@ -373,7 +270,7 @@
               <w:rPr>
                 <w:webHidden/>
               </w:rPr>
-              <w:t>4</w:t>
+              <w:t>3</w:t>
             </w:r>
             <w:r>
               <w:rPr>
@@ -389,14 +286,12 @@
             <w:tabs>
               <w:tab w:val="right" w:leader="dot" w:pos="9350"/>
             </w:tabs>
-            <w:spacing w:line="276" w:lineRule="auto"/>
-            <w:jc w:val="both"/>
             <w:rPr>
-              <w:rFonts w:eastAsiaTheme="minorEastAsia"/>
+              <w:rFonts w:asciiTheme="minorHAnsi" w:eastAsiaTheme="minorEastAsia" w:hAnsiTheme="minorHAnsi" w:cstheme="minorBidi"/>
               <w:lang w:val="en-US"/>
             </w:rPr>
           </w:pPr>
-          <w:hyperlink w:anchor="_Toc73462136" w:history="1">
+          <w:hyperlink w:anchor="_Toc73811135" w:history="1">
             <w:r>
               <w:rPr>
                 <w:rStyle w:val="Hyperlink"/>
@@ -419,7 +314,7 @@
               <w:rPr>
                 <w:webHidden/>
               </w:rPr>
-              <w:instrText xml:space="preserve"> PAGEREF _Toc73462136 \h </w:instrText>
+              <w:instrText xml:space="preserve"> PAGEREF _Toc73811135 \h </w:instrText>
             </w:r>
             <w:r>
               <w:rPr>
@@ -452,14 +347,12 @@
             <w:tabs>
               <w:tab w:val="right" w:leader="dot" w:pos="9350"/>
             </w:tabs>
-            <w:spacing w:line="276" w:lineRule="auto"/>
-            <w:jc w:val="both"/>
             <w:rPr>
-              <w:rFonts w:eastAsiaTheme="minorEastAsia"/>
+              <w:rFonts w:asciiTheme="minorHAnsi" w:eastAsiaTheme="minorEastAsia" w:hAnsiTheme="minorHAnsi" w:cstheme="minorBidi"/>
               <w:lang w:val="en-US"/>
             </w:rPr>
           </w:pPr>
-          <w:hyperlink w:anchor="_Toc73462137" w:history="1">
+          <w:hyperlink w:anchor="_Toc73811136" w:history="1">
             <w:r>
               <w:rPr>
                 <w:rStyle w:val="Hyperlink"/>
@@ -482,7 +375,7 @@
               <w:rPr>
                 <w:webHidden/>
               </w:rPr>
-              <w:instrText xml:space="preserve"> PAGEREF _Toc73462137 \h </w:instrText>
+              <w:instrText xml:space="preserve"> PAGEREF _Toc73811136 \h </w:instrText>
             </w:r>
             <w:r>
               <w:rPr>
@@ -500,6 +393,234 @@
                 <w:webHidden/>
               </w:rPr>
               <w:t>4</w:t>
+            </w:r>
+            <w:r>
+              <w:rPr>
+                <w:webHidden/>
+              </w:rPr>
+              <w:fldChar w:fldCharType="end"/>
+            </w:r>
+          </w:hyperlink>
+        </w:p>
+        <w:p>
+          <w:pPr>
+            <w:pStyle w:val="TOC3"/>
+            <w:tabs>
+              <w:tab w:val="right" w:leader="dot" w:pos="9350"/>
+            </w:tabs>
+          </w:pPr>
+          <w:hyperlink w:anchor="_Toc73811137" w:history="1">
+            <w:r>
+              <w:rPr>
+                <w:rStyle w:val="Hyperlink"/>
+              </w:rPr>
+              <w:t>3.1 Fundamental Ensemble Models</w:t>
+            </w:r>
+            <w:r>
+              <w:rPr>
+                <w:webHidden/>
+              </w:rPr>
+              <w:tab/>
+            </w:r>
+            <w:r>
+              <w:rPr>
+                <w:webHidden/>
+              </w:rPr>
+              <w:fldChar w:fldCharType="begin"/>
+            </w:r>
+            <w:r>
+              <w:rPr>
+                <w:webHidden/>
+              </w:rPr>
+              <w:instrText xml:space="preserve"> PAGEREF _Toc73811137 \h </w:instrText>
+            </w:r>
+            <w:r>
+              <w:rPr>
+                <w:webHidden/>
+              </w:rPr>
+            </w:r>
+            <w:r>
+              <w:rPr>
+                <w:webHidden/>
+              </w:rPr>
+              <w:fldChar w:fldCharType="separate"/>
+            </w:r>
+            <w:r>
+              <w:rPr>
+                <w:webHidden/>
+              </w:rPr>
+              <w:t>4</w:t>
+            </w:r>
+            <w:r>
+              <w:rPr>
+                <w:webHidden/>
+              </w:rPr>
+              <w:fldChar w:fldCharType="end"/>
+            </w:r>
+          </w:hyperlink>
+        </w:p>
+        <w:p>
+          <w:pPr>
+            <w:pStyle w:val="TOC3"/>
+            <w:tabs>
+              <w:tab w:val="right" w:leader="dot" w:pos="9350"/>
+            </w:tabs>
+          </w:pPr>
+          <w:hyperlink w:anchor="_Toc73811138" w:history="1">
+            <w:r>
+              <w:rPr>
+                <w:rStyle w:val="Hyperlink"/>
+              </w:rPr>
+              <w:t>3.1.1 Max Voting</w:t>
+            </w:r>
+            <w:r>
+              <w:rPr>
+                <w:webHidden/>
+              </w:rPr>
+              <w:tab/>
+            </w:r>
+            <w:r>
+              <w:rPr>
+                <w:webHidden/>
+              </w:rPr>
+              <w:fldChar w:fldCharType="begin"/>
+            </w:r>
+            <w:r>
+              <w:rPr>
+                <w:webHidden/>
+              </w:rPr>
+              <w:instrText xml:space="preserve"> PAGEREF _Toc73811138 \h </w:instrText>
+            </w:r>
+            <w:r>
+              <w:rPr>
+                <w:webHidden/>
+              </w:rPr>
+            </w:r>
+            <w:r>
+              <w:rPr>
+                <w:webHidden/>
+              </w:rPr>
+              <w:fldChar w:fldCharType="separate"/>
+            </w:r>
+            <w:r>
+              <w:rPr>
+                <w:webHidden/>
+              </w:rPr>
+              <w:t>5</w:t>
+            </w:r>
+            <w:r>
+              <w:rPr>
+                <w:webHidden/>
+              </w:rPr>
+              <w:fldChar w:fldCharType="end"/>
+            </w:r>
+          </w:hyperlink>
+        </w:p>
+        <w:p>
+          <w:pPr>
+            <w:pStyle w:val="TOC3"/>
+            <w:tabs>
+              <w:tab w:val="right" w:leader="dot" w:pos="9350"/>
+            </w:tabs>
+          </w:pPr>
+          <w:hyperlink w:anchor="_Toc73811139" w:history="1">
+            <w:r>
+              <w:rPr>
+                <w:rStyle w:val="Hyperlink"/>
+              </w:rPr>
+              <w:t>3.1.2 Averaging</w:t>
+            </w:r>
+            <w:r>
+              <w:rPr>
+                <w:webHidden/>
+              </w:rPr>
+              <w:tab/>
+            </w:r>
+            <w:r>
+              <w:rPr>
+                <w:webHidden/>
+              </w:rPr>
+              <w:fldChar w:fldCharType="begin"/>
+            </w:r>
+            <w:r>
+              <w:rPr>
+                <w:webHidden/>
+              </w:rPr>
+              <w:instrText xml:space="preserve"> PAGEREF _Toc73811139 \h </w:instrText>
+            </w:r>
+            <w:r>
+              <w:rPr>
+                <w:webHidden/>
+              </w:rPr>
+            </w:r>
+            <w:r>
+              <w:rPr>
+                <w:webHidden/>
+              </w:rPr>
+              <w:fldChar w:fldCharType="separate"/>
+            </w:r>
+            <w:r>
+              <w:rPr>
+                <w:webHidden/>
+              </w:rPr>
+              <w:t>6</w:t>
+            </w:r>
+            <w:r>
+              <w:rPr>
+                <w:webHidden/>
+              </w:rPr>
+              <w:fldChar w:fldCharType="end"/>
+            </w:r>
+          </w:hyperlink>
+        </w:p>
+        <w:p>
+          <w:pPr>
+            <w:pStyle w:val="TOC3"/>
+            <w:tabs>
+              <w:tab w:val="right" w:leader="dot" w:pos="9350"/>
+            </w:tabs>
+          </w:pPr>
+          <w:hyperlink w:anchor="_Toc73811140" w:history="1">
+            <w:r>
+              <w:rPr>
+                <w:rStyle w:val="Hyperlink"/>
+              </w:rPr>
+              <w:t>3.1.3 Weighted Average</w:t>
+            </w:r>
+            <w:r>
+              <w:rPr>
+                <w:webHidden/>
+              </w:rPr>
+              <w:tab/>
+            </w:r>
+            <w:r>
+              <w:rPr>
+                <w:webHidden/>
+              </w:rPr>
+              <w:fldChar w:fldCharType="begin"/>
+            </w:r>
+            <w:r>
+              <w:rPr>
+                <w:webHidden/>
+              </w:rPr>
+              <w:instrText xml:space="preserve"> PAGEREF _Toc73811140 \h </w:instrText>
+            </w:r>
+            <w:r>
+              <w:rPr>
+                <w:webHidden/>
+              </w:rPr>
+            </w:r>
+            <w:r>
+              <w:rPr>
+                <w:webHidden/>
+              </w:rPr>
+              <w:fldChar w:fldCharType="separate"/>
+            </w:r>
+            <w:r>
+              <w:rPr>
+                <w:webHidden/>
+              </w:rPr>
+              <w:t>6</w:t>
             </w:r>
             <w:r>
               <w:rPr>
@@ -515,19 +636,17 @@
             <w:tabs>
               <w:tab w:val="right" w:leader="dot" w:pos="9350"/>
             </w:tabs>
-            <w:spacing w:line="276" w:lineRule="auto"/>
-            <w:jc w:val="both"/>
             <w:rPr>
-              <w:rFonts w:eastAsiaTheme="minorEastAsia"/>
+              <w:rFonts w:asciiTheme="minorHAnsi" w:eastAsiaTheme="minorEastAsia" w:hAnsiTheme="minorHAnsi" w:cstheme="minorBidi"/>
               <w:lang w:val="en-US"/>
             </w:rPr>
           </w:pPr>
-          <w:hyperlink w:anchor="_Toc73462138" w:history="1">
+          <w:hyperlink w:anchor="_Toc73811141" w:history="1">
             <w:r>
               <w:rPr>
                 <w:rStyle w:val="Hyperlink"/>
               </w:rPr>
-              <w:t>3.1 Max Voting</w:t>
+              <w:t>3.2 Bagging</w:t>
             </w:r>
             <w:r>
               <w:rPr>
@@ -545,7 +664,7 @@
               <w:rPr>
                 <w:webHidden/>
               </w:rPr>
-              <w:instrText xml:space="preserve"> PAGEREF _Toc73462138 \h </w:instrText>
+              <w:instrText xml:space="preserve"> PAGEREF _Toc73811141 \h </w:instrText>
             </w:r>
             <w:r>
               <w:rPr>
@@ -562,7 +681,7 @@
               <w:rPr>
                 <w:webHidden/>
               </w:rPr>
-              <w:t>4</w:t>
+              <w:t>7</w:t>
             </w:r>
             <w:r>
               <w:rPr>
@@ -578,19 +697,17 @@
             <w:tabs>
               <w:tab w:val="right" w:leader="dot" w:pos="9350"/>
             </w:tabs>
-            <w:spacing w:line="276" w:lineRule="auto"/>
-            <w:jc w:val="both"/>
             <w:rPr>
-              <w:rFonts w:eastAsiaTheme="minorEastAsia"/>
+              <w:rFonts w:asciiTheme="minorHAnsi" w:eastAsiaTheme="minorEastAsia" w:hAnsiTheme="minorHAnsi" w:cstheme="minorBidi"/>
               <w:lang w:val="en-US"/>
             </w:rPr>
           </w:pPr>
-          <w:hyperlink w:anchor="_Toc73462139" w:history="1">
+          <w:hyperlink w:anchor="_Toc73811142" w:history="1">
             <w:r>
               <w:rPr>
                 <w:rStyle w:val="Hyperlink"/>
               </w:rPr>
-              <w:t>3.2 Averaging</w:t>
+              <w:t>3.3 Boosting</w:t>
             </w:r>
             <w:r>
               <w:rPr>
@@ -608,7 +725,7 @@
               <w:rPr>
                 <w:webHidden/>
               </w:rPr>
-              <w:instrText xml:space="preserve"> PAGEREF _Toc73462139 \h </w:instrText>
+              <w:instrText xml:space="preserve"> PAGEREF _Toc73811142 \h </w:instrText>
             </w:r>
             <w:r>
               <w:rPr>
@@ -625,7 +742,7 @@
               <w:rPr>
                 <w:webHidden/>
               </w:rPr>
-              <w:t>4</w:t>
+              <w:t>7</w:t>
             </w:r>
             <w:r>
               <w:rPr>
@@ -641,19 +758,17 @@
             <w:tabs>
               <w:tab w:val="right" w:leader="dot" w:pos="9350"/>
             </w:tabs>
-            <w:spacing w:line="276" w:lineRule="auto"/>
-            <w:jc w:val="both"/>
             <w:rPr>
-              <w:rFonts w:eastAsiaTheme="minorEastAsia"/>
+              <w:rFonts w:asciiTheme="minorHAnsi" w:eastAsiaTheme="minorEastAsia" w:hAnsiTheme="minorHAnsi" w:cstheme="minorBidi"/>
               <w:lang w:val="en-US"/>
             </w:rPr>
           </w:pPr>
-          <w:hyperlink w:anchor="_Toc73462140" w:history="1">
+          <w:hyperlink w:anchor="_Toc73811143" w:history="1">
             <w:r>
               <w:rPr>
                 <w:rStyle w:val="Hyperlink"/>
               </w:rPr>
-              <w:t>3.3 Weighted Average</w:t>
+              <w:t>3.4 Stacking</w:t>
             </w:r>
             <w:r>
               <w:rPr>
@@ -671,7 +786,7 @@
               <w:rPr>
                 <w:webHidden/>
               </w:rPr>
-              <w:instrText xml:space="preserve"> PAGEREF _Toc73462140 \h </w:instrText>
+              <w:instrText xml:space="preserve"> PAGEREF _Toc73811143 \h </w:instrText>
             </w:r>
             <w:r>
               <w:rPr>
@@ -688,7 +803,7 @@
               <w:rPr>
                 <w:webHidden/>
               </w:rPr>
-              <w:t>4</w:t>
+              <w:t>7</w:t>
             </w:r>
             <w:r>
               <w:rPr>
@@ -704,19 +819,17 @@
             <w:tabs>
               <w:tab w:val="right" w:leader="dot" w:pos="9350"/>
             </w:tabs>
-            <w:spacing w:line="276" w:lineRule="auto"/>
-            <w:jc w:val="both"/>
             <w:rPr>
-              <w:rFonts w:eastAsiaTheme="minorEastAsia"/>
+              <w:rFonts w:asciiTheme="minorHAnsi" w:eastAsiaTheme="minorEastAsia" w:hAnsiTheme="minorHAnsi" w:cstheme="minorBidi"/>
               <w:lang w:val="en-US"/>
             </w:rPr>
           </w:pPr>
-          <w:hyperlink w:anchor="_Toc73462141" w:history="1">
+          <w:hyperlink w:anchor="_Toc73811144" w:history="1">
             <w:r>
               <w:rPr>
                 <w:rStyle w:val="Hyperlink"/>
               </w:rPr>
-              <w:t>3.4 Bagging</w:t>
+              <w:t>3.5 Blending</w:t>
             </w:r>
             <w:r>
               <w:rPr>
@@ -734,7 +847,7 @@
               <w:rPr>
                 <w:webHidden/>
               </w:rPr>
-              <w:instrText xml:space="preserve"> PAGEREF _Toc73462141 \h </w:instrText>
+              <w:instrText xml:space="preserve"> PAGEREF _Toc73811144 \h </w:instrText>
             </w:r>
             <w:r>
               <w:rPr>
@@ -751,196 +864,7 @@
               <w:rPr>
                 <w:webHidden/>
               </w:rPr>
-              <w:t>4</w:t>
-            </w:r>
-            <w:r>
-              <w:rPr>
-                <w:webHidden/>
-              </w:rPr>
-              <w:fldChar w:fldCharType="end"/>
-            </w:r>
-          </w:hyperlink>
-        </w:p>
-        <w:p>
-          <w:pPr>
-            <w:pStyle w:val="TOC2"/>
-            <w:tabs>
-              <w:tab w:val="right" w:leader="dot" w:pos="9350"/>
-            </w:tabs>
-            <w:spacing w:line="276" w:lineRule="auto"/>
-            <w:jc w:val="both"/>
-            <w:rPr>
-              <w:rFonts w:eastAsiaTheme="minorEastAsia"/>
-              <w:lang w:val="en-US"/>
-            </w:rPr>
-          </w:pPr>
-          <w:hyperlink w:anchor="_Toc73462142" w:history="1">
-            <w:r>
-              <w:rPr>
-                <w:rStyle w:val="Hyperlink"/>
-              </w:rPr>
-              <w:t>3.5 Boosting</w:t>
-            </w:r>
-            <w:r>
-              <w:rPr>
-                <w:webHidden/>
-              </w:rPr>
-              <w:tab/>
-            </w:r>
-            <w:r>
-              <w:rPr>
-                <w:webHidden/>
-              </w:rPr>
-              <w:fldChar w:fldCharType="begin"/>
-            </w:r>
-            <w:r>
-              <w:rPr>
-                <w:webHidden/>
-              </w:rPr>
-              <w:instrText xml:space="preserve"> PAGEREF _Toc73462142 \h </w:instrText>
-            </w:r>
-            <w:r>
-              <w:rPr>
-                <w:webHidden/>
-              </w:rPr>
-            </w:r>
-            <w:r>
-              <w:rPr>
-                <w:webHidden/>
-              </w:rPr>
-              <w:fldChar w:fldCharType="separate"/>
-            </w:r>
-            <w:r>
-              <w:rPr>
-                <w:webHidden/>
-              </w:rPr>
-              <w:t>4</w:t>
-            </w:r>
-            <w:r>
-              <w:rPr>
-                <w:webHidden/>
-              </w:rPr>
-              <w:fldChar w:fldCharType="end"/>
-            </w:r>
-          </w:hyperlink>
-        </w:p>
-        <w:p>
-          <w:pPr>
-            <w:pStyle w:val="TOC2"/>
-            <w:tabs>
-              <w:tab w:val="right" w:leader="dot" w:pos="9350"/>
-            </w:tabs>
-            <w:spacing w:line="276" w:lineRule="auto"/>
-            <w:jc w:val="both"/>
-            <w:rPr>
-              <w:rFonts w:eastAsiaTheme="minorEastAsia"/>
-              <w:lang w:val="en-US"/>
-            </w:rPr>
-          </w:pPr>
-          <w:hyperlink w:anchor="_Toc73462143" w:history="1">
-            <w:r>
-              <w:rPr>
-                <w:rStyle w:val="Hyperlink"/>
-              </w:rPr>
-              <w:t>3.6 Stacking</w:t>
-            </w:r>
-            <w:r>
-              <w:rPr>
-                <w:webHidden/>
-              </w:rPr>
-              <w:tab/>
-            </w:r>
-            <w:r>
-              <w:rPr>
-                <w:webHidden/>
-              </w:rPr>
-              <w:fldChar w:fldCharType="begin"/>
-            </w:r>
-            <w:r>
-              <w:rPr>
-                <w:webHidden/>
-              </w:rPr>
-              <w:instrText xml:space="preserve"> PAGEREF _Toc73462143 \h </w:instrText>
-            </w:r>
-            <w:r>
-              <w:rPr>
-                <w:webHidden/>
-              </w:rPr>
-            </w:r>
-            <w:r>
-              <w:rPr>
-                <w:webHidden/>
-              </w:rPr>
-              <w:fldChar w:fldCharType="separate"/>
-            </w:r>
-            <w:r>
-              <w:rPr>
-                <w:webHidden/>
-              </w:rPr>
-              <w:t>4</w:t>
-            </w:r>
-            <w:r>
-              <w:rPr>
-                <w:webHidden/>
-              </w:rPr>
-              <w:fldChar w:fldCharType="end"/>
-            </w:r>
-          </w:hyperlink>
-        </w:p>
-        <w:p>
-          <w:pPr>
-            <w:pStyle w:val="TOC2"/>
-            <w:tabs>
-              <w:tab w:val="right" w:leader="dot" w:pos="9350"/>
-            </w:tabs>
-            <w:spacing w:line="276" w:lineRule="auto"/>
-            <w:jc w:val="both"/>
-            <w:rPr>
-              <w:rFonts w:eastAsiaTheme="minorEastAsia"/>
-              <w:lang w:val="en-US"/>
-            </w:rPr>
-          </w:pPr>
-          <w:hyperlink w:anchor="_Toc73462144" w:history="1">
-            <w:r>
-              <w:rPr>
-                <w:rStyle w:val="Hyperlink"/>
-              </w:rPr>
-              <w:t>3.7 Blending</w:t>
-            </w:r>
-            <w:r>
-              <w:rPr>
-                <w:webHidden/>
-              </w:rPr>
-              <w:tab/>
-            </w:r>
-            <w:r>
-              <w:rPr>
-                <w:webHidden/>
-              </w:rPr>
-              <w:fldChar w:fldCharType="begin"/>
-            </w:r>
-            <w:r>
-              <w:rPr>
-                <w:webHidden/>
-              </w:rPr>
-              <w:instrText xml:space="preserve"> PAGEREF _Toc73462144 \h </w:instrText>
-            </w:r>
-            <w:r>
-              <w:rPr>
-                <w:webHidden/>
-              </w:rPr>
-            </w:r>
-            <w:r>
-              <w:rPr>
-                <w:webHidden/>
-              </w:rPr>
-              <w:fldChar w:fldCharType="separate"/>
-            </w:r>
-            <w:r>
-              <w:rPr>
-                <w:webHidden/>
-              </w:rPr>
-              <w:t>4</w:t>
+              <w:t>7</w:t>
             </w:r>
             <w:r>
               <w:rPr>
@@ -956,19 +880,17 @@
             <w:tabs>
               <w:tab w:val="right" w:leader="dot" w:pos="9350"/>
             </w:tabs>
-            <w:spacing w:line="276" w:lineRule="auto"/>
-            <w:jc w:val="both"/>
             <w:rPr>
-              <w:rFonts w:eastAsiaTheme="minorEastAsia"/>
+              <w:rFonts w:asciiTheme="minorHAnsi" w:eastAsiaTheme="minorEastAsia" w:hAnsiTheme="minorHAnsi" w:cstheme="minorBidi"/>
               <w:lang w:val="en-US"/>
             </w:rPr>
           </w:pPr>
-          <w:hyperlink w:anchor="_Toc73462145" w:history="1">
+          <w:hyperlink w:anchor="_Toc73811145" w:history="1">
             <w:r>
               <w:rPr>
                 <w:rStyle w:val="Hyperlink"/>
               </w:rPr>
-              <w:t>4 Can Ensemble Learning be used for both regression and classification problems?</w:t>
+              <w:t>4. Can Ensemble Learning be used for both regression and classification problems?</w:t>
             </w:r>
             <w:r>
               <w:rPr>
@@ -986,7 +908,7 @@
               <w:rPr>
                 <w:webHidden/>
               </w:rPr>
-              <w:instrText xml:space="preserve"> PAGEREF _Toc73462145 \h </w:instrText>
+              <w:instrText xml:space="preserve"> PAGEREF _Toc73811145 \h </w:instrText>
             </w:r>
             <w:r>
               <w:rPr>
@@ -1003,7 +925,7 @@
               <w:rPr>
                 <w:webHidden/>
               </w:rPr>
-              <w:t>4</w:t>
+              <w:t>7</w:t>
             </w:r>
             <w:r>
               <w:rPr>
@@ -1019,19 +941,17 @@
             <w:tabs>
               <w:tab w:val="right" w:leader="dot" w:pos="9350"/>
             </w:tabs>
-            <w:spacing w:line="276" w:lineRule="auto"/>
-            <w:jc w:val="both"/>
             <w:rPr>
-              <w:rFonts w:eastAsiaTheme="minorEastAsia"/>
+              <w:rFonts w:asciiTheme="minorHAnsi" w:eastAsiaTheme="minorEastAsia" w:hAnsiTheme="minorHAnsi" w:cstheme="minorBidi"/>
               <w:lang w:val="en-US"/>
             </w:rPr>
           </w:pPr>
-          <w:hyperlink w:anchor="_Toc73462146" w:history="1">
+          <w:hyperlink w:anchor="_Toc73811146" w:history="1">
             <w:r>
               <w:rPr>
                 <w:rStyle w:val="Hyperlink"/>
               </w:rPr>
-              <w:t>5 How do these ensemble learning techniques hel improve the performance of the machine learning model?</w:t>
+              <w:t>5. How do these ensemble learning techniques help improve the performance of the machine learning model?</w:t>
             </w:r>
             <w:r>
               <w:rPr>
@@ -1049,7 +969,7 @@
               <w:rPr>
                 <w:webHidden/>
               </w:rPr>
-              <w:instrText xml:space="preserve"> PAGEREF _Toc73462146 \h </w:instrText>
+              <w:instrText xml:space="preserve"> PAGEREF _Toc73811146 \h </w:instrText>
             </w:r>
             <w:r>
               <w:rPr>
@@ -1066,7 +986,7 @@
               <w:rPr>
                 <w:webHidden/>
               </w:rPr>
-              <w:t>4</w:t>
+              <w:t>7</w:t>
             </w:r>
             <w:r>
               <w:rPr>
@@ -1082,14 +1002,12 @@
             <w:tabs>
               <w:tab w:val="right" w:leader="dot" w:pos="9350"/>
             </w:tabs>
-            <w:spacing w:line="276" w:lineRule="auto"/>
-            <w:jc w:val="both"/>
             <w:rPr>
-              <w:rFonts w:eastAsiaTheme="minorEastAsia"/>
+              <w:rFonts w:asciiTheme="minorHAnsi" w:eastAsiaTheme="minorEastAsia" w:hAnsiTheme="minorHAnsi" w:cstheme="minorBidi"/>
               <w:lang w:val="en-US"/>
             </w:rPr>
           </w:pPr>
-          <w:hyperlink w:anchor="_Toc73462147" w:history="1">
+          <w:hyperlink w:anchor="_Toc73811147" w:history="1">
             <w:r>
               <w:rPr>
                 <w:rStyle w:val="Hyperlink"/>
@@ -1112,7 +1030,7 @@
               <w:rPr>
                 <w:webHidden/>
               </w:rPr>
-              <w:instrText xml:space="preserve"> PAGEREF _Toc73462147 \h </w:instrText>
+              <w:instrText xml:space="preserve"> PAGEREF _Toc73811147 \h </w:instrText>
             </w:r>
             <w:r>
               <w:rPr>
@@ -1129,7 +1047,7 @@
               <w:rPr>
                 <w:webHidden/>
               </w:rPr>
-              <w:t>4</w:t>
+              <w:t>7</w:t>
             </w:r>
             <w:r>
               <w:rPr>
@@ -1141,30 +1059,74 @@
         </w:p>
         <w:p>
           <w:pPr>
-            <w:spacing w:line="276" w:lineRule="auto"/>
-            <w:jc w:val="both"/>
+            <w:pStyle w:val="TOC1"/>
+            <w:tabs>
+              <w:tab w:val="right" w:leader="dot" w:pos="9350"/>
+            </w:tabs>
+            <w:rPr>
+              <w:rFonts w:asciiTheme="minorHAnsi" w:eastAsiaTheme="minorEastAsia" w:hAnsiTheme="minorHAnsi" w:cstheme="minorBidi"/>
+              <w:lang w:val="en-US"/>
+            </w:rPr>
           </w:pPr>
+          <w:hyperlink w:anchor="_Toc73811148" w:history="1">
+            <w:r>
+              <w:rPr>
+                <w:rStyle w:val="Hyperlink"/>
+              </w:rPr>
+              <w:t>References</w:t>
+            </w:r>
+            <w:r>
+              <w:rPr>
+                <w:webHidden/>
+              </w:rPr>
+              <w:tab/>
+            </w:r>
+            <w:r>
+              <w:rPr>
+                <w:webHidden/>
+              </w:rPr>
+              <w:fldChar w:fldCharType="begin"/>
+            </w:r>
+            <w:r>
+              <w:rPr>
+                <w:webHidden/>
+              </w:rPr>
+              <w:instrText xml:space="preserve"> PAGEREF _Toc73811148 \h </w:instrText>
+            </w:r>
+            <w:r>
+              <w:rPr>
+                <w:webHidden/>
+              </w:rPr>
+            </w:r>
+            <w:r>
+              <w:rPr>
+                <w:webHidden/>
+              </w:rPr>
+              <w:fldChar w:fldCharType="separate"/>
+            </w:r>
+            <w:r>
+              <w:rPr>
+                <w:webHidden/>
+              </w:rPr>
+              <w:t>7</w:t>
+            </w:r>
+            <w:r>
+              <w:rPr>
+                <w:webHidden/>
+              </w:rPr>
+              <w:fldChar w:fldCharType="end"/>
+            </w:r>
+          </w:hyperlink>
+        </w:p>
+        <w:p>
           <w:r>
-            <w:rPr>
-              <w:b/>
-              <w:bCs/>
-            </w:rPr>
             <w:fldChar w:fldCharType="end"/>
           </w:r>
         </w:p>
       </w:sdtContent>
     </w:sdt>
-    <w:p>
-      <w:pPr>
-        <w:spacing w:line="276" w:lineRule="auto"/>
-        <w:jc w:val="both"/>
-      </w:pPr>
-    </w:p>
-    <w:p>
-      <w:pPr>
-        <w:spacing w:line="276" w:lineRule="auto"/>
-        <w:jc w:val="both"/>
-      </w:pPr>
+    <w:p/>
+    <w:p>
       <w:r>
         <w:br w:type="page"/>
       </w:r>
@@ -1172,10 +1134,8 @@
     <w:p>
       <w:pPr>
         <w:pStyle w:val="Heading1"/>
-        <w:spacing w:line="276" w:lineRule="auto"/>
-        <w:jc w:val="both"/>
-      </w:pPr>
-      <w:bookmarkStart w:id="0" w:name="_Toc73462134"/>
+      </w:pPr>
+      <w:bookmarkStart w:id="0" w:name="_Toc73811133"/>
       <w:r>
         <w:lastRenderedPageBreak/>
         <w:t>Introduction</w:t>
@@ -1183,10 +1143,6 @@
       <w:bookmarkEnd w:id="0"/>
     </w:p>
     <w:p>
-      <w:pPr>
-        <w:spacing w:line="276" w:lineRule="auto"/>
-        <w:jc w:val="both"/>
-      </w:pPr>
       <w:r>
         <w:t xml:space="preserve">The concept of building a model is not a new topic. </w:t>
       </w:r>
@@ -1213,10 +1169,6 @@
       </w:r>
     </w:p>
     <w:p>
-      <w:pPr>
-        <w:spacing w:line="276" w:lineRule="auto"/>
-        <w:jc w:val="both"/>
-      </w:pPr>
       <w:r>
         <w:t>Let</w:t>
       </w:r>
@@ -1276,10 +1228,6 @@
       </w:r>
     </w:p>
     <w:p>
-      <w:pPr>
-        <w:spacing w:line="276" w:lineRule="auto"/>
-        <w:jc w:val="both"/>
-      </w:pPr>
       <w:r>
         <w:t>That</w:t>
       </w:r>
@@ -1294,10 +1242,6 @@
       </w:r>
     </w:p>
     <w:p>
-      <w:pPr>
-        <w:spacing w:line="276" w:lineRule="auto"/>
-        <w:jc w:val="both"/>
-      </w:pPr>
       <w:r>
         <w:t xml:space="preserve">It is important to note that </w:t>
       </w:r>
@@ -1321,10 +1265,6 @@
       </w:r>
     </w:p>
     <w:p>
-      <w:pPr>
-        <w:spacing w:line="276" w:lineRule="auto"/>
-        <w:jc w:val="both"/>
-      </w:pPr>
       <w:r>
         <w:t>Some of the best models that are implemented on Kaggle are ensemble models. It makes people uneasy when they do no</w:t>
       </w:r>
@@ -1340,7 +1280,7 @@
       <w:r>
         <w:t xml:space="preserve"> and whether you are a business user or a tech person or even just curious, you will understand models end to end. Do not hesitate to reach out to </w:t>
       </w:r>
-      <w:hyperlink r:id="rId7" w:history="1">
+      <w:hyperlink r:id="rId8" w:history="1">
         <w:r>
           <w:rPr>
             <w:rStyle w:val="Hyperlink"/>
@@ -1388,27 +1328,19 @@
     <w:p>
       <w:pPr>
         <w:pStyle w:val="Heading1"/>
-        <w:spacing w:line="276" w:lineRule="auto"/>
-        <w:jc w:val="both"/>
-      </w:pPr>
-      <w:bookmarkStart w:id="1" w:name="_Toc73462135"/>
+      </w:pPr>
+      <w:bookmarkStart w:id="1" w:name="_Toc73811134"/>
       <w:r>
         <w:t>1 What is Ensemble Learning?</w:t>
       </w:r>
       <w:bookmarkEnd w:id="1"/>
     </w:p>
     <w:p>
-      <w:pPr>
-        <w:jc w:val="both"/>
-      </w:pPr>
       <w:r>
         <w:t>Ensemble Learning is the process where various models are combined to get better results.</w:t>
       </w:r>
     </w:p>
     <w:p>
-      <w:pPr>
-        <w:jc w:val="both"/>
-      </w:pPr>
       <w:r>
         <w:t xml:space="preserve">The concepts </w:t>
       </w:r>
@@ -1441,9 +1373,6 @@
       </w:r>
     </w:p>
     <w:p>
-      <w:pPr>
-        <w:jc w:val="both"/>
-      </w:pPr>
       <w:r>
         <w:t>Let</w:t>
       </w:r>
@@ -1488,9 +1417,6 @@
       </w:r>
     </w:p>
     <w:p>
-      <w:pPr>
-        <w:jc w:val="both"/>
-      </w:pPr>
       <w:r>
         <w:t>Imagine a model to be a person who analy</w:t>
       </w:r>
@@ -1546,13 +1472,23 @@
         <w:t xml:space="preserve">e. </w:t>
       </w:r>
       <w:r>
+        <w:br/>
+      </w:r>
+      <w:r>
         <w:t>Instead</w:t>
       </w:r>
       <w:r>
         <w:t xml:space="preserve">, each model might perform well on some data and less accurately on </w:t>
       </w:r>
       <w:r>
-        <w:t>others. When the models are combined, they cancel out each other</w:t>
+        <w:t xml:space="preserve">others. </w:t>
+      </w:r>
+      <w:r>
+        <w:br/>
+      </w:r>
+      <w:r>
+        <w:lastRenderedPageBreak/>
+        <w:t>When the models are combined, they cancel out each other</w:t>
       </w:r>
       <w:r>
         <w:t>'</w:t>
@@ -1567,20 +1503,14 @@
     <w:p>
       <w:pPr>
         <w:pStyle w:val="Heading1"/>
-        <w:spacing w:line="276" w:lineRule="auto"/>
-        <w:jc w:val="both"/>
-      </w:pPr>
-      <w:bookmarkStart w:id="2" w:name="_Toc73462136"/>
-      <w:r>
-        <w:lastRenderedPageBreak/>
+      </w:pPr>
+      <w:bookmarkStart w:id="2" w:name="_Toc73811135"/>
+      <w:r>
         <w:t>2 Why use Ensemble Learning?</w:t>
       </w:r>
       <w:bookmarkEnd w:id="2"/>
     </w:p>
     <w:p>
-      <w:pPr>
-        <w:jc w:val="both"/>
-      </w:pPr>
       <w:r>
         <w:t>In short, we use ensemble models because they tend to give better results. It</w:t>
       </w:r>
@@ -1607,9 +1537,6 @@
       </w:r>
     </w:p>
     <w:p>
-      <w:pPr>
-        <w:jc w:val="both"/>
-      </w:pPr>
       <w:r>
         <w:t xml:space="preserve">Go back to college. You have some great teachers and some who are not. </w:t>
       </w:r>
@@ -1620,13 +1547,19 @@
         <w:t>'</w:t>
       </w:r>
       <w:r>
-        <w:t>s say that you are trying to optimi</w:t>
+        <w:t xml:space="preserve">s say that you are trying to </w:t>
+      </w:r>
+      <w:r>
+        <w:t>maximi</w:t>
       </w:r>
       <w:r>
         <w:t>s</w:t>
       </w:r>
       <w:r>
-        <w:t>e your marks in discrete mathematics. There are three teachers – one who teaches the best</w:t>
+        <w:t>e</w:t>
+      </w:r>
+      <w:r>
+        <w:t xml:space="preserve"> your marks in discrete mathematics. There are three teachers – one who teaches the best</w:t>
       </w:r>
       <w:r>
         <w:t xml:space="preserve"> and has the best video lectures</w:t>
@@ -1646,11 +1579,17 @@
       <w:r>
         <w:t>e your marks in discrete mathematics.</w:t>
       </w:r>
-    </w:p>
-    <w:p>
-      <w:pPr>
-        <w:jc w:val="both"/>
-      </w:pPr>
+      <w:r>
+        <w:t xml:space="preserve"> It works the same way for ensemble models. You have now understood why we use ensemble models and why they are preferred over individual models in </w:t>
+      </w:r>
+      <w:r>
+        <w:t>many</w:t>
+      </w:r>
+      <w:r>
+        <w:t xml:space="preserve"> scenarios.</w:t>
+      </w:r>
+    </w:p>
+    <w:p>
       <w:r>
         <w:t>Al</w:t>
       </w:r>
@@ -1670,16 +1609,48 @@
         <w:t>'</w:t>
       </w:r>
       <w:r>
-        <w:t xml:space="preserve">s get to business now. Even though I am not a fan of jargons, it is the language the world prefers and understands. To be able to talk </w:t>
+        <w:t xml:space="preserve">s get to business now. Even though I am not a fan of jargons, it is the language the world prefers and understands. To talk </w:t>
       </w:r>
       <w:r>
         <w:t xml:space="preserve">about </w:t>
       </w:r>
       <w:r>
-        <w:t xml:space="preserve">Data Science, we will go through the </w:t>
-      </w:r>
-      <w:r>
-        <w:t xml:space="preserve">ensemble models in particular. Remember, if you would like to work on </w:t>
+        <w:t xml:space="preserve">Data Science, we will go through </w:t>
+      </w:r>
+      <w:r>
+        <w:t xml:space="preserve">all of the </w:t>
+      </w:r>
+      <w:r>
+        <w:t>standard</w:t>
+      </w:r>
+      <w:r>
+        <w:t xml:space="preserve"> </w:t>
+      </w:r>
+      <w:r>
+        <w:t>ensemble models.</w:t>
+      </w:r>
+      <w:r>
+        <w:t xml:space="preserve"> </w:t>
+      </w:r>
+    </w:p>
+    <w:p>
+      <w:r>
+        <w:t>I w</w:t>
+      </w:r>
+      <w:r>
+        <w:t>ant</w:t>
+      </w:r>
+      <w:r>
+        <w:t xml:space="preserve"> to reiterate that the flow I prefer in the below topics </w:t>
+      </w:r>
+      <w:r>
+        <w:t>provides</w:t>
+      </w:r>
+      <w:r>
+        <w:t xml:space="preserve"> an intuition, followed by business understanding and then ultimately a coding example. </w:t>
+      </w:r>
+      <w:r>
+        <w:t xml:space="preserve">Remember, if you would like to work on </w:t>
       </w:r>
       <w:r>
         <w:rPr>
@@ -1690,7 +1661,7 @@
       <w:r>
         <w:t xml:space="preserve"> end to end Data Science Projects, you can reach out to us for this or anything else </w:t>
       </w:r>
-      <w:hyperlink r:id="rId8" w:history="1">
+      <w:hyperlink r:id="rId9" w:history="1">
         <w:r>
           <w:rPr>
             <w:rStyle w:val="Hyperlink"/>
@@ -1701,184 +1672,1334 @@
       <w:r>
         <w:t>.</w:t>
       </w:r>
-      <w:bookmarkStart w:id="3" w:name="_GoBack"/>
+      <w:r>
+        <w:t xml:space="preserve"> We are here to help</w:t>
+      </w:r>
+      <w:r>
+        <w:t>,</w:t>
+      </w:r>
+      <w:r>
+        <w:t xml:space="preserve"> and you can ask us any questions that are on your mind.</w:t>
+      </w:r>
+    </w:p>
+    <w:p>
+      <w:pPr>
+        <w:pStyle w:val="Heading1"/>
+      </w:pPr>
+      <w:bookmarkStart w:id="3" w:name="_Toc73811136"/>
+      <w:r>
+        <w:t>3 Types of Ensemble Methods</w:t>
+      </w:r>
       <w:bookmarkEnd w:id="3"/>
     </w:p>
     <w:p>
+      <w:r>
+        <w:t xml:space="preserve">In the below sections, we will go over the different types of ensemble models. </w:t>
+      </w:r>
+      <w:r>
+        <w:t>We will go over the fundamental models followed by the more intricate ensemble learning techniques used across Machine Learnin</w:t>
+      </w:r>
+      <w:r>
+        <w:t>g</w:t>
+      </w:r>
+      <w:r>
+        <w:t>. Let</w:t>
+      </w:r>
+      <w:r>
+        <w:t>'</w:t>
+      </w:r>
+      <w:r>
+        <w:t>s Begin!</w:t>
+      </w:r>
+    </w:p>
+    <w:p>
+      <w:pPr>
+        <w:pStyle w:val="Heading3"/>
+      </w:pPr>
+      <w:bookmarkStart w:id="4" w:name="_Toc73811137"/>
+      <w:r>
+        <w:t>3.1 Fundamental Ensemble Models</w:t>
+      </w:r>
+      <w:bookmarkEnd w:id="4"/>
+    </w:p>
+    <w:p>
+      <w:r>
+        <w:t xml:space="preserve">The below sections will cover max voting, averaging and weighted average methods. These are fundamental yet extremely powerful techniques. </w:t>
+      </w:r>
+      <w:r>
+        <w:t>It</w:t>
+      </w:r>
+      <w:r>
+        <w:t>'</w:t>
+      </w:r>
+      <w:r>
+        <w:t xml:space="preserve">s fun to read and understand Data </w:t>
+      </w:r>
+      <w:r>
+        <w:t xml:space="preserve">Science </w:t>
+      </w:r>
+      <w:r>
+        <w:t>in</w:t>
+      </w:r>
+      <w:r>
+        <w:t xml:space="preserve"> theory. If </w:t>
+      </w:r>
+      <w:r>
+        <w:t>you</w:t>
+      </w:r>
+      <w:r>
+        <w:t xml:space="preserve"> want to learn Data Science, do it. To aid you with this, we will be sharing the Google Colab Notebook link so that you can work alongside us and understand what happens.</w:t>
+      </w:r>
+    </w:p>
+    <w:p>
+      <w:pPr>
+        <w:rPr>
+          <w:rFonts w:eastAsiaTheme="majorEastAsia"/>
+          <w:color w:val="2F5496" w:themeColor="accent1" w:themeShade="BF"/>
+          <w:sz w:val="32"/>
+          <w:szCs w:val="32"/>
+        </w:rPr>
+      </w:pPr>
+      <w:r>
+        <w:br w:type="page"/>
+      </w:r>
+    </w:p>
+    <w:p>
+      <w:pPr>
+        <w:pStyle w:val="Heading3"/>
+      </w:pPr>
+      <w:bookmarkStart w:id="5" w:name="_Toc73811138"/>
+      <w:r>
+        <w:lastRenderedPageBreak/>
+        <w:t>3.1</w:t>
+      </w:r>
+      <w:r>
+        <w:t>.1</w:t>
+      </w:r>
+      <w:r>
+        <w:t xml:space="preserve"> Max Voting</w:t>
+      </w:r>
+      <w:bookmarkEnd w:id="5"/>
+    </w:p>
+    <w:p>
+      <w:r>
+        <w:rPr>
+          <w:b/>
+        </w:rPr>
+        <w:t>Intuition</w:t>
+      </w:r>
+      <w:r>
+        <w:t xml:space="preserve"> </w:t>
+      </w:r>
+      <w:r>
+        <w:br/>
+      </w:r>
+      <w:r>
+        <w:t>When do we vote? When we have choices</w:t>
+      </w:r>
+      <w:r>
+        <w:t>,</w:t>
+      </w:r>
+      <w:r>
+        <w:t xml:space="preserve"> we can make. Max Voting is used when we have discrete options on which the models can take a vote. The option that has the most number of votes is considered the chosen one. It is used for classification problems. Each model makes a vote</w:t>
+      </w:r>
+      <w:r>
+        <w:t>,</w:t>
+      </w:r>
+      <w:r>
+        <w:t xml:space="preserve"> and the option with the maximum vote </w:t>
+      </w:r>
+      <w:bookmarkStart w:id="6" w:name="_GoBack"/>
+      <w:bookmarkEnd w:id="6"/>
+      <w:r>
+        <w:t>is</w:t>
+      </w:r>
+      <w:r>
+        <w:t xml:space="preserve"> the selected option.</w:t>
+      </w:r>
+    </w:p>
+    <w:p>
+      <w:pPr>
+        <w:rPr>
+          <w:b/>
+        </w:rPr>
+      </w:pPr>
+      <w:r>
+        <w:rPr>
+          <w:b/>
+        </w:rPr>
+        <w:t>Business Understanding</w:t>
+      </w:r>
+      <w:r>
+        <w:rPr>
+          <w:b/>
+        </w:rPr>
+        <w:tab/>
+      </w:r>
+      <w:r>
+        <w:rPr>
+          <w:b/>
+        </w:rPr>
+        <w:br/>
+      </w:r>
+      <w:r>
+        <w:t>You</w:t>
+      </w:r>
+      <w:r>
+        <w:rPr>
+          <w:b/>
+        </w:rPr>
+        <w:t xml:space="preserve"> </w:t>
+      </w:r>
+      <w:r>
+        <w:t>decide to go out with your friends. There are numerous cuisines and restaurants you can choose</w:t>
+      </w:r>
+      <w:r>
+        <w:t xml:space="preserve"> from</w:t>
+      </w:r>
+      <w:r>
+        <w:t>. All of you</w:t>
+      </w:r>
+      <w:r>
+        <w:t>r</w:t>
+      </w:r>
+      <w:r>
+        <w:t xml:space="preserve"> vote and the options with the maximum votes </w:t>
+      </w:r>
+      <w:r>
+        <w:t>are</w:t>
+      </w:r>
+      <w:r>
+        <w:t xml:space="preserve"> where you guys go in the end. This is the premise of Max Voting. Simple, yet effective.</w:t>
+      </w:r>
+      <w:r>
+        <w:rPr>
+          <w:b/>
+        </w:rPr>
+        <w:t xml:space="preserve"> </w:t>
+      </w:r>
+    </w:p>
+    <w:p>
+      <w:r>
+        <w:rPr>
+          <w:b/>
+        </w:rPr>
+        <w:t>Logic/</w:t>
+      </w:r>
+      <w:r>
+        <w:rPr>
+          <w:b/>
+        </w:rPr>
+        <w:t xml:space="preserve"> </w:t>
+      </w:r>
+      <w:r>
+        <w:rPr>
+          <w:b/>
+        </w:rPr>
+        <w:t>Code</w:t>
+      </w:r>
+      <w:r>
+        <w:t>:</w:t>
+      </w:r>
+      <w:r>
+        <w:tab/>
+      </w:r>
+      <w:r>
+        <w:br/>
+        <w:t xml:space="preserve">There are two types of max voting – hard and soft. This can be further understood from the </w:t>
+      </w:r>
+      <w:r>
+        <w:rPr>
+          <w:rFonts w:ascii="Courier New" w:hAnsi="Courier New" w:cs="Courier New"/>
+        </w:rPr>
+        <w:t>VotingClassifier(</w:t>
+      </w:r>
+      <w:r>
+        <w:rPr>
+          <w:rFonts w:ascii="Courier New" w:hAnsi="Courier New" w:cs="Courier New"/>
+        </w:rPr>
+        <w:t>)</w:t>
+      </w:r>
+      <w:r>
+        <w:t xml:space="preserve"> documentation</w:t>
+      </w:r>
+      <w:r>
+        <w:t xml:space="preserve"> </w:t>
+      </w:r>
+      <w:hyperlink r:id="rId10" w:history="1">
+        <w:r>
+          <w:rPr>
+            <w:rStyle w:val="Hyperlink"/>
+          </w:rPr>
+          <w:t>here</w:t>
+        </w:r>
+      </w:hyperlink>
+      <w:r>
+        <w:t>.</w:t>
+      </w:r>
+      <w:r>
+        <w:t xml:space="preserve"> </w:t>
+      </w:r>
+      <w:r>
+        <w:t>Let</w:t>
+      </w:r>
+      <w:r>
+        <w:t>'</w:t>
+      </w:r>
+      <w:r>
+        <w:t>s go through examples of both</w:t>
+      </w:r>
+      <w:r>
+        <w:t>.</w:t>
+      </w:r>
+    </w:p>
+    <w:p>
+      <w:r>
+        <w:t>Imagine we have three classifiers</w:t>
+      </w:r>
+      <w:r>
+        <w:t>,</w:t>
+      </w:r>
+      <w:r>
+        <w:t xml:space="preserve"> 1, 2 and 3 and two classes A and B that we are trying to predict. After training the classifier models, we are trying to predict the class of a single point.</w:t>
+      </w:r>
+    </w:p>
+    <w:p>
+      <w:pPr>
+        <w:pStyle w:val="ListParagraph"/>
+        <w:numPr>
+          <w:ilvl w:val="0"/>
+          <w:numId w:val="3"/>
+        </w:numPr>
+      </w:pPr>
+      <w:r>
+        <w:rPr>
+          <w:b/>
+        </w:rPr>
+        <w:t>Hard Voting</w:t>
+      </w:r>
+      <w:r>
+        <w:rPr>
+          <w:b/>
+        </w:rPr>
+        <w:tab/>
+      </w:r>
+      <w:r>
+        <w:br/>
+        <w:t>Predictions:</w:t>
+      </w:r>
+      <w:r>
+        <w:br/>
+      </w:r>
+      <w:r>
+        <w:rPr>
+          <w:i/>
+        </w:rPr>
+        <w:t>Classifier 1</w:t>
+      </w:r>
+      <w:r>
+        <w:t xml:space="preserve"> predicts </w:t>
+      </w:r>
+      <w:r>
+        <w:rPr>
+          <w:i/>
+        </w:rPr>
+        <w:t xml:space="preserve">Class </w:t>
+      </w:r>
+      <w:r>
+        <w:rPr>
+          <w:b/>
+          <w:i/>
+        </w:rPr>
+        <w:t>A</w:t>
+      </w:r>
+      <w:r>
+        <w:rPr>
+          <w:i/>
+        </w:rPr>
+        <w:tab/>
+      </w:r>
+      <w:r>
+        <w:br/>
+      </w:r>
+      <w:r>
+        <w:rPr>
+          <w:i/>
+        </w:rPr>
+        <w:t>Classifier 2</w:t>
+      </w:r>
+      <w:r>
+        <w:t xml:space="preserve"> predicts </w:t>
+      </w:r>
+      <w:r>
+        <w:rPr>
+          <w:i/>
+        </w:rPr>
+        <w:t xml:space="preserve">Class </w:t>
+      </w:r>
+      <w:r>
+        <w:rPr>
+          <w:b/>
+          <w:i/>
+        </w:rPr>
+        <w:t>B</w:t>
+      </w:r>
+      <w:r>
+        <w:rPr>
+          <w:i/>
+        </w:rPr>
+        <w:tab/>
+      </w:r>
+      <w:r>
+        <w:br/>
+      </w:r>
+      <w:r>
+        <w:rPr>
+          <w:i/>
+        </w:rPr>
+        <w:t>Classifier 3</w:t>
+      </w:r>
+      <w:r>
+        <w:t xml:space="preserve"> predicts </w:t>
+      </w:r>
+      <w:r>
+        <w:rPr>
+          <w:i/>
+        </w:rPr>
+        <w:t xml:space="preserve">Class </w:t>
+      </w:r>
+      <w:r>
+        <w:rPr>
+          <w:b/>
+          <w:i/>
+        </w:rPr>
+        <w:t>B</w:t>
+      </w:r>
+      <w:r>
+        <w:rPr>
+          <w:i/>
+        </w:rPr>
+        <w:tab/>
+      </w:r>
+      <w:r>
+        <w:br/>
+      </w:r>
+      <w:r>
+        <w:br/>
+        <w:t>2/3 classifier models predict class B</w:t>
+      </w:r>
+      <w:r>
+        <w:t>.</w:t>
+      </w:r>
+      <w:r>
+        <w:tab/>
+      </w:r>
+      <w:r>
+        <w:br/>
+        <w:t>Thus,</w:t>
+      </w:r>
+      <w:r>
+        <w:t xml:space="preserve"> </w:t>
+      </w:r>
+      <w:r>
+        <w:rPr>
+          <w:b/>
+          <w:i/>
+        </w:rPr>
+        <w:t>C</w:t>
+      </w:r>
+      <w:r>
+        <w:rPr>
+          <w:b/>
+          <w:i/>
+        </w:rPr>
+        <w:t>lass B</w:t>
+      </w:r>
+      <w:r>
+        <w:t xml:space="preserve"> is the </w:t>
+      </w:r>
+      <w:r>
+        <w:rPr>
+          <w:b/>
+        </w:rPr>
+        <w:t>ensemble decision</w:t>
+      </w:r>
+      <w:r>
+        <w:t>.</w:t>
+      </w:r>
+      <w:r>
+        <w:tab/>
+      </w:r>
+      <w:r>
+        <w:br/>
+      </w:r>
+    </w:p>
+    <w:p>
+      <w:pPr>
+        <w:pStyle w:val="ListParagraph"/>
+        <w:numPr>
+          <w:ilvl w:val="0"/>
+          <w:numId w:val="3"/>
+        </w:numPr>
+      </w:pPr>
+      <w:r>
+        <w:rPr>
+          <w:b/>
+        </w:rPr>
+        <w:t>Soft Voting</w:t>
+      </w:r>
+      <w:r>
+        <w:rPr>
+          <w:b/>
+        </w:rPr>
+        <w:tab/>
+      </w:r>
+      <w:r>
+        <w:rPr>
+          <w:b/>
+        </w:rPr>
+        <w:br/>
+      </w:r>
+      <w:r>
+        <w:t>This is identical to the example above. The choices for the classes is now expressed in terms of probabilities</w:t>
+      </w:r>
+      <w:r>
+        <w:t>. The values shown are only for Class A as the problem is binary.</w:t>
+      </w:r>
+      <w:r>
+        <w:tab/>
+      </w:r>
+      <w:r>
+        <w:br/>
+        <w:t>Predictions:</w:t>
+      </w:r>
+      <w:r>
+        <w:br/>
+      </w:r>
+      <w:r>
+        <w:rPr>
+          <w:i/>
+        </w:rPr>
+        <w:t>Classifier 1</w:t>
+      </w:r>
+      <w:r>
+        <w:t xml:space="preserve"> predicts </w:t>
+      </w:r>
+      <w:r>
+        <w:rPr>
+          <w:i/>
+        </w:rPr>
+        <w:t xml:space="preserve">Class </w:t>
+      </w:r>
+      <w:r>
+        <w:rPr>
+          <w:b/>
+          <w:i/>
+        </w:rPr>
+        <w:t>A</w:t>
+      </w:r>
+      <w:r>
+        <w:rPr>
+          <w:i/>
+        </w:rPr>
+        <w:t xml:space="preserve"> </w:t>
+      </w:r>
+      <w:r>
+        <w:t xml:space="preserve">with </w:t>
+      </w:r>
+      <w:r>
+        <w:t xml:space="preserve">the </w:t>
+      </w:r>
+      <w:r>
+        <w:t>pro</w:t>
+      </w:r>
+      <w:r>
+        <w:t xml:space="preserve">bability </w:t>
+      </w:r>
+      <w:r>
+        <w:t xml:space="preserve">of </w:t>
+      </w:r>
+      <w:r>
+        <w:t xml:space="preserve">99% </w:t>
+      </w:r>
+      <w:r>
+        <w:rPr>
+          <w:i/>
+        </w:rPr>
+        <w:tab/>
+      </w:r>
+      <w:r>
+        <w:br/>
+      </w:r>
+      <w:r>
+        <w:rPr>
+          <w:i/>
+        </w:rPr>
+        <w:t>Classifier 2</w:t>
+      </w:r>
+      <w:r>
+        <w:t xml:space="preserve"> predicts </w:t>
+      </w:r>
+      <w:r>
+        <w:rPr>
+          <w:i/>
+        </w:rPr>
+        <w:t xml:space="preserve">Class </w:t>
+      </w:r>
+      <w:r>
+        <w:rPr>
+          <w:b/>
+          <w:i/>
+        </w:rPr>
+        <w:t>A</w:t>
+      </w:r>
+      <w:r>
+        <w:rPr>
+          <w:i/>
+        </w:rPr>
+        <w:t xml:space="preserve"> </w:t>
+      </w:r>
+      <w:r>
+        <w:t xml:space="preserve">with </w:t>
+      </w:r>
+      <w:r>
+        <w:t xml:space="preserve">the </w:t>
+      </w:r>
+      <w:r>
+        <w:t>pro</w:t>
+      </w:r>
+      <w:r>
+        <w:t>bability</w:t>
+      </w:r>
+      <w:r>
+        <w:t xml:space="preserve"> </w:t>
+      </w:r>
+      <w:r>
+        <w:t xml:space="preserve">of </w:t>
+      </w:r>
+      <w:r>
+        <w:t>49%</w:t>
+      </w:r>
+      <w:r>
+        <w:rPr>
+          <w:i/>
+        </w:rPr>
+        <w:tab/>
+      </w:r>
+      <w:r>
+        <w:br/>
+      </w:r>
+      <w:r>
+        <w:rPr>
+          <w:i/>
+        </w:rPr>
+        <w:t>Classifier 3</w:t>
+      </w:r>
+      <w:r>
+        <w:t xml:space="preserve"> predicts </w:t>
+      </w:r>
+      <w:r>
+        <w:rPr>
+          <w:i/>
+        </w:rPr>
+        <w:t xml:space="preserve">Class </w:t>
+      </w:r>
+      <w:r>
+        <w:rPr>
+          <w:b/>
+          <w:i/>
+        </w:rPr>
+        <w:t>A</w:t>
+      </w:r>
+      <w:r>
+        <w:rPr>
+          <w:i/>
+        </w:rPr>
+        <w:t xml:space="preserve"> </w:t>
+      </w:r>
+      <w:r>
+        <w:t xml:space="preserve">with </w:t>
+      </w:r>
+      <w:r>
+        <w:t xml:space="preserve">the </w:t>
+      </w:r>
+      <w:r>
+        <w:t>pro</w:t>
+      </w:r>
+      <w:r>
+        <w:t>bability</w:t>
+      </w:r>
+      <w:r>
+        <w:t xml:space="preserve"> </w:t>
+      </w:r>
+      <w:r>
+        <w:t xml:space="preserve">of </w:t>
+      </w:r>
+      <w:r>
+        <w:t>49%</w:t>
+      </w:r>
+      <w:r>
+        <w:tab/>
+      </w:r>
+      <w:r>
+        <w:br/>
+      </w:r>
+      <w:r>
+        <w:br/>
+        <w:t xml:space="preserve">The average probability of belonging to Class A is </w:t>
+      </w:r>
+      <w:r>
+        <w:t>(99 + 49 + 49) / 3 = 65.67%.</w:t>
+      </w:r>
+      <w:r>
+        <w:tab/>
+      </w:r>
+      <w:r>
+        <w:br/>
+        <w:t xml:space="preserve">Thus, </w:t>
+      </w:r>
+      <w:r>
+        <w:rPr>
+          <w:b/>
+          <w:i/>
+        </w:rPr>
+        <w:t>Class A</w:t>
+      </w:r>
+      <w:r>
+        <w:t xml:space="preserve"> is the </w:t>
+      </w:r>
+      <w:r>
+        <w:rPr>
+          <w:b/>
+        </w:rPr>
+        <w:t>ensemble decision</w:t>
+      </w:r>
+      <w:r>
+        <w:t>.</w:t>
+      </w:r>
+    </w:p>
+    <w:p>
+      <w:r>
+        <w:t>In the above scenario</w:t>
+      </w:r>
+      <w:r>
+        <w:t>, hard voting</w:t>
+      </w:r>
+      <w:r>
+        <w:t xml:space="preserve"> and soft voting would give different decisions. Soft voting </w:t>
+      </w:r>
+      <w:r>
+        <w:t>considers</w:t>
+      </w:r>
+      <w:r>
+        <w:t xml:space="preserve"> how c</w:t>
+      </w:r>
+      <w:r>
+        <w:t>onfident</w:t>
+      </w:r>
+      <w:r>
+        <w:t xml:space="preserve"> each voter is, rather than just a binary input from the voter.</w:t>
+      </w:r>
+    </w:p>
+    <w:p>
+      <w:pPr>
+        <w:jc w:val="center"/>
+      </w:pPr>
+      <w:r>
+        <w:lastRenderedPageBreak/>
+        <w:drawing>
+          <wp:inline distT="0" distB="0" distL="0" distR="0" wp14:anchorId="74BCC02A" wp14:editId="0824F177">
+            <wp:extent cx="5943600" cy="4652645"/>
+            <wp:effectExtent l="0" t="0" r="0" b="0"/>
+            <wp:docPr id="1" name="Picture 1"/>
+            <wp:cNvGraphicFramePr>
+              <a:graphicFrameLocks xmlns:a="http://schemas.openxmlformats.org/drawingml/2006/main" noChangeAspect="1"/>
+            </wp:cNvGraphicFramePr>
+            <a:graphic xmlns:a="http://schemas.openxmlformats.org/drawingml/2006/main">
+              <a:graphicData uri="http://schemas.openxmlformats.org/drawingml/2006/picture">
+                <pic:pic xmlns:pic="http://schemas.openxmlformats.org/drawingml/2006/picture">
+                  <pic:nvPicPr>
+                    <pic:cNvPr id="1" name=""/>
+                    <pic:cNvPicPr/>
+                  </pic:nvPicPr>
+                  <pic:blipFill>
+                    <a:blip r:embed="rId11"/>
+                    <a:stretch>
+                      <a:fillRect/>
+                    </a:stretch>
+                  </pic:blipFill>
+                  <pic:spPr>
+                    <a:xfrm>
+                      <a:off x="0" y="0"/>
+                      <a:ext cx="5943600" cy="4652645"/>
+                    </a:xfrm>
+                    <a:prstGeom prst="rect">
+                      <a:avLst/>
+                    </a:prstGeom>
+                  </pic:spPr>
+                </pic:pic>
+              </a:graphicData>
+            </a:graphic>
+          </wp:inline>
+        </w:drawing>
+      </w:r>
+      <w:r>
+        <w:t xml:space="preserve"> </w:t>
+      </w:r>
+      <w:r>
+        <w:t xml:space="preserve">Code for Max Voting </w:t>
+      </w:r>
+      <w:r>
+        <w:t xml:space="preserve">Ensemble Model </w:t>
+      </w:r>
+      <w:r>
+        <w:t>(</w:t>
+      </w:r>
+      <w:hyperlink r:id="rId12" w:anchor="scrollTo=hR5FfYfIIeE2&amp;line=4&amp;uniqifier=1" w:history="1">
+        <w:r>
+          <w:rPr>
+            <w:rStyle w:val="Hyperlink"/>
+          </w:rPr>
+          <w:t>Link</w:t>
+        </w:r>
+      </w:hyperlink>
+      <w:r>
+        <w:t>)</w:t>
+      </w:r>
+    </w:p>
+    <w:p>
+      <w:r>
+        <w:t>T</w:t>
+      </w:r>
+      <w:r>
+        <w:t xml:space="preserve">he sklearn voting classifier </w:t>
+      </w:r>
+      <w:r>
+        <w:t>considers</w:t>
+      </w:r>
+      <w:r>
+        <w:t xml:space="preserve"> max voting from three models – Support Vector Machine, XGBoost and Random Forest Classifier</w:t>
+      </w:r>
+      <w:r>
+        <w:t>.</w:t>
+      </w:r>
+      <w:r>
+        <w:t xml:space="preserve"> </w:t>
+      </w:r>
+      <w:r>
+        <w:t xml:space="preserve">We used soft voting with equal weights for all </w:t>
+      </w:r>
+      <w:r>
+        <w:t>the models.</w:t>
+      </w:r>
+      <w:r>
+        <w:t xml:space="preserve"> You can go and try it out on the Google Colab Notebook.</w:t>
+      </w:r>
+      <w:r>
+        <w:t xml:space="preserve"> </w:t>
+      </w:r>
+      <w:r>
+        <w:tab/>
+      </w:r>
+      <w:r>
+        <w:t xml:space="preserve"> </w:t>
+      </w:r>
+    </w:p>
+    <w:p>
+      <w:pPr>
+        <w:pStyle w:val="Heading3"/>
+      </w:pPr>
+      <w:bookmarkStart w:id="7" w:name="_Toc73811139"/>
+      <w:r>
+        <w:t>3.</w:t>
+      </w:r>
+      <w:r>
+        <w:t>1.2</w:t>
+      </w:r>
+      <w:r>
+        <w:t xml:space="preserve"> Averaging</w:t>
+      </w:r>
+      <w:bookmarkEnd w:id="7"/>
+      <w:r>
+        <w:tab/>
+      </w:r>
+    </w:p>
+    <w:p>
+      <w:r>
+        <w:rPr>
+          <w:b/>
+        </w:rPr>
+        <w:t>Intuition</w:t>
+      </w:r>
+      <w:r>
+        <w:br/>
+      </w:r>
+      <w:r>
+        <w:t>For a data point that we are tryin</w:t>
+      </w:r>
+      <w:r>
+        <w:t>g</w:t>
+      </w:r>
+      <w:r>
+        <w:t xml:space="preserve"> to predict, multiple predictions are made by various models.</w:t>
+      </w:r>
+      <w:r>
+        <w:t xml:space="preserve"> The average of the model predictions is the final prediction that we consider.</w:t>
+      </w:r>
+    </w:p>
+    <w:p>
+      <w:r>
+        <w:rPr>
+          <w:b/>
+        </w:rPr>
+        <w:t>Buiness Understanding</w:t>
+      </w:r>
+      <w:r>
+        <w:tab/>
+      </w:r>
+      <w:r>
+        <w:br/>
+      </w:r>
+      <w:r>
+        <w:t>Let</w:t>
+      </w:r>
+      <w:r>
+        <w:t>'</w:t>
+      </w:r>
+      <w:r>
+        <w:t>s say you are watching a game of cricket on television with your friends</w:t>
+      </w:r>
+      <w:r>
+        <w:t>,</w:t>
+      </w:r>
+      <w:r>
+        <w:t xml:space="preserve"> and after considering multiple factors, the score that India will hit is to be predicted. Everyone will have a different guess. A good guess would be an average of everyone</w:t>
+      </w:r>
+      <w:r>
+        <w:t>'</w:t>
+      </w:r>
+      <w:r>
+        <w:t xml:space="preserve">s predictions. The stronger the individual guesses, the better the overall ensemble model is. This is how the averaging ensemble model works. </w:t>
+      </w:r>
+    </w:p>
+    <w:p>
+      <w:r>
+        <w:rPr>
+          <w:b/>
+        </w:rPr>
+        <w:lastRenderedPageBreak/>
+        <w:t>Logic/</w:t>
+      </w:r>
+      <w:r>
+        <w:rPr>
+          <w:b/>
+        </w:rPr>
+        <w:t xml:space="preserve"> </w:t>
+      </w:r>
+      <w:r>
+        <w:rPr>
+          <w:b/>
+        </w:rPr>
+        <w:t>Code</w:t>
+      </w:r>
+      <w:r>
+        <w:rPr>
+          <w:b/>
+        </w:rPr>
+        <w:tab/>
+      </w:r>
+      <w:r>
+        <w:br/>
+        <w:t>The logic is simple once we have the models that we are going to use. We will be leveraging the model that we have and performing an average of the results.</w:t>
+      </w:r>
+      <w:r>
+        <w:tab/>
+      </w:r>
+    </w:p>
+    <w:p>
+      <w:pPr>
+        <w:jc w:val="center"/>
+      </w:pPr>
+      <w:r>
+        <w:tab/>
+      </w:r>
+      <w:r>
+        <w:br/>
+      </w:r>
+      <w:r>
+        <w:drawing>
+          <wp:inline distT="0" distB="0" distL="0" distR="0" wp14:anchorId="5291F1EF" wp14:editId="052EDD1D">
+            <wp:extent cx="5943600" cy="5732780"/>
+            <wp:effectExtent l="0" t="0" r="0" b="1270"/>
+            <wp:docPr id="6" name="Picture 6"/>
+            <wp:cNvGraphicFramePr>
+              <a:graphicFrameLocks xmlns:a="http://schemas.openxmlformats.org/drawingml/2006/main" noChangeAspect="1"/>
+            </wp:cNvGraphicFramePr>
+            <a:graphic xmlns:a="http://schemas.openxmlformats.org/drawingml/2006/main">
+              <a:graphicData uri="http://schemas.openxmlformats.org/drawingml/2006/picture">
+                <pic:pic xmlns:pic="http://schemas.openxmlformats.org/drawingml/2006/picture">
+                  <pic:nvPicPr>
+                    <pic:cNvPr id="1" name=""/>
+                    <pic:cNvPicPr/>
+                  </pic:nvPicPr>
+                  <pic:blipFill>
+                    <a:blip r:embed="rId13"/>
+                    <a:stretch>
+                      <a:fillRect/>
+                    </a:stretch>
+                  </pic:blipFill>
+                  <pic:spPr>
+                    <a:xfrm>
+                      <a:off x="0" y="0"/>
+                      <a:ext cx="5943600" cy="5732780"/>
+                    </a:xfrm>
+                    <a:prstGeom prst="rect">
+                      <a:avLst/>
+                    </a:prstGeom>
+                  </pic:spPr>
+                </pic:pic>
+              </a:graphicData>
+            </a:graphic>
+          </wp:inline>
+        </w:drawing>
+      </w:r>
+      <w:r>
+        <w:br/>
+        <w:t>Code for Averaging</w:t>
+      </w:r>
+      <w:r>
+        <w:t xml:space="preserve"> Ensemble Model</w:t>
+      </w:r>
+    </w:p>
+    <w:p>
+      <w:r>
+        <w:t>More information on this can be found</w:t>
+      </w:r>
+      <w:r>
+        <w:t xml:space="preserve"> in the Google Colab Notebook that you can refer</w:t>
+      </w:r>
+      <w:r>
+        <w:t xml:space="preserve"> to</w:t>
+      </w:r>
+      <w:r>
+        <w:t>. The code takes the model results from three models and provides the average of the outputs.</w:t>
+      </w:r>
+    </w:p>
+    <w:p/>
+    <w:p>
+      <w:pPr>
+        <w:pStyle w:val="Heading3"/>
+      </w:pPr>
+      <w:bookmarkStart w:id="8" w:name="_Toc73811140"/>
+      <w:r>
+        <w:lastRenderedPageBreak/>
+        <w:t>3.</w:t>
+      </w:r>
+      <w:r>
+        <w:t>1.3</w:t>
+      </w:r>
+      <w:r>
+        <w:t xml:space="preserve"> Weighted Average</w:t>
+      </w:r>
+      <w:bookmarkEnd w:id="8"/>
+    </w:p>
+    <w:p>
+      <w:r>
+        <w:rPr>
+          <w:b/>
+        </w:rPr>
+        <w:t>Intuition</w:t>
+      </w:r>
+      <w:r>
+        <w:br/>
+      </w:r>
+      <w:r>
+        <w:t xml:space="preserve">A weighted average ensemble model allows multiple models to contribute to the prediction based on </w:t>
+      </w:r>
+      <w:r>
+        <w:t>how good the model is. If a model does better on the dataset in general, we will give it a higher weight. This will help generali</w:t>
+      </w:r>
+      <w:r>
+        <w:t>s</w:t>
+      </w:r>
+      <w:r>
+        <w:t>e the dataset results even with newer data</w:t>
+      </w:r>
+      <w:r>
+        <w:t>,</w:t>
+      </w:r>
+      <w:r>
+        <w:t xml:space="preserve"> and bias will red</w:t>
+      </w:r>
+      <w:r>
+        <w:t>uce.</w:t>
+      </w:r>
+    </w:p>
+    <w:p>
+      <w:r>
+        <w:rPr>
+          <w:b/>
+        </w:rPr>
+        <w:t>Business Understanding</w:t>
+      </w:r>
+      <w:r>
+        <w:tab/>
+      </w:r>
+      <w:r>
+        <w:br/>
+        <w:t>Let</w:t>
+      </w:r>
+      <w:r>
+        <w:t>'</w:t>
+      </w:r>
+      <w:r>
+        <w:t xml:space="preserve">s take the same example of </w:t>
+      </w:r>
+      <w:r>
+        <w:t>wat</w:t>
+      </w:r>
+      <w:r>
+        <w:t>ch</w:t>
+      </w:r>
+      <w:r>
+        <w:t xml:space="preserve">ing a cricket match and </w:t>
+      </w:r>
+      <w:r>
+        <w:t>predicting</w:t>
+      </w:r>
+      <w:r>
+        <w:t xml:space="preserve"> the score as effective</w:t>
+      </w:r>
+      <w:r>
+        <w:t>l</w:t>
+      </w:r>
+      <w:r>
+        <w:t>y as possible. Let</w:t>
+      </w:r>
+      <w:r>
+        <w:t>'</w:t>
+      </w:r>
+      <w:r>
+        <w:t>s say you have a friend who has been watching cricket religiously for 20 years</w:t>
+      </w:r>
+      <w:r>
+        <w:t xml:space="preserve">. We can take a weighted average, where the friend will be given a higher weightage </w:t>
+      </w:r>
+      <w:r>
+        <w:t>than</w:t>
+      </w:r>
+      <w:r>
+        <w:t xml:space="preserve"> somebody new to cricket.</w:t>
+      </w:r>
+      <w:r>
+        <w:t xml:space="preserve"> In other words, we will assign a higher weight to the friend who is more experienced.</w:t>
+      </w:r>
+    </w:p>
+    <w:p>
+      <w:r>
+        <w:rPr>
+          <w:b/>
+        </w:rPr>
+        <w:t>Logic/ Code</w:t>
+      </w:r>
+      <w:r>
+        <w:tab/>
+      </w:r>
+      <w:r>
+        <w:br/>
+      </w:r>
+      <w:r>
+        <w:drawing>
+          <wp:inline distT="0" distB="0" distL="0" distR="0" wp14:anchorId="5EAEED6E" wp14:editId="505BD351">
+            <wp:extent cx="5943600" cy="5414645"/>
+            <wp:effectExtent l="0" t="0" r="0" b="0"/>
+            <wp:docPr id="7" name="Picture 7"/>
+            <wp:cNvGraphicFramePr>
+              <a:graphicFrameLocks xmlns:a="http://schemas.openxmlformats.org/drawingml/2006/main" noChangeAspect="1"/>
+            </wp:cNvGraphicFramePr>
+            <a:graphic xmlns:a="http://schemas.openxmlformats.org/drawingml/2006/main">
+              <a:graphicData uri="http://schemas.openxmlformats.org/drawingml/2006/picture">
+                <pic:pic xmlns:pic="http://schemas.openxmlformats.org/drawingml/2006/picture">
+                  <pic:nvPicPr>
+                    <pic:cNvPr id="1" name=""/>
+                    <pic:cNvPicPr/>
+                  </pic:nvPicPr>
+                  <pic:blipFill>
+                    <a:blip r:embed="rId14"/>
+                    <a:stretch>
+                      <a:fillRect/>
+                    </a:stretch>
+                  </pic:blipFill>
+                  <pic:spPr>
+                    <a:xfrm>
+                      <a:off x="0" y="0"/>
+                      <a:ext cx="5943600" cy="5414645"/>
+                    </a:xfrm>
+                    <a:prstGeom prst="rect">
+                      <a:avLst/>
+                    </a:prstGeom>
+                  </pic:spPr>
+                </pic:pic>
+              </a:graphicData>
+            </a:graphic>
+          </wp:inline>
+        </w:drawing>
+      </w:r>
+    </w:p>
+    <w:p>
+      <w:pPr>
+        <w:pStyle w:val="Heading2"/>
+      </w:pPr>
+      <w:bookmarkStart w:id="9" w:name="_Toc73811141"/>
+      <w:r>
+        <w:lastRenderedPageBreak/>
+        <w:t>3.</w:t>
+      </w:r>
+      <w:r>
+        <w:t>2</w:t>
+      </w:r>
+      <w:r>
+        <w:t xml:space="preserve"> Bagging</w:t>
+      </w:r>
+      <w:bookmarkEnd w:id="9"/>
+    </w:p>
+    <w:p/>
+    <w:p>
+      <w:pPr>
+        <w:pStyle w:val="Heading2"/>
+      </w:pPr>
+      <w:bookmarkStart w:id="10" w:name="_Toc73811142"/>
+      <w:r>
+        <w:t>3.</w:t>
+      </w:r>
+      <w:r>
+        <w:t>3</w:t>
+      </w:r>
+      <w:r>
+        <w:t xml:space="preserve"> Boosting</w:t>
+      </w:r>
+      <w:bookmarkEnd w:id="10"/>
+    </w:p>
+    <w:p>
+      <w:pPr>
+        <w:pStyle w:val="Heading2"/>
+      </w:pPr>
+      <w:bookmarkStart w:id="11" w:name="_Toc73811143"/>
+      <w:r>
+        <w:t>3.</w:t>
+      </w:r>
+      <w:r>
+        <w:t>4</w:t>
+      </w:r>
+      <w:r>
+        <w:t xml:space="preserve"> Stacking</w:t>
+      </w:r>
+      <w:bookmarkEnd w:id="11"/>
+    </w:p>
+    <w:p>
+      <w:pPr>
+        <w:pStyle w:val="Heading2"/>
+      </w:pPr>
+      <w:bookmarkStart w:id="12" w:name="_Toc73811144"/>
+      <w:r>
+        <w:t>3.</w:t>
+      </w:r>
+      <w:r>
+        <w:t>5</w:t>
+      </w:r>
+      <w:r>
+        <w:t xml:space="preserve"> Blending</w:t>
+      </w:r>
+      <w:bookmarkEnd w:id="12"/>
+    </w:p>
+    <w:p>
       <w:pPr>
         <w:pStyle w:val="Heading1"/>
-        <w:spacing w:line="276" w:lineRule="auto"/>
-        <w:jc w:val="both"/>
-      </w:pPr>
-      <w:bookmarkStart w:id="4" w:name="_Toc73462137"/>
-      <w:r>
-        <w:lastRenderedPageBreak/>
-        <w:t xml:space="preserve">3 Types of </w:t>
-      </w:r>
-      <w:r>
-        <w:t>Ensemble</w:t>
-      </w:r>
-      <w:r>
-        <w:t xml:space="preserve"> Methods</w:t>
-      </w:r>
-      <w:bookmarkEnd w:id="4"/>
-    </w:p>
-    <w:p>
-      <w:pPr>
-        <w:pStyle w:val="Heading2"/>
-        <w:spacing w:line="276" w:lineRule="auto"/>
-        <w:jc w:val="both"/>
-        <w:rPr>
-          <w:sz w:val="28"/>
-        </w:rPr>
-      </w:pPr>
-      <w:bookmarkStart w:id="5" w:name="_Toc73462138"/>
-      <w:r>
-        <w:rPr>
-          <w:sz w:val="28"/>
-        </w:rPr>
-        <w:t>3.1 Max Voting</w:t>
-      </w:r>
-      <w:bookmarkEnd w:id="5"/>
-    </w:p>
-    <w:p>
-      <w:pPr>
-        <w:pStyle w:val="Heading2"/>
-        <w:spacing w:line="276" w:lineRule="auto"/>
-        <w:jc w:val="both"/>
-      </w:pPr>
-      <w:bookmarkStart w:id="6" w:name="_Toc73462139"/>
-      <w:r>
-        <w:t>3.2 Averaging</w:t>
-      </w:r>
-      <w:bookmarkEnd w:id="6"/>
-    </w:p>
-    <w:p>
-      <w:pPr>
-        <w:pStyle w:val="Heading2"/>
-        <w:spacing w:line="276" w:lineRule="auto"/>
-        <w:jc w:val="both"/>
-      </w:pPr>
-      <w:bookmarkStart w:id="7" w:name="_Toc73462140"/>
-      <w:r>
-        <w:t>3.3 Weighted Average</w:t>
-      </w:r>
-      <w:bookmarkEnd w:id="7"/>
-    </w:p>
-    <w:p>
-      <w:pPr>
-        <w:pStyle w:val="Heading2"/>
-        <w:spacing w:line="276" w:lineRule="auto"/>
-        <w:jc w:val="both"/>
-      </w:pPr>
-      <w:bookmarkStart w:id="8" w:name="_Toc73462141"/>
-      <w:r>
-        <w:t>3.4 Bagging</w:t>
-      </w:r>
-      <w:bookmarkEnd w:id="8"/>
-    </w:p>
-    <w:p>
-      <w:pPr>
-        <w:pStyle w:val="Heading2"/>
-        <w:spacing w:line="276" w:lineRule="auto"/>
-        <w:jc w:val="both"/>
-      </w:pPr>
-      <w:bookmarkStart w:id="9" w:name="_Toc73462142"/>
-      <w:r>
-        <w:t>3.5 Boosting</w:t>
-      </w:r>
-      <w:bookmarkEnd w:id="9"/>
-    </w:p>
-    <w:p>
-      <w:pPr>
-        <w:pStyle w:val="Heading2"/>
-        <w:spacing w:line="276" w:lineRule="auto"/>
-        <w:jc w:val="both"/>
-      </w:pPr>
-      <w:bookmarkStart w:id="10" w:name="_Toc73462143"/>
-      <w:r>
-        <w:t>3.6 Stacking</w:t>
-      </w:r>
-      <w:bookmarkEnd w:id="10"/>
-    </w:p>
-    <w:p>
-      <w:pPr>
-        <w:pStyle w:val="Heading2"/>
-        <w:spacing w:line="276" w:lineRule="auto"/>
-        <w:jc w:val="both"/>
-      </w:pPr>
-      <w:bookmarkStart w:id="11" w:name="_Toc73462144"/>
-      <w:r>
-        <w:t>3.7 Blending</w:t>
-      </w:r>
-      <w:bookmarkEnd w:id="11"/>
+      </w:pPr>
+      <w:bookmarkStart w:id="13" w:name="_Toc73811145"/>
+      <w:r>
+        <w:t>4</w:t>
+      </w:r>
+      <w:r>
+        <w:t>.</w:t>
+      </w:r>
+      <w:r>
+        <w:t xml:space="preserve"> Can Ensemble Learning be used for both regression and classification problems?</w:t>
+      </w:r>
+      <w:bookmarkEnd w:id="13"/>
     </w:p>
     <w:p>
       <w:pPr>
         <w:pStyle w:val="Heading1"/>
-        <w:spacing w:line="276" w:lineRule="auto"/>
-        <w:jc w:val="both"/>
-      </w:pPr>
-      <w:bookmarkStart w:id="12" w:name="_Toc73462145"/>
-      <w:r>
-        <w:t>4</w:t>
+      </w:pPr>
+      <w:bookmarkStart w:id="14" w:name="_Toc73811146"/>
+      <w:r>
+        <w:t>5</w:t>
       </w:r>
       <w:r>
         <w:t>.</w:t>
       </w:r>
       <w:r>
-        <w:t xml:space="preserve"> Can Ensemble Learning be used for both regression and classification problems?</w:t>
-      </w:r>
-      <w:bookmarkEnd w:id="12"/>
+        <w:t xml:space="preserve"> How do these ensemble learning techniques hel</w:t>
+      </w:r>
+      <w:r>
+        <w:t>p</w:t>
+      </w:r>
+      <w:r>
+        <w:t xml:space="preserve"> improve the performance of the machine learning model?</w:t>
+      </w:r>
+      <w:bookmarkEnd w:id="14"/>
     </w:p>
     <w:p>
       <w:pPr>
         <w:pStyle w:val="Heading1"/>
-        <w:spacing w:line="276" w:lineRule="auto"/>
-        <w:jc w:val="both"/>
-      </w:pPr>
-      <w:bookmarkStart w:id="13" w:name="_Toc73462146"/>
-      <w:r>
-        <w:t>5</w:t>
-      </w:r>
-      <w:r>
-        <w:t>.</w:t>
-      </w:r>
-      <w:r>
-        <w:t xml:space="preserve"> How do these ensemble learning techniques hel</w:t>
-      </w:r>
-      <w:r>
-        <w:t>p</w:t>
-      </w:r>
-      <w:r>
-        <w:t xml:space="preserve"> improve the performance of the machine learning model?</w:t>
-      </w:r>
-      <w:bookmarkEnd w:id="13"/>
+      </w:pPr>
+      <w:bookmarkStart w:id="15" w:name="_Toc73811147"/>
+      <w:r>
+        <w:t>6 Key Takeaways</w:t>
+      </w:r>
+      <w:bookmarkEnd w:id="15"/>
+      <w:r>
+        <w:t xml:space="preserve"> </w:t>
+      </w:r>
     </w:p>
     <w:p>
       <w:pPr>
         <w:pStyle w:val="Heading1"/>
-        <w:spacing w:line="276" w:lineRule="auto"/>
-        <w:jc w:val="both"/>
-      </w:pPr>
-      <w:bookmarkStart w:id="14" w:name="_Toc73462147"/>
-      <w:r>
-        <w:t>6 Key Takeaways</w:t>
-      </w:r>
-      <w:bookmarkEnd w:id="14"/>
-      <w:r>
-        <w:t xml:space="preserve"> </w:t>
-      </w:r>
-    </w:p>
-    <w:p>
-      <w:pPr>
-        <w:spacing w:line="276" w:lineRule="auto"/>
-        <w:jc w:val="both"/>
-      </w:pPr>
-    </w:p>
+      </w:pPr>
+      <w:bookmarkStart w:id="16" w:name="_Toc73811148"/>
+      <w:r>
+        <w:t>References</w:t>
+      </w:r>
+      <w:bookmarkEnd w:id="16"/>
+    </w:p>
+    <w:p>
+      <w:pPr>
+        <w:pStyle w:val="ListParagraph"/>
+        <w:numPr>
+          <w:ilvl w:val="0"/>
+          <w:numId w:val="4"/>
+        </w:numPr>
+      </w:pPr>
+      <w:r>
+        <w:t xml:space="preserve">StackOverflow - </w:t>
+      </w:r>
+      <w:hyperlink r:id="rId15" w:history="1">
+        <w:r>
+          <w:rPr>
+            <w:rStyle w:val="Hyperlink"/>
+          </w:rPr>
+          <w:t>1</w:t>
+        </w:r>
+      </w:hyperlink>
+      <w:r>
+        <w:t xml:space="preserve">, </w:t>
+      </w:r>
+    </w:p>
+    <w:p/>
     <w:sectPr>
-      <w:headerReference w:type="default" r:id="rId9"/>
-      <w:footerReference w:type="default" r:id="rId10"/>
+      <w:headerReference w:type="default" r:id="rId16"/>
+      <w:footerReference w:type="default" r:id="rId17"/>
       <w:pgSz w:w="12240" w:h="15840"/>
       <w:pgMar w:top="1440" w:right="1440" w:bottom="1440" w:left="1440" w:header="720" w:footer="720" w:gutter="0"/>
       <w:cols w:space="720"/>
@@ -1893,9 +3014,6 @@
 <w:endnotes xmlns:wpc="http://schemas.microsoft.com/office/word/2010/wordprocessingCanvas" xmlns:cx="http://schemas.microsoft.com/office/drawing/2014/chartex" xmlns:cx1="http://schemas.microsoft.com/office/drawing/2015/9/8/chartex" xmlns:cx2="http://schemas.microsoft.com/office/drawing/2015/10/21/chartex" xmlns:cx3="http://schemas.microsoft.com/office/drawing/2016/5/9/chartex" xmlns:cx4="http://schemas.microsoft.com/office/drawing/2016/5/10/chartex" xmlns:cx5="http://schemas.microsoft.com/office/drawing/2016/5/11/chartex" xmlns:cx6="http://schemas.microsoft.com/office/drawing/2016/5/12/chartex" xmlns:cx7="http://schemas.microsoft.com/office/drawing/2016/5/13/chartex" xmlns:cx8="http://schemas.microsoft.com/office/drawing/2016/5/14/chartex" xmlns:mc="http://schemas.openxmlformats.org/markup-compatibility/2006" xmlns:aink="http://schemas.microsoft.com/office/drawing/2016/ink" xmlns:am3d="http://schemas.microsoft.com/office/drawing/2017/model3d" xmlns:o="urn:schemas-microsoft-com:office:office" xmlns:r="http://schemas.openxmlformats.org/officeDocument/2006/relationships" xmlns:m="http://schemas.openxmlformats.org/officeDocument/2006/math" xmlns:v="urn:schemas-microsoft-com:vml" xmlns:wp14="http://schemas.microsoft.com/office/word/2010/wordprocessingDrawing" xmlns:wp="http://schemas.openxmlformats.org/drawingml/2006/wordprocessingDrawing" xmlns:w10="urn:schemas-microsoft-com:office:word" xmlns:w="http://schemas.openxmlformats.org/wordprocessingml/2006/main" xmlns:w14="http://schemas.microsoft.com/office/word/2010/wordml" xmlns:w15="http://schemas.microsoft.com/office/word/2012/wordml" xmlns:w16cid="http://schemas.microsoft.com/office/word/2016/wordml/cid" xmlns:w16se="http://schemas.microsoft.com/office/word/2015/wordml/symex" xmlns:wpg="http://schemas.microsoft.com/office/word/2010/wordprocessingGroup" xmlns:wpi="http://schemas.microsoft.com/office/word/2010/wordprocessingInk" xmlns:wne="http://schemas.microsoft.com/office/word/2006/wordml" xmlns:wps="http://schemas.microsoft.com/office/word/2010/wordprocessingShape" mc:Ignorable="w14 w15 w16se w16cid wp14">
   <w:endnote w:type="separator" w:id="-1">
     <w:p>
-      <w:pPr>
-        <w:spacing w:after="0" w:line="240" w:lineRule="auto"/>
-      </w:pPr>
       <w:r>
         <w:separator/>
       </w:r>
@@ -1903,9 +3021,6 @@
   </w:endnote>
   <w:endnote w:type="continuationSeparator" w:id="0">
     <w:p>
-      <w:pPr>
-        <w:spacing w:after="0" w:line="240" w:lineRule="auto"/>
-      </w:pPr>
       <w:r>
         <w:continuationSeparator/>
       </w:r>
@@ -1938,6 +3053,12 @@
           <w:pStyle w:val="Footer"/>
           <w:jc w:val="center"/>
         </w:pPr>
+        <w:r>
+          <w:rPr>
+            <w:noProof w:val="0"/>
+          </w:rPr>
+          <w:br/>
+        </w:r>
         <w:r>
           <w:rPr>
             <w:noProof w:val="0"/>
@@ -1974,9 +3095,6 @@
 <w:footnotes xmlns:wpc="http://schemas.microsoft.com/office/word/2010/wordprocessingCanvas" xmlns:cx="http://schemas.microsoft.com/office/drawing/2014/chartex" xmlns:cx1="http://schemas.microsoft.com/office/drawing/2015/9/8/chartex" xmlns:cx2="http://schemas.microsoft.com/office/drawing/2015/10/21/chartex" xmlns:cx3="http://schemas.microsoft.com/office/drawing/2016/5/9/chartex" xmlns:cx4="http://schemas.microsoft.com/office/drawing/2016/5/10/chartex" xmlns:cx5="http://schemas.microsoft.com/office/drawing/2016/5/11/chartex" xmlns:cx6="http://schemas.microsoft.com/office/drawing/2016/5/12/chartex" xmlns:cx7="http://schemas.microsoft.com/office/drawing/2016/5/13/chartex" xmlns:cx8="http://schemas.microsoft.com/office/drawing/2016/5/14/chartex" xmlns:mc="http://schemas.openxmlformats.org/markup-compatibility/2006" xmlns:aink="http://schemas.microsoft.com/office/drawing/2016/ink" xmlns:am3d="http://schemas.microsoft.com/office/drawing/2017/model3d" xmlns:o="urn:schemas-microsoft-com:office:office" xmlns:r="http://schemas.openxmlformats.org/officeDocument/2006/relationships" xmlns:m="http://schemas.openxmlformats.org/officeDocument/2006/math" xmlns:v="urn:schemas-microsoft-com:vml" xmlns:wp14="http://schemas.microsoft.com/office/word/2010/wordprocessingDrawing" xmlns:wp="http://schemas.openxmlformats.org/drawingml/2006/wordprocessingDrawing" xmlns:w10="urn:schemas-microsoft-com:office:word" xmlns:w="http://schemas.openxmlformats.org/wordprocessingml/2006/main" xmlns:w14="http://schemas.microsoft.com/office/word/2010/wordml" xmlns:w15="http://schemas.microsoft.com/office/word/2012/wordml" xmlns:w16cid="http://schemas.microsoft.com/office/word/2016/wordml/cid" xmlns:w16se="http://schemas.microsoft.com/office/word/2015/wordml/symex" xmlns:wpg="http://schemas.microsoft.com/office/word/2010/wordprocessingGroup" xmlns:wpi="http://schemas.microsoft.com/office/word/2010/wordprocessingInk" xmlns:wne="http://schemas.microsoft.com/office/word/2006/wordml" xmlns:wps="http://schemas.microsoft.com/office/word/2010/wordprocessingShape" mc:Ignorable="w14 w15 w16se w16cid wp14">
   <w:footnote w:type="separator" w:id="-1">
     <w:p>
-      <w:pPr>
-        <w:spacing w:after="0" w:line="240" w:lineRule="auto"/>
-      </w:pPr>
       <w:r>
         <w:separator/>
       </w:r>
@@ -1984,9 +3102,6 @@
   </w:footnote>
   <w:footnote w:type="continuationSeparator" w:id="0">
     <w:p>
-      <w:pPr>
-        <w:spacing w:after="0" w:line="240" w:lineRule="auto"/>
-      </w:pPr>
       <w:r>
         <w:continuationSeparator/>
       </w:r>
@@ -2047,6 +3162,451 @@
     </w:r>
   </w:p>
 </w:hdr>
+</file>
+
+<file path=word/numbering.xml><?xml version="1.0" encoding="utf-8"?>
+<w:numbering xmlns:wpc="http://schemas.microsoft.com/office/word/2010/wordprocessingCanvas" xmlns:cx="http://schemas.microsoft.com/office/drawing/2014/chartex" xmlns:cx1="http://schemas.microsoft.com/office/drawing/2015/9/8/chartex" xmlns:cx2="http://schemas.microsoft.com/office/drawing/2015/10/21/chartex" xmlns:cx3="http://schemas.microsoft.com/office/drawing/2016/5/9/chartex" xmlns:cx4="http://schemas.microsoft.com/office/drawing/2016/5/10/chartex" xmlns:cx5="http://schemas.microsoft.com/office/drawing/2016/5/11/chartex" xmlns:cx6="http://schemas.microsoft.com/office/drawing/2016/5/12/chartex" xmlns:cx7="http://schemas.microsoft.com/office/drawing/2016/5/13/chartex" xmlns:cx8="http://schemas.microsoft.com/office/drawing/2016/5/14/chartex" xmlns:mc="http://schemas.openxmlformats.org/markup-compatibility/2006" xmlns:aink="http://schemas.microsoft.com/office/drawing/2016/ink" xmlns:am3d="http://schemas.microsoft.com/office/drawing/2017/model3d" xmlns:o="urn:schemas-microsoft-com:office:office" xmlns:r="http://schemas.openxmlformats.org/officeDocument/2006/relationships" xmlns:m="http://schemas.openxmlformats.org/officeDocument/2006/math" xmlns:v="urn:schemas-microsoft-com:vml" xmlns:wp14="http://schemas.microsoft.com/office/word/2010/wordprocessingDrawing" xmlns:wp="http://schemas.openxmlformats.org/drawingml/2006/wordprocessingDrawing" xmlns:w10="urn:schemas-microsoft-com:office:word" xmlns:w="http://schemas.openxmlformats.org/wordprocessingml/2006/main" xmlns:w14="http://schemas.microsoft.com/office/word/2010/wordml" xmlns:w15="http://schemas.microsoft.com/office/word/2012/wordml" xmlns:w16cid="http://schemas.microsoft.com/office/word/2016/wordml/cid" xmlns:w16se="http://schemas.microsoft.com/office/word/2015/wordml/symex" xmlns:wpg="http://schemas.microsoft.com/office/word/2010/wordprocessingGroup" xmlns:wpi="http://schemas.microsoft.com/office/word/2010/wordprocessingInk" xmlns:wne="http://schemas.microsoft.com/office/word/2006/wordml" xmlns:wps="http://schemas.microsoft.com/office/word/2010/wordprocessingShape" mc:Ignorable="w14 w15 w16se w16cid wp14">
+  <w:abstractNum w:abstractNumId="0" w15:restartNumberingAfterBreak="0">
+    <w:nsid w:val="2F910F36"/>
+    <w:multiLevelType w:val="hybridMultilevel"/>
+    <w:tmpl w:val="F42A9EAE"/>
+    <w:lvl w:ilvl="0" w:tplc="0409000F">
+      <w:start w:val="1"/>
+      <w:numFmt w:val="decimal"/>
+      <w:lvlText w:val="%1."/>
+      <w:lvlJc w:val="left"/>
+      <w:pPr>
+        <w:ind w:left="720" w:hanging="360"/>
+      </w:pPr>
+      <w:rPr>
+        <w:rFonts w:hint="default"/>
+      </w:rPr>
+    </w:lvl>
+    <w:lvl w:ilvl="1" w:tplc="04090019" w:tentative="1">
+      <w:start w:val="1"/>
+      <w:numFmt w:val="lowerLetter"/>
+      <w:lvlText w:val="%2."/>
+      <w:lvlJc w:val="left"/>
+      <w:pPr>
+        <w:ind w:left="1440" w:hanging="360"/>
+      </w:pPr>
+    </w:lvl>
+    <w:lvl w:ilvl="2" w:tplc="0409001B" w:tentative="1">
+      <w:start w:val="1"/>
+      <w:numFmt w:val="lowerRoman"/>
+      <w:lvlText w:val="%3."/>
+      <w:lvlJc w:val="right"/>
+      <w:pPr>
+        <w:ind w:left="2160" w:hanging="180"/>
+      </w:pPr>
+    </w:lvl>
+    <w:lvl w:ilvl="3" w:tplc="0409000F" w:tentative="1">
+      <w:start w:val="1"/>
+      <w:numFmt w:val="decimal"/>
+      <w:lvlText w:val="%4."/>
+      <w:lvlJc w:val="left"/>
+      <w:pPr>
+        <w:ind w:left="2880" w:hanging="360"/>
+      </w:pPr>
+    </w:lvl>
+    <w:lvl w:ilvl="4" w:tplc="04090019" w:tentative="1">
+      <w:start w:val="1"/>
+      <w:numFmt w:val="lowerLetter"/>
+      <w:lvlText w:val="%5."/>
+      <w:lvlJc w:val="left"/>
+      <w:pPr>
+        <w:ind w:left="3600" w:hanging="360"/>
+      </w:pPr>
+    </w:lvl>
+    <w:lvl w:ilvl="5" w:tplc="0409001B" w:tentative="1">
+      <w:start w:val="1"/>
+      <w:numFmt w:val="lowerRoman"/>
+      <w:lvlText w:val="%6."/>
+      <w:lvlJc w:val="right"/>
+      <w:pPr>
+        <w:ind w:left="4320" w:hanging="180"/>
+      </w:pPr>
+    </w:lvl>
+    <w:lvl w:ilvl="6" w:tplc="0409000F" w:tentative="1">
+      <w:start w:val="1"/>
+      <w:numFmt w:val="decimal"/>
+      <w:lvlText w:val="%7."/>
+      <w:lvlJc w:val="left"/>
+      <w:pPr>
+        <w:ind w:left="5040" w:hanging="360"/>
+      </w:pPr>
+    </w:lvl>
+    <w:lvl w:ilvl="7" w:tplc="04090019" w:tentative="1">
+      <w:start w:val="1"/>
+      <w:numFmt w:val="lowerLetter"/>
+      <w:lvlText w:val="%8."/>
+      <w:lvlJc w:val="left"/>
+      <w:pPr>
+        <w:ind w:left="5760" w:hanging="360"/>
+      </w:pPr>
+    </w:lvl>
+    <w:lvl w:ilvl="8" w:tplc="0409001B" w:tentative="1">
+      <w:start w:val="1"/>
+      <w:numFmt w:val="lowerRoman"/>
+      <w:lvlText w:val="%9."/>
+      <w:lvlJc w:val="right"/>
+      <w:pPr>
+        <w:ind w:left="6480" w:hanging="180"/>
+      </w:pPr>
+    </w:lvl>
+  </w:abstractNum>
+  <w:abstractNum w:abstractNumId="1" w15:restartNumberingAfterBreak="0">
+    <w:nsid w:val="376E2A4A"/>
+    <w:multiLevelType w:val="hybridMultilevel"/>
+    <w:tmpl w:val="121E59F6"/>
+    <w:lvl w:ilvl="0" w:tplc="04090001">
+      <w:start w:val="1"/>
+      <w:numFmt w:val="bullet"/>
+      <w:lvlText w:val=""/>
+      <w:lvlJc w:val="left"/>
+      <w:pPr>
+        <w:ind w:left="720" w:hanging="360"/>
+      </w:pPr>
+      <w:rPr>
+        <w:rFonts w:ascii="Symbol" w:hAnsi="Symbol" w:hint="default"/>
+      </w:rPr>
+    </w:lvl>
+    <w:lvl w:ilvl="1" w:tplc="04090003">
+      <w:start w:val="1"/>
+      <w:numFmt w:val="bullet"/>
+      <w:lvlText w:val="o"/>
+      <w:lvlJc w:val="left"/>
+      <w:pPr>
+        <w:ind w:left="1440" w:hanging="360"/>
+      </w:pPr>
+      <w:rPr>
+        <w:rFonts w:ascii="Courier New" w:hAnsi="Courier New" w:cs="Courier New" w:hint="default"/>
+      </w:rPr>
+    </w:lvl>
+    <w:lvl w:ilvl="2" w:tplc="04090005" w:tentative="1">
+      <w:start w:val="1"/>
+      <w:numFmt w:val="bullet"/>
+      <w:lvlText w:val=""/>
+      <w:lvlJc w:val="left"/>
+      <w:pPr>
+        <w:ind w:left="2160" w:hanging="360"/>
+      </w:pPr>
+      <w:rPr>
+        <w:rFonts w:ascii="Wingdings" w:hAnsi="Wingdings" w:hint="default"/>
+      </w:rPr>
+    </w:lvl>
+    <w:lvl w:ilvl="3" w:tplc="04090001" w:tentative="1">
+      <w:start w:val="1"/>
+      <w:numFmt w:val="bullet"/>
+      <w:lvlText w:val=""/>
+      <w:lvlJc w:val="left"/>
+      <w:pPr>
+        <w:ind w:left="2880" w:hanging="360"/>
+      </w:pPr>
+      <w:rPr>
+        <w:rFonts w:ascii="Symbol" w:hAnsi="Symbol" w:hint="default"/>
+      </w:rPr>
+    </w:lvl>
+    <w:lvl w:ilvl="4" w:tplc="04090003" w:tentative="1">
+      <w:start w:val="1"/>
+      <w:numFmt w:val="bullet"/>
+      <w:lvlText w:val="o"/>
+      <w:lvlJc w:val="left"/>
+      <w:pPr>
+        <w:ind w:left="3600" w:hanging="360"/>
+      </w:pPr>
+      <w:rPr>
+        <w:rFonts w:ascii="Courier New" w:hAnsi="Courier New" w:cs="Courier New" w:hint="default"/>
+      </w:rPr>
+    </w:lvl>
+    <w:lvl w:ilvl="5" w:tplc="04090005" w:tentative="1">
+      <w:start w:val="1"/>
+      <w:numFmt w:val="bullet"/>
+      <w:lvlText w:val=""/>
+      <w:lvlJc w:val="left"/>
+      <w:pPr>
+        <w:ind w:left="4320" w:hanging="360"/>
+      </w:pPr>
+      <w:rPr>
+        <w:rFonts w:ascii="Wingdings" w:hAnsi="Wingdings" w:hint="default"/>
+      </w:rPr>
+    </w:lvl>
+    <w:lvl w:ilvl="6" w:tplc="04090001" w:tentative="1">
+      <w:start w:val="1"/>
+      <w:numFmt w:val="bullet"/>
+      <w:lvlText w:val=""/>
+      <w:lvlJc w:val="left"/>
+      <w:pPr>
+        <w:ind w:left="5040" w:hanging="360"/>
+      </w:pPr>
+      <w:rPr>
+        <w:rFonts w:ascii="Symbol" w:hAnsi="Symbol" w:hint="default"/>
+      </w:rPr>
+    </w:lvl>
+    <w:lvl w:ilvl="7" w:tplc="04090003" w:tentative="1">
+      <w:start w:val="1"/>
+      <w:numFmt w:val="bullet"/>
+      <w:lvlText w:val="o"/>
+      <w:lvlJc w:val="left"/>
+      <w:pPr>
+        <w:ind w:left="5760" w:hanging="360"/>
+      </w:pPr>
+      <w:rPr>
+        <w:rFonts w:ascii="Courier New" w:hAnsi="Courier New" w:cs="Courier New" w:hint="default"/>
+      </w:rPr>
+    </w:lvl>
+    <w:lvl w:ilvl="8" w:tplc="04090005" w:tentative="1">
+      <w:start w:val="1"/>
+      <w:numFmt w:val="bullet"/>
+      <w:lvlText w:val=""/>
+      <w:lvlJc w:val="left"/>
+      <w:pPr>
+        <w:ind w:left="6480" w:hanging="360"/>
+      </w:pPr>
+      <w:rPr>
+        <w:rFonts w:ascii="Wingdings" w:hAnsi="Wingdings" w:hint="default"/>
+      </w:rPr>
+    </w:lvl>
+  </w:abstractNum>
+  <w:abstractNum w:abstractNumId="2" w15:restartNumberingAfterBreak="0">
+    <w:nsid w:val="75D073B4"/>
+    <w:multiLevelType w:val="hybridMultilevel"/>
+    <w:tmpl w:val="083AE7E4"/>
+    <w:lvl w:ilvl="0" w:tplc="04090001">
+      <w:start w:val="1"/>
+      <w:numFmt w:val="bullet"/>
+      <w:lvlText w:val=""/>
+      <w:lvlJc w:val="left"/>
+      <w:pPr>
+        <w:ind w:left="720" w:hanging="360"/>
+      </w:pPr>
+      <w:rPr>
+        <w:rFonts w:ascii="Symbol" w:hAnsi="Symbol" w:hint="default"/>
+      </w:rPr>
+    </w:lvl>
+    <w:lvl w:ilvl="1" w:tplc="04090003" w:tentative="1">
+      <w:start w:val="1"/>
+      <w:numFmt w:val="bullet"/>
+      <w:lvlText w:val="o"/>
+      <w:lvlJc w:val="left"/>
+      <w:pPr>
+        <w:ind w:left="1440" w:hanging="360"/>
+      </w:pPr>
+      <w:rPr>
+        <w:rFonts w:ascii="Courier New" w:hAnsi="Courier New" w:cs="Courier New" w:hint="default"/>
+      </w:rPr>
+    </w:lvl>
+    <w:lvl w:ilvl="2" w:tplc="04090005" w:tentative="1">
+      <w:start w:val="1"/>
+      <w:numFmt w:val="bullet"/>
+      <w:lvlText w:val=""/>
+      <w:lvlJc w:val="left"/>
+      <w:pPr>
+        <w:ind w:left="2160" w:hanging="360"/>
+      </w:pPr>
+      <w:rPr>
+        <w:rFonts w:ascii="Wingdings" w:hAnsi="Wingdings" w:hint="default"/>
+      </w:rPr>
+    </w:lvl>
+    <w:lvl w:ilvl="3" w:tplc="04090001" w:tentative="1">
+      <w:start w:val="1"/>
+      <w:numFmt w:val="bullet"/>
+      <w:lvlText w:val=""/>
+      <w:lvlJc w:val="left"/>
+      <w:pPr>
+        <w:ind w:left="2880" w:hanging="360"/>
+      </w:pPr>
+      <w:rPr>
+        <w:rFonts w:ascii="Symbol" w:hAnsi="Symbol" w:hint="default"/>
+      </w:rPr>
+    </w:lvl>
+    <w:lvl w:ilvl="4" w:tplc="04090003" w:tentative="1">
+      <w:start w:val="1"/>
+      <w:numFmt w:val="bullet"/>
+      <w:lvlText w:val="o"/>
+      <w:lvlJc w:val="left"/>
+      <w:pPr>
+        <w:ind w:left="3600" w:hanging="360"/>
+      </w:pPr>
+      <w:rPr>
+        <w:rFonts w:ascii="Courier New" w:hAnsi="Courier New" w:cs="Courier New" w:hint="default"/>
+      </w:rPr>
+    </w:lvl>
+    <w:lvl w:ilvl="5" w:tplc="04090005" w:tentative="1">
+      <w:start w:val="1"/>
+      <w:numFmt w:val="bullet"/>
+      <w:lvlText w:val=""/>
+      <w:lvlJc w:val="left"/>
+      <w:pPr>
+        <w:ind w:left="4320" w:hanging="360"/>
+      </w:pPr>
+      <w:rPr>
+        <w:rFonts w:ascii="Wingdings" w:hAnsi="Wingdings" w:hint="default"/>
+      </w:rPr>
+    </w:lvl>
+    <w:lvl w:ilvl="6" w:tplc="04090001" w:tentative="1">
+      <w:start w:val="1"/>
+      <w:numFmt w:val="bullet"/>
+      <w:lvlText w:val=""/>
+      <w:lvlJc w:val="left"/>
+      <w:pPr>
+        <w:ind w:left="5040" w:hanging="360"/>
+      </w:pPr>
+      <w:rPr>
+        <w:rFonts w:ascii="Symbol" w:hAnsi="Symbol" w:hint="default"/>
+      </w:rPr>
+    </w:lvl>
+    <w:lvl w:ilvl="7" w:tplc="04090003" w:tentative="1">
+      <w:start w:val="1"/>
+      <w:numFmt w:val="bullet"/>
+      <w:lvlText w:val="o"/>
+      <w:lvlJc w:val="left"/>
+      <w:pPr>
+        <w:ind w:left="5760" w:hanging="360"/>
+      </w:pPr>
+      <w:rPr>
+        <w:rFonts w:ascii="Courier New" w:hAnsi="Courier New" w:cs="Courier New" w:hint="default"/>
+      </w:rPr>
+    </w:lvl>
+    <w:lvl w:ilvl="8" w:tplc="04090005" w:tentative="1">
+      <w:start w:val="1"/>
+      <w:numFmt w:val="bullet"/>
+      <w:lvlText w:val=""/>
+      <w:lvlJc w:val="left"/>
+      <w:pPr>
+        <w:ind w:left="6480" w:hanging="360"/>
+      </w:pPr>
+      <w:rPr>
+        <w:rFonts w:ascii="Wingdings" w:hAnsi="Wingdings" w:hint="default"/>
+      </w:rPr>
+    </w:lvl>
+  </w:abstractNum>
+  <w:abstractNum w:abstractNumId="3" w15:restartNumberingAfterBreak="0">
+    <w:nsid w:val="76131902"/>
+    <w:multiLevelType w:val="hybridMultilevel"/>
+    <w:tmpl w:val="44CE2932"/>
+    <w:lvl w:ilvl="0" w:tplc="3482B5E2">
+      <w:start w:val="3"/>
+      <w:numFmt w:val="bullet"/>
+      <w:lvlText w:val="-"/>
+      <w:lvlJc w:val="left"/>
+      <w:pPr>
+        <w:ind w:left="720" w:hanging="360"/>
+      </w:pPr>
+      <w:rPr>
+        <w:rFonts w:ascii="Calibri" w:eastAsiaTheme="minorHAnsi" w:hAnsi="Calibri" w:cs="Calibri" w:hint="default"/>
+      </w:rPr>
+    </w:lvl>
+    <w:lvl w:ilvl="1" w:tplc="04090003" w:tentative="1">
+      <w:start w:val="1"/>
+      <w:numFmt w:val="bullet"/>
+      <w:lvlText w:val="o"/>
+      <w:lvlJc w:val="left"/>
+      <w:pPr>
+        <w:ind w:left="1440" w:hanging="360"/>
+      </w:pPr>
+      <w:rPr>
+        <w:rFonts w:ascii="Courier New" w:hAnsi="Courier New" w:cs="Courier New" w:hint="default"/>
+      </w:rPr>
+    </w:lvl>
+    <w:lvl w:ilvl="2" w:tplc="04090005" w:tentative="1">
+      <w:start w:val="1"/>
+      <w:numFmt w:val="bullet"/>
+      <w:lvlText w:val=""/>
+      <w:lvlJc w:val="left"/>
+      <w:pPr>
+        <w:ind w:left="2160" w:hanging="360"/>
+      </w:pPr>
+      <w:rPr>
+        <w:rFonts w:ascii="Wingdings" w:hAnsi="Wingdings" w:hint="default"/>
+      </w:rPr>
+    </w:lvl>
+    <w:lvl w:ilvl="3" w:tplc="04090001" w:tentative="1">
+      <w:start w:val="1"/>
+      <w:numFmt w:val="bullet"/>
+      <w:lvlText w:val=""/>
+      <w:lvlJc w:val="left"/>
+      <w:pPr>
+        <w:ind w:left="2880" w:hanging="360"/>
+      </w:pPr>
+      <w:rPr>
+        <w:rFonts w:ascii="Symbol" w:hAnsi="Symbol" w:hint="default"/>
+      </w:rPr>
+    </w:lvl>
+    <w:lvl w:ilvl="4" w:tplc="04090003" w:tentative="1">
+      <w:start w:val="1"/>
+      <w:numFmt w:val="bullet"/>
+      <w:lvlText w:val="o"/>
+      <w:lvlJc w:val="left"/>
+      <w:pPr>
+        <w:ind w:left="3600" w:hanging="360"/>
+      </w:pPr>
+      <w:rPr>
+        <w:rFonts w:ascii="Courier New" w:hAnsi="Courier New" w:cs="Courier New" w:hint="default"/>
+      </w:rPr>
+    </w:lvl>
+    <w:lvl w:ilvl="5" w:tplc="04090005" w:tentative="1">
+      <w:start w:val="1"/>
+      <w:numFmt w:val="bullet"/>
+      <w:lvlText w:val=""/>
+      <w:lvlJc w:val="left"/>
+      <w:pPr>
+        <w:ind w:left="4320" w:hanging="360"/>
+      </w:pPr>
+      <w:rPr>
+        <w:rFonts w:ascii="Wingdings" w:hAnsi="Wingdings" w:hint="default"/>
+      </w:rPr>
+    </w:lvl>
+    <w:lvl w:ilvl="6" w:tplc="04090001" w:tentative="1">
+      <w:start w:val="1"/>
+      <w:numFmt w:val="bullet"/>
+      <w:lvlText w:val=""/>
+      <w:lvlJc w:val="left"/>
+      <w:pPr>
+        <w:ind w:left="5040" w:hanging="360"/>
+      </w:pPr>
+      <w:rPr>
+        <w:rFonts w:ascii="Symbol" w:hAnsi="Symbol" w:hint="default"/>
+      </w:rPr>
+    </w:lvl>
+    <w:lvl w:ilvl="7" w:tplc="04090003" w:tentative="1">
+      <w:start w:val="1"/>
+      <w:numFmt w:val="bullet"/>
+      <w:lvlText w:val="o"/>
+      <w:lvlJc w:val="left"/>
+      <w:pPr>
+        <w:ind w:left="5760" w:hanging="360"/>
+      </w:pPr>
+      <w:rPr>
+        <w:rFonts w:ascii="Courier New" w:hAnsi="Courier New" w:cs="Courier New" w:hint="default"/>
+      </w:rPr>
+    </w:lvl>
+    <w:lvl w:ilvl="8" w:tplc="04090005" w:tentative="1">
+      <w:start w:val="1"/>
+      <w:numFmt w:val="bullet"/>
+      <w:lvlText w:val=""/>
+      <w:lvlJc w:val="left"/>
+      <w:pPr>
+        <w:ind w:left="6480" w:hanging="360"/>
+      </w:pPr>
+      <w:rPr>
+        <w:rFonts w:ascii="Wingdings" w:hAnsi="Wingdings" w:hint="default"/>
+      </w:rPr>
+    </w:lvl>
+  </w:abstractNum>
+  <w:num w:numId="1">
+    <w:abstractNumId w:val="3"/>
+  </w:num>
+  <w:num w:numId="2">
+    <w:abstractNumId w:val="2"/>
+  </w:num>
+  <w:num w:numId="3">
+    <w:abstractNumId w:val="1"/>
+  </w:num>
+  <w:num w:numId="4">
+    <w:abstractNumId w:val="0"/>
+  </w:num>
+</w:numbering>
 </file>
 
 <file path=word/styles.xml><?xml version="1.0" encoding="utf-8"?>
@@ -2446,7 +4006,12 @@
   <w:style w:type="paragraph" w:default="1" w:styleId="Normal">
     <w:name w:val="Normal"/>
     <w:qFormat/>
+    <w:rsid w:val="00913D45"/>
+    <w:pPr>
+      <w:jc w:val="both"/>
+    </w:pPr>
     <w:rPr>
+      <w:rFonts w:ascii="Segoe UI" w:hAnsi="Segoe UI" w:cs="Segoe UI"/>
       <w:noProof/>
       <w:lang w:val="en-GB"/>
     </w:rPr>
@@ -2483,6 +4048,19 @@
     <w:rsid w:val="000057C7"/>
     <w:pPr>
       <w:outlineLvl w:val="1"/>
+    </w:pPr>
+  </w:style>
+  <w:style w:type="paragraph" w:styleId="Heading3">
+    <w:name w:val="heading 3"/>
+    <w:basedOn w:val="Heading2"/>
+    <w:next w:val="Normal"/>
+    <w:link w:val="Heading3Char"/>
+    <w:uiPriority w:val="9"/>
+    <w:unhideWhenUsed/>
+    <w:qFormat/>
+    <w:rsid w:val="005370EC"/>
+    <w:pPr>
+      <w:outlineLvl w:val="2"/>
     </w:pPr>
   </w:style>
   <w:style w:type="character" w:default="1" w:styleId="DefaultParagraphFont">
@@ -2657,6 +4235,57 @@
     <w:rPr>
       <w:color w:val="808080"/>
       <w:shd w:val="clear" w:color="auto" w:fill="E6E6E6"/>
+    </w:rPr>
+  </w:style>
+  <w:style w:type="character" w:customStyle="1" w:styleId="Heading3Char">
+    <w:name w:val="Heading 3 Char"/>
+    <w:basedOn w:val="DefaultParagraphFont"/>
+    <w:link w:val="Heading3"/>
+    <w:uiPriority w:val="9"/>
+    <w:rsid w:val="005370EC"/>
+    <w:rPr>
+      <w:rFonts w:eastAsiaTheme="majorEastAsia" w:cstheme="minorHAnsi"/>
+      <w:noProof/>
+      <w:color w:val="2F5496" w:themeColor="accent1" w:themeShade="BF"/>
+      <w:sz w:val="32"/>
+      <w:szCs w:val="32"/>
+      <w:lang w:val="en-GB"/>
+    </w:rPr>
+  </w:style>
+  <w:style w:type="paragraph" w:styleId="ListParagraph">
+    <w:name w:val="List Paragraph"/>
+    <w:basedOn w:val="Normal"/>
+    <w:uiPriority w:val="34"/>
+    <w:qFormat/>
+    <w:rsid w:val="00332F05"/>
+    <w:pPr>
+      <w:ind w:left="720"/>
+      <w:contextualSpacing/>
+    </w:pPr>
+  </w:style>
+  <w:style w:type="paragraph" w:styleId="TOC3">
+    <w:name w:val="toc 3"/>
+    <w:basedOn w:val="Normal"/>
+    <w:next w:val="Normal"/>
+    <w:autoRedefine/>
+    <w:uiPriority w:val="39"/>
+    <w:unhideWhenUsed/>
+    <w:rsid w:val="00C0684F"/>
+    <w:pPr>
+      <w:spacing w:after="100"/>
+      <w:ind w:left="440"/>
+    </w:pPr>
+  </w:style>
+  <w:style w:type="character" w:styleId="FollowedHyperlink">
+    <w:name w:val="FollowedHyperlink"/>
+    <w:basedOn w:val="DefaultParagraphFont"/>
+    <w:uiPriority w:val="99"/>
+    <w:semiHidden/>
+    <w:unhideWhenUsed/>
+    <w:rsid w:val="00B8218F"/>
+    <w:rPr>
+      <w:color w:val="954F72" w:themeColor="followedHyperlink"/>
+      <w:u w:val="single"/>
     </w:rPr>
   </w:style>
 </w:styles>

</xml_diff>

<commit_message>
Starting the last 2 sections
</commit_message>
<xml_diff>
--- a/Blogs/Project Pro/Ensemble Learning/Ensemble Learning v1.docx
+++ b/Blogs/Project Pro/Ensemble Learning/Ensemble Learning v1.docx
@@ -3528,8 +3528,6 @@
           </wp:inline>
         </w:drawing>
       </w:r>
-      <w:bookmarkStart w:id="11" w:name="_GoBack"/>
-      <w:bookmarkEnd w:id="11"/>
     </w:p>
     <w:p>
       <w:pPr>
@@ -3581,7 +3579,7 @@
       <w:pPr>
         <w:pStyle w:val="Heading2"/>
       </w:pPr>
-      <w:bookmarkStart w:id="12" w:name="_Toc73811144"/>
+      <w:bookmarkStart w:id="11" w:name="_Toc73811144"/>
       <w:r>
         <w:t>3.</w:t>
       </w:r>
@@ -3591,23 +3589,155 @@
       <w:r>
         <w:t xml:space="preserve"> Blending</w:t>
       </w:r>
+      <w:bookmarkEnd w:id="11"/>
+    </w:p>
+    <w:p>
+      <w:r>
+        <w:rPr>
+          <w:b/>
+        </w:rPr>
+        <w:t>Intuition</w:t>
+      </w:r>
+      <w:r>
+        <w:tab/>
+      </w:r>
+      <w:r>
+        <w:br/>
+        <w:t>Blending follows a similar approach to stacking.</w:t>
+      </w:r>
+      <w:r>
+        <w:t xml:space="preserve"> The only difference is that in Blending, </w:t>
+      </w:r>
+      <w:r>
+        <w:t>a holdout validation set is leveraged to make predictions</w:t>
+      </w:r>
+      <w:r>
+        <w:t xml:space="preserve">. </w:t>
+      </w:r>
+      <w:r>
+        <w:t>Predictions in the validation set will be used to train the meta model. Predictions in the test set will be used to test the meta model.</w:t>
+      </w:r>
+    </w:p>
+    <w:p>
+      <w:r>
+        <w:rPr>
+          <w:b/>
+        </w:rPr>
+        <w:t>Business Understanding</w:t>
+      </w:r>
+      <w:r>
+        <w:tab/>
+      </w:r>
+      <w:r>
+        <w:br/>
+        <w:t>Predictions of the validation set become the training data of the meta model. Predictions of the test set will become the test data of the meta model. These predictions are stacked and used for the final model.</w:t>
+      </w:r>
+    </w:p>
+    <w:p>
+      <w:r>
+        <w:rPr>
+          <w:b/>
+        </w:rPr>
+        <w:t>Logic / Code</w:t>
+      </w:r>
+      <w:r>
+        <w:rPr>
+          <w:b/>
+        </w:rPr>
+        <w:tab/>
+      </w:r>
+      <w:r>
+        <w:rPr>
+          <w:b/>
+        </w:rPr>
+        <w:br/>
+      </w:r>
+      <w:r>
+        <w:t xml:space="preserve">The sklearn library does not natively support Blending. So, we will leverage a custom code to </w:t>
+      </w:r>
+      <w:r>
+        <w:t>implement what we have discussed so far.</w:t>
+      </w:r>
+    </w:p>
+    <w:p>
+      <w:r>
+        <w:tab/>
+      </w:r>
+    </w:p>
+    <w:p>
+      <w:r>
+        <w:lastRenderedPageBreak/>
+        <w:drawing>
+          <wp:inline distT="0" distB="0" distL="0" distR="0" wp14:anchorId="4C6D2F25" wp14:editId="7035EEF5">
+            <wp:extent cx="5943600" cy="4339590"/>
+            <wp:effectExtent l="0" t="0" r="0" b="3810"/>
+            <wp:docPr id="20" name="Picture 20"/>
+            <wp:cNvGraphicFramePr>
+              <a:graphicFrameLocks xmlns:a="http://schemas.openxmlformats.org/drawingml/2006/main" noChangeAspect="1"/>
+            </wp:cNvGraphicFramePr>
+            <a:graphic xmlns:a="http://schemas.openxmlformats.org/drawingml/2006/main">
+              <a:graphicData uri="http://schemas.openxmlformats.org/drawingml/2006/picture">
+                <pic:pic xmlns:pic="http://schemas.openxmlformats.org/drawingml/2006/picture">
+                  <pic:nvPicPr>
+                    <pic:cNvPr id="1" name=""/>
+                    <pic:cNvPicPr/>
+                  </pic:nvPicPr>
+                  <pic:blipFill>
+                    <a:blip r:embed="rId20"/>
+                    <a:stretch>
+                      <a:fillRect/>
+                    </a:stretch>
+                  </pic:blipFill>
+                  <pic:spPr>
+                    <a:xfrm>
+                      <a:off x="0" y="0"/>
+                      <a:ext cx="5943600" cy="4339590"/>
+                    </a:xfrm>
+                    <a:prstGeom prst="rect">
+                      <a:avLst/>
+                    </a:prstGeom>
+                  </pic:spPr>
+                </pic:pic>
+              </a:graphicData>
+            </a:graphic>
+          </wp:inline>
+        </w:drawing>
+      </w:r>
+    </w:p>
+    <w:p>
+      <w:pPr>
+        <w:jc w:val="center"/>
+      </w:pPr>
+      <w:r>
+        <w:t>Code for Blending Ensemble</w:t>
+      </w:r>
+    </w:p>
+    <w:p>
+      <w:r>
+        <w:t xml:space="preserve">This code for </w:t>
+      </w:r>
+      <w:r>
+        <w:t>ensemble models using blending. The train test and validation set are leveraged with a Logistic Regression model in this example above.</w:t>
+      </w:r>
+    </w:p>
+    <w:p>
+      <w:pPr>
+        <w:pStyle w:val="Heading1"/>
+      </w:pPr>
+      <w:bookmarkStart w:id="12" w:name="_Toc73811145"/>
+      <w:r>
+        <w:t>4</w:t>
+      </w:r>
+      <w:r>
+        <w:t>.</w:t>
+      </w:r>
+      <w:r>
+        <w:t xml:space="preserve"> Can Ensemble Learning be used for both regression and classification problems?</w:t>
+      </w:r>
       <w:bookmarkEnd w:id="12"/>
     </w:p>
-    <w:p/>
-    <w:p>
-      <w:pPr>
-        <w:pStyle w:val="Heading1"/>
-      </w:pPr>
-      <w:bookmarkStart w:id="13" w:name="_Toc73811145"/>
-      <w:r>
-        <w:t>4</w:t>
-      </w:r>
-      <w:r>
-        <w:t>.</w:t>
-      </w:r>
-      <w:r>
-        <w:t xml:space="preserve"> Can Ensemble Learning be used for both regression and classification problems?</w:t>
-      </w:r>
+    <w:p>
+      <w:bookmarkStart w:id="13" w:name="_GoBack"/>
       <w:bookmarkEnd w:id="13"/>
     </w:p>
     <w:p>
@@ -3666,7 +3796,7 @@
       <w:r>
         <w:t xml:space="preserve">StackOverflow - </w:t>
       </w:r>
-      <w:hyperlink r:id="rId20" w:history="1">
+      <w:hyperlink r:id="rId21" w:history="1">
         <w:r>
           <w:rPr>
             <w:rStyle w:val="Hyperlink"/>
@@ -3680,8 +3810,8 @@
     </w:p>
     <w:p/>
     <w:sectPr>
-      <w:headerReference w:type="default" r:id="rId21"/>
-      <w:footerReference w:type="default" r:id="rId22"/>
+      <w:headerReference w:type="default" r:id="rId22"/>
+      <w:footerReference w:type="default" r:id="rId23"/>
       <w:pgSz w:w="12240" w:h="15840"/>
       <w:pgMar w:top="1440" w:right="1440" w:bottom="1440" w:left="1440" w:header="720" w:footer="720" w:gutter="0"/>
       <w:cols w:space="720"/>

</xml_diff>